<commit_message>
Added UC descriptions 9 -> 13
</commit_message>
<xml_diff>
--- a/modelisation/Description Textuels.docx
+++ b/modelisation/Description Textuels.docx
@@ -1,6 +1,6 @@
 
 <file path=word/document.xml><?xml version="1.0" encoding="utf-8"?>
-<w:document xmlns:wpc="http://schemas.microsoft.com/office/word/2010/wordprocessingCanvas" xmlns:cx="http://schemas.microsoft.com/office/drawing/2014/chartex" xmlns:cx1="http://schemas.microsoft.com/office/drawing/2015/9/8/chartex" xmlns:cx2="http://schemas.microsoft.com/office/drawing/2015/10/21/chartex" xmlns:cx3="http://schemas.microsoft.com/office/drawing/2016/5/9/chartex" xmlns:cx4="http://schemas.microsoft.com/office/drawing/2016/5/10/chartex" xmlns:cx5="http://schemas.microsoft.com/office/drawing/2016/5/11/chartex" xmlns:cx6="http://schemas.microsoft.com/office/drawing/2016/5/12/chartex" xmlns:cx7="http://schemas.microsoft.com/office/drawing/2016/5/13/chartex" xmlns:cx8="http://schemas.microsoft.com/office/drawing/2016/5/14/chartex" xmlns:mc="http://schemas.openxmlformats.org/markup-compatibility/2006" xmlns:aink="http://schemas.microsoft.com/office/drawing/2016/ink" xmlns:am3d="http://schemas.microsoft.com/office/drawing/2017/model3d" xmlns:o="urn:schemas-microsoft-com:office:office" xmlns:r="http://schemas.openxmlformats.org/officeDocument/2006/relationships" xmlns:m="http://schemas.openxmlformats.org/officeDocument/2006/math" xmlns:v="urn:schemas-microsoft-com:vml" xmlns:wp14="http://schemas.microsoft.com/office/word/2010/wordprocessingDrawing" xmlns:wp="http://schemas.openxmlformats.org/drawingml/2006/wordprocessingDrawing" xmlns:w10="urn:schemas-microsoft-com:office:word" xmlns:w="http://schemas.openxmlformats.org/wordprocessingml/2006/main" xmlns:w14="http://schemas.microsoft.com/office/word/2010/wordml" xmlns:w15="http://schemas.microsoft.com/office/word/2012/wordml" xmlns:w16cid="http://schemas.microsoft.com/office/word/2016/wordml/cid" xmlns:w16se="http://schemas.microsoft.com/office/word/2015/wordml/symex" xmlns:wpg="http://schemas.microsoft.com/office/word/2010/wordprocessingGroup" xmlns:wpi="http://schemas.microsoft.com/office/word/2010/wordprocessingInk" xmlns:wne="http://schemas.microsoft.com/office/word/2006/wordml" xmlns:wps="http://schemas.microsoft.com/office/word/2010/wordprocessingShape" mc:Ignorable="w14 w15 w16se w16cid wp14">
+<w:document xmlns:wpc="http://schemas.microsoft.com/office/word/2010/wordprocessingCanvas" xmlns:cx="http://schemas.microsoft.com/office/drawing/2014/chartex" xmlns:cx1="http://schemas.microsoft.com/office/drawing/2015/9/8/chartex" xmlns:cx2="http://schemas.microsoft.com/office/drawing/2015/10/21/chartex" xmlns:cx3="http://schemas.microsoft.com/office/drawing/2016/5/9/chartex" xmlns:cx4="http://schemas.microsoft.com/office/drawing/2016/5/10/chartex" xmlns:cx5="http://schemas.microsoft.com/office/drawing/2016/5/11/chartex" xmlns:cx6="http://schemas.microsoft.com/office/drawing/2016/5/12/chartex" xmlns:cx7="http://schemas.microsoft.com/office/drawing/2016/5/13/chartex" xmlns:cx8="http://schemas.microsoft.com/office/drawing/2016/5/14/chartex" xmlns:mc="http://schemas.openxmlformats.org/markup-compatibility/2006" xmlns:aink="http://schemas.microsoft.com/office/drawing/2016/ink" xmlns:am3d="http://schemas.microsoft.com/office/drawing/2017/model3d" xmlns:o="urn:schemas-microsoft-com:office:office" xmlns:r="http://schemas.openxmlformats.org/officeDocument/2006/relationships" xmlns:m="http://schemas.openxmlformats.org/officeDocument/2006/math" xmlns:v="urn:schemas-microsoft-com:vml" xmlns:wp14="http://schemas.microsoft.com/office/word/2010/wordprocessingDrawing" xmlns:wp="http://schemas.openxmlformats.org/drawingml/2006/wordprocessingDrawing" xmlns:w10="urn:schemas-microsoft-com:office:word" xmlns:w="http://schemas.openxmlformats.org/wordprocessingml/2006/main" xmlns:w14="http://schemas.microsoft.com/office/word/2010/wordml" xmlns:w15="http://schemas.microsoft.com/office/word/2012/wordml" xmlns:w16cex="http://schemas.microsoft.com/office/word/2018/wordml/cex" xmlns:w16cid="http://schemas.microsoft.com/office/word/2016/wordml/cid" xmlns:w16="http://schemas.microsoft.com/office/word/2018/wordml" xmlns:w16se="http://schemas.microsoft.com/office/word/2015/wordml/symex" xmlns:wpg="http://schemas.microsoft.com/office/word/2010/wordprocessingGroup" xmlns:wpi="http://schemas.microsoft.com/office/word/2010/wordprocessingInk" xmlns:wne="http://schemas.microsoft.com/office/word/2006/wordml" xmlns:wps="http://schemas.microsoft.com/office/word/2010/wordprocessingShape" mc:Ignorable="w14 w15 w16se w16cid w16 w16cex wp14">
   <w:body>
     <w:p>
       <w:pPr>
@@ -702,6 +702,7 @@
                 <w:bCs/>
               </w:rPr>
             </w:pPr>
+            <w:proofErr w:type="spellStart"/>
             <w:r>
               <w:rPr>
                 <w:b/>
@@ -729,6 +730,7 @@
               </w:rPr>
               <w:t>s</w:t>
             </w:r>
+            <w:proofErr w:type="spellEnd"/>
             <w:r>
               <w:rPr>
                 <w:b/>
@@ -1502,6 +1504,7 @@
             <w:pPr>
               <w:spacing w:line="276" w:lineRule="auto"/>
             </w:pPr>
+            <w:proofErr w:type="spellStart"/>
             <w:r>
               <w:rPr>
                 <w:b/>
@@ -1518,7 +1521,17 @@
                 <w:sz w:val="24"/>
                 <w:szCs w:val="24"/>
               </w:rPr>
-              <w:t xml:space="preserve">ions : </w:t>
+              <w:t>ions</w:t>
+            </w:r>
+            <w:proofErr w:type="spellEnd"/>
+            <w:r>
+              <w:rPr>
+                <w:b/>
+                <w:bCs/>
+                <w:sz w:val="24"/>
+                <w:szCs w:val="24"/>
+              </w:rPr>
+              <w:t xml:space="preserve"> : </w:t>
             </w:r>
           </w:p>
           <w:p>
@@ -2253,7 +2266,15 @@
               <w:t xml:space="preserve"> </w:t>
             </w:r>
             <w:r>
-              <w:t>un « slider »</w:t>
+              <w:t>un « </w:t>
+            </w:r>
+            <w:proofErr w:type="spellStart"/>
+            <w:r>
+              <w:t>slider</w:t>
+            </w:r>
+            <w:proofErr w:type="spellEnd"/>
+            <w:r>
+              <w:t> »</w:t>
             </w:r>
           </w:p>
           <w:p>
@@ -2352,7 +2373,15 @@
               <w:t xml:space="preserve">Le système </w:t>
             </w:r>
             <w:r>
-              <w:t>affiche un bouton à droite et à gauche du « slider »</w:t>
+              <w:t>affiche un bouton à droite et à gauche du « </w:t>
+            </w:r>
+            <w:proofErr w:type="spellStart"/>
+            <w:r>
+              <w:t>slider</w:t>
+            </w:r>
+            <w:proofErr w:type="spellEnd"/>
+            <w:r>
+              <w:t> »</w:t>
             </w:r>
           </w:p>
           <w:p>
@@ -2376,7 +2405,15 @@
               <w:t xml:space="preserve">L’utilisateur </w:t>
             </w:r>
             <w:r>
-              <w:t>appuie sur le bouton situé à droite du « slider »</w:t>
+              <w:t>appuie sur le bouton situé à droite du « </w:t>
+            </w:r>
+            <w:proofErr w:type="spellStart"/>
+            <w:r>
+              <w:t>slider</w:t>
+            </w:r>
+            <w:proofErr w:type="spellEnd"/>
+            <w:r>
+              <w:t> »</w:t>
             </w:r>
           </w:p>
           <w:p>
@@ -2424,7 +2461,15 @@
               <w:t xml:space="preserve">L’utilisateur </w:t>
             </w:r>
             <w:r>
-              <w:t>appuie sur le bouton situé à gauche du « slider »</w:t>
+              <w:t>appuie sur le bouton situé à gauche du « </w:t>
+            </w:r>
+            <w:proofErr w:type="spellStart"/>
+            <w:r>
+              <w:t>slider</w:t>
+            </w:r>
+            <w:proofErr w:type="spellEnd"/>
+            <w:r>
+              <w:t> »</w:t>
             </w:r>
           </w:p>
           <w:p>
@@ -2646,6 +2691,7 @@
             <w:pPr>
               <w:spacing w:line="276" w:lineRule="auto"/>
             </w:pPr>
+            <w:proofErr w:type="spellStart"/>
             <w:r>
               <w:rPr>
                 <w:b/>
@@ -2662,7 +2708,17 @@
                 <w:sz w:val="24"/>
                 <w:szCs w:val="24"/>
               </w:rPr>
-              <w:t xml:space="preserve">ions : </w:t>
+              <w:t>ions</w:t>
+            </w:r>
+            <w:proofErr w:type="spellEnd"/>
+            <w:r>
+              <w:rPr>
+                <w:b/>
+                <w:bCs/>
+                <w:sz w:val="24"/>
+                <w:szCs w:val="24"/>
+              </w:rPr>
+              <w:t xml:space="preserve"> : </w:t>
             </w:r>
           </w:p>
           <w:p>
@@ -2960,10 +3016,7 @@
               <w:spacing w:line="276" w:lineRule="auto"/>
             </w:pPr>
             <w:r>
-              <w:t xml:space="preserve">L’utilisateur sera capable de </w:t>
-            </w:r>
-            <w:r>
-              <w:t>modifier le volume de la radio</w:t>
+              <w:t>L’utilisateur sera capable de modifier le volume de la radio</w:t>
             </w:r>
           </w:p>
           <w:p>
@@ -3515,6 +3568,7 @@
             <w:pPr>
               <w:spacing w:line="276" w:lineRule="auto"/>
             </w:pPr>
+            <w:proofErr w:type="spellStart"/>
             <w:r>
               <w:rPr>
                 <w:b/>
@@ -3531,7 +3585,17 @@
                 <w:sz w:val="24"/>
                 <w:szCs w:val="24"/>
               </w:rPr>
-              <w:t xml:space="preserve">ions : </w:t>
+              <w:t>ions</w:t>
+            </w:r>
+            <w:proofErr w:type="spellEnd"/>
+            <w:r>
+              <w:rPr>
+                <w:b/>
+                <w:bCs/>
+                <w:sz w:val="24"/>
+                <w:szCs w:val="24"/>
+              </w:rPr>
+              <w:t xml:space="preserve"> : </w:t>
             </w:r>
           </w:p>
           <w:p>
@@ -4256,6 +4320,7 @@
             <w:pPr>
               <w:spacing w:line="276" w:lineRule="auto"/>
             </w:pPr>
+            <w:proofErr w:type="spellStart"/>
             <w:r>
               <w:rPr>
                 <w:b/>
@@ -4272,7 +4337,17 @@
                 <w:sz w:val="24"/>
                 <w:szCs w:val="24"/>
               </w:rPr>
-              <w:t xml:space="preserve">ions : </w:t>
+              <w:t>ions</w:t>
+            </w:r>
+            <w:proofErr w:type="spellEnd"/>
+            <w:r>
+              <w:rPr>
+                <w:b/>
+                <w:bCs/>
+                <w:sz w:val="24"/>
+                <w:szCs w:val="24"/>
+              </w:rPr>
+              <w:t xml:space="preserve"> : </w:t>
             </w:r>
           </w:p>
           <w:p>
@@ -4413,14 +4488,7 @@
                 <w:sz w:val="28"/>
                 <w:szCs w:val="28"/>
               </w:rPr>
-              <w:t xml:space="preserve">Modifier </w:t>
-            </w:r>
-            <w:r>
-              <w:rPr>
-                <w:sz w:val="28"/>
-                <w:szCs w:val="28"/>
-              </w:rPr>
-              <w:t>les paramètres</w:t>
+              <w:t>Modifier les paramètres</w:t>
             </w:r>
           </w:p>
         </w:tc>
@@ -4470,14 +4538,7 @@
                 <w:sz w:val="24"/>
                 <w:szCs w:val="24"/>
               </w:rPr>
-              <w:t xml:space="preserve">Modifier </w:t>
-            </w:r>
-            <w:r>
-              <w:rPr>
-                <w:sz w:val="24"/>
-                <w:szCs w:val="24"/>
-              </w:rPr>
-              <w:t>les paramètres</w:t>
+              <w:t>Modifier les paramètres</w:t>
             </w:r>
           </w:p>
           <w:p>
@@ -4999,6 +5060,7 @@
             <w:pPr>
               <w:spacing w:line="276" w:lineRule="auto"/>
             </w:pPr>
+            <w:proofErr w:type="spellStart"/>
             <w:r>
               <w:rPr>
                 <w:b/>
@@ -5015,7 +5077,17 @@
                 <w:sz w:val="24"/>
                 <w:szCs w:val="24"/>
               </w:rPr>
-              <w:t xml:space="preserve">ions : </w:t>
+              <w:t>ions</w:t>
+            </w:r>
+            <w:proofErr w:type="spellEnd"/>
+            <w:r>
+              <w:rPr>
+                <w:b/>
+                <w:bCs/>
+                <w:sz w:val="24"/>
+                <w:szCs w:val="24"/>
+              </w:rPr>
+              <w:t xml:space="preserve"> : </w:t>
             </w:r>
           </w:p>
           <w:p>
@@ -5704,6 +5776,7 @@
             <w:pPr>
               <w:spacing w:line="276" w:lineRule="auto"/>
             </w:pPr>
+            <w:proofErr w:type="spellStart"/>
             <w:r>
               <w:rPr>
                 <w:b/>
@@ -5720,7 +5793,17 @@
                 <w:sz w:val="24"/>
                 <w:szCs w:val="24"/>
               </w:rPr>
-              <w:t xml:space="preserve">ions : </w:t>
+              <w:t>ions</w:t>
+            </w:r>
+            <w:proofErr w:type="spellEnd"/>
+            <w:r>
+              <w:rPr>
+                <w:b/>
+                <w:bCs/>
+                <w:sz w:val="24"/>
+                <w:szCs w:val="24"/>
+              </w:rPr>
+              <w:t xml:space="preserve"> : </w:t>
             </w:r>
           </w:p>
           <w:p>
@@ -6540,6 +6623,7 @@
             <w:pPr>
               <w:spacing w:line="276" w:lineRule="auto"/>
             </w:pPr>
+            <w:proofErr w:type="spellStart"/>
             <w:r>
               <w:rPr>
                 <w:b/>
@@ -6556,7 +6640,17 @@
                 <w:sz w:val="24"/>
                 <w:szCs w:val="24"/>
               </w:rPr>
-              <w:t xml:space="preserve">ions : </w:t>
+              <w:t>ions</w:t>
+            </w:r>
+            <w:proofErr w:type="spellEnd"/>
+            <w:r>
+              <w:rPr>
+                <w:b/>
+                <w:bCs/>
+                <w:sz w:val="24"/>
+                <w:szCs w:val="24"/>
+              </w:rPr>
+              <w:t xml:space="preserve"> : </w:t>
             </w:r>
           </w:p>
           <w:p>
@@ -6684,8 +6778,17 @@
                 <w:sz w:val="28"/>
                 <w:szCs w:val="28"/>
               </w:rPr>
-              <w:t>Scan Autotune</w:t>
-            </w:r>
+              <w:t xml:space="preserve">Scan </w:t>
+            </w:r>
+            <w:proofErr w:type="spellStart"/>
+            <w:r>
+              <w:rPr>
+                <w:sz w:val="28"/>
+                <w:szCs w:val="28"/>
+              </w:rPr>
+              <w:t>Autotune</w:t>
+            </w:r>
+            <w:proofErr w:type="spellEnd"/>
           </w:p>
         </w:tc>
       </w:tr>
@@ -6734,8 +6837,17 @@
                 <w:sz w:val="24"/>
                 <w:szCs w:val="24"/>
               </w:rPr>
-              <w:t>Scan Autotune</w:t>
-            </w:r>
+              <w:t xml:space="preserve">Scan </w:t>
+            </w:r>
+            <w:proofErr w:type="spellStart"/>
+            <w:r>
+              <w:rPr>
+                <w:sz w:val="24"/>
+                <w:szCs w:val="24"/>
+              </w:rPr>
+              <w:t>Autotune</w:t>
+            </w:r>
+            <w:proofErr w:type="spellEnd"/>
           </w:p>
           <w:p>
             <w:pPr>
@@ -7005,9 +7117,11 @@
             <w:r>
               <w:t xml:space="preserve"> appuie sur le bouton </w:t>
             </w:r>
+            <w:proofErr w:type="spellStart"/>
             <w:r>
               <w:t>autotune</w:t>
             </w:r>
+            <w:proofErr w:type="spellEnd"/>
           </w:p>
           <w:p>
             <w:pPr>
@@ -7264,7 +7378,23 @@
                 <w:b/>
                 <w:bCs/>
               </w:rPr>
-              <w:t>Le point 2. est exécuté</w:t>
+              <w:t xml:space="preserve">Le point 2. </w:t>
+            </w:r>
+            <w:proofErr w:type="gramStart"/>
+            <w:r>
+              <w:rPr>
+                <w:b/>
+                <w:bCs/>
+              </w:rPr>
+              <w:t>est</w:t>
+            </w:r>
+            <w:proofErr w:type="gramEnd"/>
+            <w:r>
+              <w:rPr>
+                <w:b/>
+                <w:bCs/>
+              </w:rPr>
+              <w:t xml:space="preserve"> exécuté</w:t>
             </w:r>
           </w:p>
           <w:p>
@@ -7375,6 +7505,7 @@
             <w:pPr>
               <w:spacing w:line="276" w:lineRule="auto"/>
             </w:pPr>
+            <w:proofErr w:type="spellStart"/>
             <w:r>
               <w:rPr>
                 <w:b/>
@@ -7391,7 +7522,17 @@
                 <w:sz w:val="24"/>
                 <w:szCs w:val="24"/>
               </w:rPr>
-              <w:t xml:space="preserve">ions : </w:t>
+              <w:t>ions</w:t>
+            </w:r>
+            <w:proofErr w:type="spellEnd"/>
+            <w:r>
+              <w:rPr>
+                <w:b/>
+                <w:bCs/>
+                <w:sz w:val="24"/>
+                <w:szCs w:val="24"/>
+              </w:rPr>
+              <w:t xml:space="preserve"> : </w:t>
             </w:r>
             <w:r>
               <w:rPr>
@@ -7400,8 +7541,6 @@
               </w:rPr>
               <w:t>Aucun</w:t>
             </w:r>
-            <w:bookmarkStart w:id="0" w:name="_GoBack"/>
-            <w:bookmarkEnd w:id="0"/>
           </w:p>
           <w:p>
             <w:pPr>
@@ -7442,6 +7581,3761 @@
               </w:rPr>
               <w:t xml:space="preserve">Notes : </w:t>
             </w:r>
+          </w:p>
+          <w:p>
+            <w:pPr>
+              <w:spacing w:line="276" w:lineRule="auto"/>
+            </w:pPr>
+          </w:p>
+        </w:tc>
+      </w:tr>
+    </w:tbl>
+    <w:p/>
+    <w:p/>
+    <w:tbl>
+      <w:tblPr>
+        <w:tblStyle w:val="TableauListe1Clair"/>
+        <w:tblW w:w="0" w:type="auto"/>
+        <w:tblBorders>
+          <w:top w:val="single" w:sz="4" w:space="0" w:color="auto"/>
+          <w:left w:val="single" w:sz="4" w:space="0" w:color="auto"/>
+          <w:bottom w:val="single" w:sz="4" w:space="0" w:color="auto"/>
+          <w:right w:val="single" w:sz="4" w:space="0" w:color="auto"/>
+        </w:tblBorders>
+        <w:tblLook w:val="0420" w:firstRow="1" w:lastRow="0" w:firstColumn="0" w:lastColumn="0" w:noHBand="0" w:noVBand="1"/>
+      </w:tblPr>
+      <w:tblGrid>
+        <w:gridCol w:w="9062"/>
+      </w:tblGrid>
+      <w:tr>
+        <w:trPr>
+          <w:cnfStyle w:val="100000000000" w:firstRow="1" w:lastRow="0" w:firstColumn="0" w:lastColumn="0" w:oddVBand="0" w:evenVBand="0" w:oddHBand="0" w:evenHBand="0" w:firstRowFirstColumn="0" w:firstRowLastColumn="0" w:lastRowFirstColumn="0" w:lastRowLastColumn="0"/>
+        </w:trPr>
+        <w:tc>
+          <w:tcPr>
+            <w:tcW w:w="9062" w:type="dxa"/>
+            <w:tcBorders>
+              <w:top w:val="single" w:sz="4" w:space="0" w:color="auto"/>
+              <w:bottom w:val="single" w:sz="4" w:space="0" w:color="auto"/>
+            </w:tcBorders>
+          </w:tcPr>
+          <w:p>
+            <w:pPr>
+              <w:spacing w:line="276" w:lineRule="auto"/>
+            </w:pPr>
+            <w:r>
+              <w:rPr>
+                <w:sz w:val="28"/>
+                <w:szCs w:val="28"/>
+              </w:rPr>
+              <w:lastRenderedPageBreak/>
+              <w:t>Cas n°</w:t>
+            </w:r>
+            <w:r>
+              <w:rPr>
+                <w:sz w:val="28"/>
+                <w:szCs w:val="28"/>
+              </w:rPr>
+              <w:t>10</w:t>
+            </w:r>
+            <w:r>
+              <w:rPr>
+                <w:sz w:val="28"/>
+                <w:szCs w:val="28"/>
+              </w:rPr>
+              <w:t xml:space="preserve"> : </w:t>
+            </w:r>
+            <w:r>
+              <w:rPr>
+                <w:sz w:val="28"/>
+                <w:szCs w:val="28"/>
+              </w:rPr>
+              <w:t xml:space="preserve">Control </w:t>
+            </w:r>
+            <w:proofErr w:type="spellStart"/>
+            <w:r>
+              <w:rPr>
+                <w:sz w:val="28"/>
+                <w:szCs w:val="28"/>
+              </w:rPr>
+              <w:t>Stereo</w:t>
+            </w:r>
+            <w:proofErr w:type="spellEnd"/>
+            <w:r>
+              <w:rPr>
+                <w:sz w:val="28"/>
+                <w:szCs w:val="28"/>
+              </w:rPr>
+              <w:t xml:space="preserve"> Output</w:t>
+            </w:r>
+          </w:p>
+        </w:tc>
+      </w:tr>
+      <w:tr>
+        <w:trPr>
+          <w:cnfStyle w:val="000000100000" w:firstRow="0" w:lastRow="0" w:firstColumn="0" w:lastColumn="0" w:oddVBand="0" w:evenVBand="0" w:oddHBand="1" w:evenHBand="0" w:firstRowFirstColumn="0" w:firstRowLastColumn="0" w:lastRowFirstColumn="0" w:lastRowLastColumn="0"/>
+        </w:trPr>
+        <w:tc>
+          <w:tcPr>
+            <w:tcW w:w="9062" w:type="dxa"/>
+            <w:tcBorders>
+              <w:top w:val="single" w:sz="4" w:space="0" w:color="auto"/>
+            </w:tcBorders>
+            <w:shd w:val="clear" w:color="auto" w:fill="D9D9D9" w:themeFill="background1" w:themeFillShade="D9"/>
+          </w:tcPr>
+          <w:p>
+            <w:pPr>
+              <w:spacing w:line="276" w:lineRule="auto"/>
+              <w:rPr>
+                <w:b/>
+                <w:bCs/>
+                <w:sz w:val="24"/>
+                <w:szCs w:val="24"/>
+              </w:rPr>
+            </w:pPr>
+          </w:p>
+          <w:p>
+            <w:pPr>
+              <w:spacing w:line="276" w:lineRule="auto"/>
+              <w:rPr>
+                <w:i/>
+                <w:iCs/>
+              </w:rPr>
+            </w:pPr>
+            <w:r>
+              <w:rPr>
+                <w:b/>
+                <w:bCs/>
+                <w:sz w:val="24"/>
+                <w:szCs w:val="24"/>
+              </w:rPr>
+              <w:t>Nom :</w:t>
+            </w:r>
+            <w:r>
+              <w:rPr>
+                <w:b/>
+                <w:bCs/>
+                <w:sz w:val="24"/>
+                <w:szCs w:val="24"/>
+              </w:rPr>
+              <w:t xml:space="preserve"> </w:t>
+            </w:r>
+            <w:r>
+              <w:rPr>
+                <w:sz w:val="24"/>
+                <w:szCs w:val="24"/>
+              </w:rPr>
+              <w:t xml:space="preserve">Control </w:t>
+            </w:r>
+            <w:proofErr w:type="spellStart"/>
+            <w:r>
+              <w:rPr>
+                <w:sz w:val="24"/>
+                <w:szCs w:val="24"/>
+              </w:rPr>
+              <w:t>Stereo</w:t>
+            </w:r>
+            <w:proofErr w:type="spellEnd"/>
+            <w:r>
+              <w:rPr>
+                <w:sz w:val="24"/>
+                <w:szCs w:val="24"/>
+              </w:rPr>
+              <w:t xml:space="preserve"> Output</w:t>
+            </w:r>
+          </w:p>
+          <w:p>
+            <w:pPr>
+              <w:tabs>
+                <w:tab w:val="left" w:pos="2115"/>
+              </w:tabs>
+              <w:spacing w:line="276" w:lineRule="auto"/>
+              <w:rPr>
+                <w:i/>
+                <w:iCs/>
+              </w:rPr>
+            </w:pPr>
+            <w:r>
+              <w:rPr>
+                <w:b/>
+                <w:bCs/>
+                <w:sz w:val="24"/>
+                <w:szCs w:val="24"/>
+              </w:rPr>
+              <w:t xml:space="preserve">Identifiant : </w:t>
+            </w:r>
+            <w:r>
+              <w:rPr>
+                <w:sz w:val="24"/>
+                <w:szCs w:val="24"/>
+              </w:rPr>
+              <w:t>10</w:t>
+            </w:r>
+          </w:p>
+          <w:p>
+            <w:pPr>
+              <w:spacing w:line="276" w:lineRule="auto"/>
+              <w:rPr>
+                <w:b/>
+                <w:bCs/>
+                <w:sz w:val="24"/>
+                <w:szCs w:val="24"/>
+              </w:rPr>
+            </w:pPr>
+            <w:r>
+              <w:rPr>
+                <w:b/>
+                <w:bCs/>
+                <w:sz w:val="24"/>
+                <w:szCs w:val="24"/>
+              </w:rPr>
+              <w:t>Acteur(s) :</w:t>
+            </w:r>
+          </w:p>
+          <w:p>
+            <w:pPr>
+              <w:pStyle w:val="Paragraphedeliste"/>
+              <w:numPr>
+                <w:ilvl w:val="0"/>
+                <w:numId w:val="1"/>
+              </w:numPr>
+              <w:spacing w:line="276" w:lineRule="auto"/>
+            </w:pPr>
+            <w:r>
+              <w:t>Utilisateur</w:t>
+            </w:r>
+          </w:p>
+          <w:p>
+            <w:pPr>
+              <w:spacing w:line="276" w:lineRule="auto"/>
+              <w:rPr>
+                <w:b/>
+                <w:bCs/>
+                <w:sz w:val="24"/>
+                <w:szCs w:val="24"/>
+              </w:rPr>
+            </w:pPr>
+            <w:r>
+              <w:rPr>
+                <w:b/>
+                <w:bCs/>
+                <w:sz w:val="24"/>
+                <w:szCs w:val="24"/>
+              </w:rPr>
+              <w:t>Description :</w:t>
+            </w:r>
+          </w:p>
+          <w:p>
+            <w:pPr>
+              <w:spacing w:line="276" w:lineRule="auto"/>
+            </w:pPr>
+            <w:r>
+              <w:t xml:space="preserve">SI le système dispose de 2 haut-parleurs, un son stéréo est disponible et l’utilisateur peut contrôler la balance de volume entre le haut-parleur de droite et celui de gauche. L’échelle de contrôle commence à -10 (son </w:t>
+            </w:r>
+            <w:r>
+              <w:t>à gauche)</w:t>
+            </w:r>
+            <w:r>
+              <w:t xml:space="preserve"> et se termine à +10</w:t>
+            </w:r>
+            <w:r>
+              <w:t xml:space="preserve"> (son à droite)</w:t>
+            </w:r>
+            <w:r>
+              <w:t xml:space="preserve"> avec des étapes de 1</w:t>
+            </w:r>
+            <w:r>
+              <w:t xml:space="preserve"> unité</w:t>
+            </w:r>
+            <w:r>
+              <w:t>.</w:t>
+            </w:r>
+          </w:p>
+          <w:p>
+            <w:pPr>
+              <w:spacing w:line="276" w:lineRule="auto"/>
+              <w:rPr>
+                <w:b/>
+                <w:bCs/>
+                <w:sz w:val="24"/>
+                <w:szCs w:val="24"/>
+              </w:rPr>
+            </w:pPr>
+            <w:r>
+              <w:rPr>
+                <w:b/>
+                <w:bCs/>
+                <w:sz w:val="24"/>
+                <w:szCs w:val="24"/>
+              </w:rPr>
+              <w:t>Objectif :</w:t>
+            </w:r>
+          </w:p>
+          <w:p>
+            <w:pPr>
+              <w:spacing w:line="276" w:lineRule="auto"/>
+            </w:pPr>
+            <w:r>
+              <w:t>Ajuster la sortie stéréo, balance de volume droite ou gauche</w:t>
+            </w:r>
+          </w:p>
+          <w:p>
+            <w:pPr>
+              <w:spacing w:line="276" w:lineRule="auto"/>
+              <w:rPr>
+                <w:sz w:val="20"/>
+                <w:szCs w:val="20"/>
+              </w:rPr>
+            </w:pPr>
+            <w:r>
+              <w:rPr>
+                <w:b/>
+                <w:bCs/>
+                <w:sz w:val="24"/>
+                <w:szCs w:val="24"/>
+              </w:rPr>
+              <w:t>Préconditions :</w:t>
+            </w:r>
+            <w:r>
+              <w:rPr>
+                <w:b/>
+                <w:bCs/>
+                <w:sz w:val="24"/>
+                <w:szCs w:val="24"/>
+              </w:rPr>
+              <w:t xml:space="preserve"> </w:t>
+            </w:r>
+            <w:r>
+              <w:rPr>
+                <w:sz w:val="24"/>
+                <w:szCs w:val="24"/>
+              </w:rPr>
+              <w:t>Un</w:t>
+            </w:r>
+            <w:r>
+              <w:rPr>
+                <w:sz w:val="24"/>
+                <w:szCs w:val="24"/>
+              </w:rPr>
+              <w:t xml:space="preserve">e sortie </w:t>
+            </w:r>
+            <w:r>
+              <w:rPr>
+                <w:sz w:val="24"/>
+                <w:szCs w:val="24"/>
+              </w:rPr>
+              <w:t>stéréo est disponible</w:t>
+            </w:r>
+          </w:p>
+        </w:tc>
+      </w:tr>
+      <w:tr>
+        <w:tc>
+          <w:tcPr>
+            <w:tcW w:w="9062" w:type="dxa"/>
+          </w:tcPr>
+          <w:p>
+            <w:pPr>
+              <w:spacing w:line="276" w:lineRule="auto"/>
+              <w:rPr>
+                <w:b/>
+                <w:bCs/>
+                <w:sz w:val="24"/>
+                <w:szCs w:val="24"/>
+              </w:rPr>
+            </w:pPr>
+          </w:p>
+          <w:p>
+            <w:pPr>
+              <w:spacing w:line="276" w:lineRule="auto"/>
+              <w:rPr>
+                <w:b/>
+                <w:bCs/>
+                <w:sz w:val="28"/>
+                <w:szCs w:val="28"/>
+              </w:rPr>
+            </w:pPr>
+            <w:r>
+              <w:rPr>
+                <w:b/>
+                <w:bCs/>
+                <w:sz w:val="28"/>
+                <w:szCs w:val="28"/>
+              </w:rPr>
+              <w:t>DESCRIPTION</w:t>
+            </w:r>
+          </w:p>
+          <w:p>
+            <w:pPr>
+              <w:spacing w:line="276" w:lineRule="auto"/>
+              <w:rPr>
+                <w:b/>
+                <w:bCs/>
+                <w:sz w:val="24"/>
+                <w:szCs w:val="24"/>
+              </w:rPr>
+            </w:pPr>
+          </w:p>
+          <w:p>
+            <w:pPr>
+              <w:spacing w:line="276" w:lineRule="auto"/>
+              <w:rPr>
+                <w:b/>
+                <w:bCs/>
+                <w:sz w:val="24"/>
+                <w:szCs w:val="24"/>
+              </w:rPr>
+            </w:pPr>
+            <w:r>
+              <w:rPr>
+                <w:b/>
+                <w:bCs/>
+                <w:sz w:val="24"/>
+                <w:szCs w:val="24"/>
+              </w:rPr>
+              <w:t>Scénario Principal :</w:t>
+            </w:r>
+          </w:p>
+          <w:p>
+            <w:pPr>
+              <w:pStyle w:val="Paragraphedeliste"/>
+              <w:numPr>
+                <w:ilvl w:val="0"/>
+                <w:numId w:val="27"/>
+              </w:numPr>
+              <w:spacing w:line="276" w:lineRule="auto"/>
+              <w:rPr>
+                <w:b/>
+                <w:bCs/>
+                <w:sz w:val="24"/>
+                <w:szCs w:val="24"/>
+              </w:rPr>
+            </w:pPr>
+            <w:r>
+              <w:rPr>
+                <w:b/>
+                <w:bCs/>
+              </w:rPr>
+              <w:t>L’utilisateur</w:t>
+            </w:r>
+            <w:r>
+              <w:t xml:space="preserve"> appuie sur la roulette des paramètres</w:t>
+            </w:r>
+          </w:p>
+          <w:p>
+            <w:pPr>
+              <w:spacing w:line="276" w:lineRule="auto"/>
+              <w:ind w:left="360"/>
+              <w:rPr>
+                <w:b/>
+                <w:bCs/>
+                <w:sz w:val="24"/>
+                <w:szCs w:val="24"/>
+              </w:rPr>
+            </w:pPr>
+            <w:r>
+              <w:rPr>
+                <w:b/>
+                <w:bCs/>
+              </w:rPr>
+              <w:t xml:space="preserve">2.    </w:t>
+            </w:r>
+            <w:r>
+              <w:rPr>
+                <w:b/>
+                <w:bCs/>
+              </w:rPr>
+              <w:t xml:space="preserve">Le système </w:t>
+            </w:r>
+            <w:r>
+              <w:t>affiche le menu des paramètres</w:t>
+            </w:r>
+          </w:p>
+          <w:p>
+            <w:pPr>
+              <w:spacing w:line="276" w:lineRule="auto"/>
+              <w:ind w:left="360"/>
+              <w:rPr>
+                <w:b/>
+                <w:bCs/>
+                <w:sz w:val="24"/>
+                <w:szCs w:val="24"/>
+              </w:rPr>
+            </w:pPr>
+            <w:r>
+              <w:rPr>
+                <w:b/>
+                <w:bCs/>
+              </w:rPr>
+              <w:t xml:space="preserve">3.    </w:t>
+            </w:r>
+            <w:r>
+              <w:rPr>
+                <w:b/>
+                <w:bCs/>
+              </w:rPr>
+              <w:t xml:space="preserve">L’utilisateur </w:t>
+            </w:r>
+            <w:r>
+              <w:t>sélectionne « Ajuster la sortie stéréo »</w:t>
+            </w:r>
+          </w:p>
+          <w:p>
+            <w:pPr>
+              <w:spacing w:line="276" w:lineRule="auto"/>
+              <w:ind w:left="360"/>
+            </w:pPr>
+            <w:r>
+              <w:rPr>
+                <w:b/>
+                <w:bCs/>
+              </w:rPr>
+              <w:t xml:space="preserve">4.    </w:t>
+            </w:r>
+            <w:r>
+              <w:rPr>
+                <w:b/>
+                <w:bCs/>
+              </w:rPr>
+              <w:t>L’utilisateur</w:t>
+            </w:r>
+            <w:r>
+              <w:t xml:space="preserve"> ajuste la balance de volume souhaitée allant de -10 à +10</w:t>
+            </w:r>
+          </w:p>
+          <w:p>
+            <w:pPr>
+              <w:spacing w:line="276" w:lineRule="auto"/>
+              <w:ind w:left="360"/>
+              <w:rPr>
+                <w:b/>
+                <w:bCs/>
+                <w:sz w:val="24"/>
+                <w:szCs w:val="24"/>
+              </w:rPr>
+            </w:pPr>
+            <w:r>
+              <w:rPr>
+                <w:b/>
+                <w:bCs/>
+              </w:rPr>
+              <w:t xml:space="preserve">5.    </w:t>
+            </w:r>
+            <w:r>
+              <w:rPr>
+                <w:b/>
+                <w:bCs/>
+              </w:rPr>
+              <w:t xml:space="preserve">L’utilisateur </w:t>
+            </w:r>
+            <w:r>
+              <w:t>appuie sur le bouton « Sauvegarder »</w:t>
+            </w:r>
+          </w:p>
+          <w:p>
+            <w:pPr>
+              <w:pStyle w:val="Paragraphedeliste"/>
+              <w:numPr>
+                <w:ilvl w:val="0"/>
+                <w:numId w:val="23"/>
+              </w:numPr>
+              <w:spacing w:line="276" w:lineRule="auto"/>
+              <w:rPr>
+                <w:b/>
+                <w:bCs/>
+                <w:sz w:val="24"/>
+                <w:szCs w:val="24"/>
+              </w:rPr>
+            </w:pPr>
+            <w:r>
+              <w:rPr>
+                <w:b/>
+                <w:bCs/>
+              </w:rPr>
+              <w:t xml:space="preserve">Le système </w:t>
+            </w:r>
+            <w:r>
+              <w:t>sauvegarde les paramètres</w:t>
+            </w:r>
+          </w:p>
+          <w:p>
+            <w:pPr>
+              <w:pStyle w:val="Paragraphedeliste"/>
+              <w:numPr>
+                <w:ilvl w:val="0"/>
+                <w:numId w:val="23"/>
+              </w:numPr>
+              <w:spacing w:line="276" w:lineRule="auto"/>
+              <w:rPr>
+                <w:b/>
+                <w:bCs/>
+                <w:sz w:val="24"/>
+                <w:szCs w:val="24"/>
+              </w:rPr>
+            </w:pPr>
+            <w:r>
+              <w:rPr>
+                <w:b/>
+                <w:bCs/>
+              </w:rPr>
+              <w:t xml:space="preserve">Le système </w:t>
+            </w:r>
+            <w:r>
+              <w:t>affiche à l’utilisateur son menu principal</w:t>
+            </w:r>
+          </w:p>
+          <w:p>
+            <w:pPr>
+              <w:spacing w:line="276" w:lineRule="auto"/>
+              <w:rPr>
+                <w:b/>
+                <w:bCs/>
+                <w:sz w:val="24"/>
+                <w:szCs w:val="24"/>
+              </w:rPr>
+            </w:pPr>
+          </w:p>
+        </w:tc>
+      </w:tr>
+      <w:tr>
+        <w:trPr>
+          <w:cnfStyle w:val="000000100000" w:firstRow="0" w:lastRow="0" w:firstColumn="0" w:lastColumn="0" w:oddVBand="0" w:evenVBand="0" w:oddHBand="1" w:evenHBand="0" w:firstRowFirstColumn="0" w:firstRowLastColumn="0" w:lastRowFirstColumn="0" w:lastRowLastColumn="0"/>
+        </w:trPr>
+        <w:tc>
+          <w:tcPr>
+            <w:tcW w:w="9062" w:type="dxa"/>
+            <w:shd w:val="clear" w:color="auto" w:fill="D9D9D9" w:themeFill="background1" w:themeFillShade="D9"/>
+          </w:tcPr>
+          <w:p>
+            <w:pPr>
+              <w:spacing w:line="276" w:lineRule="auto"/>
+              <w:rPr>
+                <w:b/>
+                <w:bCs/>
+              </w:rPr>
+            </w:pPr>
+          </w:p>
+          <w:p>
+            <w:pPr>
+              <w:spacing w:line="276" w:lineRule="auto"/>
+              <w:rPr>
+                <w:b/>
+                <w:bCs/>
+                <w:sz w:val="24"/>
+                <w:szCs w:val="24"/>
+              </w:rPr>
+            </w:pPr>
+            <w:r>
+              <w:rPr>
+                <w:b/>
+                <w:bCs/>
+                <w:sz w:val="24"/>
+                <w:szCs w:val="24"/>
+              </w:rPr>
+              <w:t>Scénario alternatif</w:t>
+            </w:r>
+            <w:r>
+              <w:rPr>
+                <w:b/>
+                <w:bCs/>
+                <w:sz w:val="24"/>
+                <w:szCs w:val="24"/>
+              </w:rPr>
+              <w:t xml:space="preserve"> : </w:t>
+            </w:r>
+            <w:r>
+              <w:rPr>
+                <w:b/>
+                <w:bCs/>
+                <w:sz w:val="24"/>
+                <w:szCs w:val="24"/>
+              </w:rPr>
+              <w:t>/</w:t>
+            </w:r>
+          </w:p>
+          <w:p>
+            <w:pPr>
+              <w:spacing w:line="276" w:lineRule="auto"/>
+              <w:rPr>
+                <w:b/>
+                <w:bCs/>
+              </w:rPr>
+            </w:pPr>
+            <w:r>
+              <w:rPr>
+                <w:b/>
+                <w:bCs/>
+                <w:sz w:val="24"/>
+                <w:szCs w:val="24"/>
+              </w:rPr>
+              <w:t>Scénario exceptionnel :</w:t>
+            </w:r>
+            <w:r>
+              <w:rPr>
+                <w:b/>
+                <w:bCs/>
+              </w:rPr>
+              <w:t xml:space="preserve"> /</w:t>
+            </w:r>
+            <w:r>
+              <w:rPr>
+                <w:b/>
+                <w:bCs/>
+              </w:rPr>
+              <w:t xml:space="preserve"> </w:t>
+            </w:r>
+          </w:p>
+        </w:tc>
+      </w:tr>
+      <w:tr>
+        <w:tc>
+          <w:tcPr>
+            <w:tcW w:w="9062" w:type="dxa"/>
+          </w:tcPr>
+          <w:p>
+            <w:pPr>
+              <w:spacing w:line="276" w:lineRule="auto"/>
+              <w:rPr>
+                <w:b/>
+                <w:bCs/>
+              </w:rPr>
+            </w:pPr>
+          </w:p>
+          <w:p>
+            <w:pPr>
+              <w:spacing w:line="276" w:lineRule="auto"/>
+            </w:pPr>
+            <w:proofErr w:type="spellStart"/>
+            <w:r>
+              <w:rPr>
+                <w:b/>
+                <w:bCs/>
+                <w:sz w:val="24"/>
+                <w:szCs w:val="24"/>
+              </w:rPr>
+              <w:t>Post-condit</w:t>
+            </w:r>
+            <w:r>
+              <w:rPr>
+                <w:b/>
+                <w:bCs/>
+                <w:sz w:val="24"/>
+                <w:szCs w:val="24"/>
+              </w:rPr>
+              <w:t>ions</w:t>
+            </w:r>
+            <w:proofErr w:type="spellEnd"/>
+            <w:r>
+              <w:rPr>
+                <w:b/>
+                <w:bCs/>
+                <w:sz w:val="24"/>
+                <w:szCs w:val="24"/>
+              </w:rPr>
+              <w:t xml:space="preserve"> : </w:t>
+            </w:r>
+            <w:r>
+              <w:rPr>
+                <w:sz w:val="24"/>
+                <w:szCs w:val="24"/>
+              </w:rPr>
+              <w:t>Le volume des haut-parleurs stéréo est ajusté</w:t>
+            </w:r>
+          </w:p>
+          <w:p>
+            <w:pPr>
+              <w:spacing w:line="276" w:lineRule="auto"/>
+              <w:rPr>
+                <w:b/>
+                <w:bCs/>
+              </w:rPr>
+            </w:pPr>
+          </w:p>
+        </w:tc>
+      </w:tr>
+      <w:tr>
+        <w:trPr>
+          <w:cnfStyle w:val="000000100000" w:firstRow="0" w:lastRow="0" w:firstColumn="0" w:lastColumn="0" w:oddVBand="0" w:evenVBand="0" w:oddHBand="1" w:evenHBand="0" w:firstRowFirstColumn="0" w:firstRowLastColumn="0" w:lastRowFirstColumn="0" w:lastRowLastColumn="0"/>
+        </w:trPr>
+        <w:tc>
+          <w:tcPr>
+            <w:tcW w:w="9062" w:type="dxa"/>
+          </w:tcPr>
+          <w:p>
+            <w:pPr>
+              <w:spacing w:line="276" w:lineRule="auto"/>
+              <w:rPr>
+                <w:b/>
+                <w:bCs/>
+              </w:rPr>
+            </w:pPr>
+          </w:p>
+          <w:p>
+            <w:pPr>
+              <w:spacing w:line="276" w:lineRule="auto"/>
+            </w:pPr>
+            <w:r>
+              <w:rPr>
+                <w:b/>
+                <w:bCs/>
+              </w:rPr>
+              <w:t xml:space="preserve">Notes : </w:t>
+            </w:r>
+          </w:p>
+          <w:p>
+            <w:pPr>
+              <w:spacing w:line="276" w:lineRule="auto"/>
+            </w:pPr>
+          </w:p>
+        </w:tc>
+      </w:tr>
+    </w:tbl>
+    <w:p/>
+    <w:p/>
+    <w:p/>
+    <w:p/>
+    <w:p/>
+    <w:p/>
+    <w:tbl>
+      <w:tblPr>
+        <w:tblStyle w:val="TableauListe1Clair"/>
+        <w:tblW w:w="0" w:type="auto"/>
+        <w:tblBorders>
+          <w:top w:val="single" w:sz="4" w:space="0" w:color="auto"/>
+          <w:left w:val="single" w:sz="4" w:space="0" w:color="auto"/>
+          <w:bottom w:val="single" w:sz="4" w:space="0" w:color="auto"/>
+          <w:right w:val="single" w:sz="4" w:space="0" w:color="auto"/>
+        </w:tblBorders>
+        <w:tblLook w:val="0420" w:firstRow="1" w:lastRow="0" w:firstColumn="0" w:lastColumn="0" w:noHBand="0" w:noVBand="1"/>
+      </w:tblPr>
+      <w:tblGrid>
+        <w:gridCol w:w="9062"/>
+      </w:tblGrid>
+      <w:tr>
+        <w:trPr>
+          <w:cnfStyle w:val="100000000000" w:firstRow="1" w:lastRow="0" w:firstColumn="0" w:lastColumn="0" w:oddVBand="0" w:evenVBand="0" w:oddHBand="0" w:evenHBand="0" w:firstRowFirstColumn="0" w:firstRowLastColumn="0" w:lastRowFirstColumn="0" w:lastRowLastColumn="0"/>
+        </w:trPr>
+        <w:tc>
+          <w:tcPr>
+            <w:tcW w:w="9062" w:type="dxa"/>
+            <w:tcBorders>
+              <w:top w:val="single" w:sz="4" w:space="0" w:color="auto"/>
+              <w:bottom w:val="single" w:sz="4" w:space="0" w:color="auto"/>
+            </w:tcBorders>
+          </w:tcPr>
+          <w:p>
+            <w:pPr>
+              <w:spacing w:line="276" w:lineRule="auto"/>
+            </w:pPr>
+            <w:r>
+              <w:rPr>
+                <w:sz w:val="28"/>
+                <w:szCs w:val="28"/>
+              </w:rPr>
+              <w:lastRenderedPageBreak/>
+              <w:t>Cas n°</w:t>
+            </w:r>
+            <w:proofErr w:type="gramStart"/>
+            <w:r>
+              <w:rPr>
+                <w:sz w:val="28"/>
+                <w:szCs w:val="28"/>
+              </w:rPr>
+              <w:t>11</w:t>
+            </w:r>
+            <w:r>
+              <w:rPr>
+                <w:sz w:val="28"/>
+                <w:szCs w:val="28"/>
+              </w:rPr>
+              <w:t>:</w:t>
+            </w:r>
+            <w:proofErr w:type="gramEnd"/>
+            <w:r>
+              <w:rPr>
+                <w:sz w:val="28"/>
+                <w:szCs w:val="28"/>
+              </w:rPr>
+              <w:t xml:space="preserve"> </w:t>
+            </w:r>
+            <w:r>
+              <w:rPr>
+                <w:sz w:val="28"/>
+                <w:szCs w:val="28"/>
+              </w:rPr>
+              <w:t>Select Input Source</w:t>
+            </w:r>
+          </w:p>
+        </w:tc>
+      </w:tr>
+      <w:tr>
+        <w:trPr>
+          <w:cnfStyle w:val="000000100000" w:firstRow="0" w:lastRow="0" w:firstColumn="0" w:lastColumn="0" w:oddVBand="0" w:evenVBand="0" w:oddHBand="1" w:evenHBand="0" w:firstRowFirstColumn="0" w:firstRowLastColumn="0" w:lastRowFirstColumn="0" w:lastRowLastColumn="0"/>
+        </w:trPr>
+        <w:tc>
+          <w:tcPr>
+            <w:tcW w:w="9062" w:type="dxa"/>
+            <w:tcBorders>
+              <w:top w:val="single" w:sz="4" w:space="0" w:color="auto"/>
+            </w:tcBorders>
+            <w:shd w:val="clear" w:color="auto" w:fill="D9D9D9" w:themeFill="background1" w:themeFillShade="D9"/>
+          </w:tcPr>
+          <w:p>
+            <w:pPr>
+              <w:spacing w:line="276" w:lineRule="auto"/>
+              <w:rPr>
+                <w:b/>
+                <w:bCs/>
+                <w:sz w:val="24"/>
+                <w:szCs w:val="24"/>
+              </w:rPr>
+            </w:pPr>
+          </w:p>
+          <w:p>
+            <w:pPr>
+              <w:spacing w:line="276" w:lineRule="auto"/>
+              <w:rPr>
+                <w:i/>
+                <w:iCs/>
+              </w:rPr>
+            </w:pPr>
+            <w:r>
+              <w:rPr>
+                <w:b/>
+                <w:bCs/>
+                <w:sz w:val="24"/>
+                <w:szCs w:val="24"/>
+              </w:rPr>
+              <w:t>Nom :</w:t>
+            </w:r>
+            <w:r>
+              <w:rPr>
+                <w:b/>
+                <w:bCs/>
+                <w:sz w:val="24"/>
+                <w:szCs w:val="24"/>
+              </w:rPr>
+              <w:t xml:space="preserve"> </w:t>
+            </w:r>
+            <w:r>
+              <w:rPr>
+                <w:sz w:val="24"/>
+                <w:szCs w:val="24"/>
+              </w:rPr>
+              <w:t>Select Input Source</w:t>
+            </w:r>
+          </w:p>
+          <w:p>
+            <w:pPr>
+              <w:tabs>
+                <w:tab w:val="left" w:pos="2115"/>
+              </w:tabs>
+              <w:spacing w:line="276" w:lineRule="auto"/>
+              <w:rPr>
+                <w:i/>
+                <w:iCs/>
+              </w:rPr>
+            </w:pPr>
+            <w:r>
+              <w:rPr>
+                <w:b/>
+                <w:bCs/>
+                <w:sz w:val="24"/>
+                <w:szCs w:val="24"/>
+              </w:rPr>
+              <w:t xml:space="preserve">Identifiant : </w:t>
+            </w:r>
+            <w:r>
+              <w:rPr>
+                <w:sz w:val="24"/>
+                <w:szCs w:val="24"/>
+              </w:rPr>
+              <w:t>1</w:t>
+            </w:r>
+            <w:r>
+              <w:rPr>
+                <w:sz w:val="24"/>
+                <w:szCs w:val="24"/>
+              </w:rPr>
+              <w:t>1</w:t>
+            </w:r>
+          </w:p>
+          <w:p>
+            <w:pPr>
+              <w:spacing w:line="276" w:lineRule="auto"/>
+              <w:rPr>
+                <w:b/>
+                <w:bCs/>
+                <w:sz w:val="24"/>
+                <w:szCs w:val="24"/>
+              </w:rPr>
+            </w:pPr>
+            <w:r>
+              <w:rPr>
+                <w:b/>
+                <w:bCs/>
+                <w:sz w:val="24"/>
+                <w:szCs w:val="24"/>
+              </w:rPr>
+              <w:t>Acteur(s) :</w:t>
+            </w:r>
+          </w:p>
+          <w:p>
+            <w:pPr>
+              <w:pStyle w:val="Paragraphedeliste"/>
+              <w:numPr>
+                <w:ilvl w:val="0"/>
+                <w:numId w:val="1"/>
+              </w:numPr>
+              <w:spacing w:line="276" w:lineRule="auto"/>
+            </w:pPr>
+            <w:r>
+              <w:t>Utilisateur</w:t>
+            </w:r>
+          </w:p>
+          <w:p>
+            <w:pPr>
+              <w:spacing w:line="276" w:lineRule="auto"/>
+              <w:rPr>
+                <w:b/>
+                <w:bCs/>
+                <w:sz w:val="24"/>
+                <w:szCs w:val="24"/>
+              </w:rPr>
+            </w:pPr>
+            <w:r>
+              <w:rPr>
+                <w:b/>
+                <w:bCs/>
+                <w:sz w:val="24"/>
+                <w:szCs w:val="24"/>
+              </w:rPr>
+              <w:t>Description :</w:t>
+            </w:r>
+          </w:p>
+          <w:p>
+            <w:pPr>
+              <w:spacing w:line="276" w:lineRule="auto"/>
+            </w:pPr>
+            <w:r>
+              <w:t xml:space="preserve">SI le système dispose </w:t>
+            </w:r>
+            <w:r>
+              <w:t xml:space="preserve">d’une entrée audio externe, la source peut transmettre le son à jouer </w:t>
+            </w:r>
+            <w:r>
+              <w:t>au</w:t>
+            </w:r>
+            <w:r>
+              <w:t xml:space="preserve"> système audio. La réception du signal peut se faire via une prise jack, un port USB ou encore via </w:t>
+            </w:r>
+            <w:proofErr w:type="spellStart"/>
+            <w:r>
+              <w:t>bluetooth</w:t>
+            </w:r>
+            <w:proofErr w:type="spellEnd"/>
+            <w:r>
+              <w:t>.</w:t>
+            </w:r>
+          </w:p>
+          <w:p>
+            <w:pPr>
+              <w:spacing w:line="276" w:lineRule="auto"/>
+              <w:rPr>
+                <w:b/>
+                <w:bCs/>
+                <w:sz w:val="24"/>
+                <w:szCs w:val="24"/>
+              </w:rPr>
+            </w:pPr>
+            <w:r>
+              <w:rPr>
+                <w:b/>
+                <w:bCs/>
+                <w:sz w:val="24"/>
+                <w:szCs w:val="24"/>
+              </w:rPr>
+              <w:t>Objectif :</w:t>
+            </w:r>
+          </w:p>
+          <w:p>
+            <w:pPr>
+              <w:spacing w:line="276" w:lineRule="auto"/>
+            </w:pPr>
+            <w:r>
+              <w:t>Recevoir une source audio via une entrée externe disponible</w:t>
+            </w:r>
+          </w:p>
+          <w:p>
+            <w:pPr>
+              <w:spacing w:line="276" w:lineRule="auto"/>
+              <w:rPr>
+                <w:sz w:val="20"/>
+                <w:szCs w:val="20"/>
+              </w:rPr>
+            </w:pPr>
+            <w:r>
+              <w:rPr>
+                <w:b/>
+                <w:bCs/>
+                <w:sz w:val="24"/>
+                <w:szCs w:val="24"/>
+              </w:rPr>
+              <w:t>Préconditions :</w:t>
+            </w:r>
+            <w:r>
+              <w:rPr>
+                <w:b/>
+                <w:bCs/>
+                <w:sz w:val="24"/>
+                <w:szCs w:val="24"/>
+              </w:rPr>
+              <w:t xml:space="preserve"> </w:t>
+            </w:r>
+            <w:r>
+              <w:rPr>
+                <w:sz w:val="24"/>
+                <w:szCs w:val="24"/>
+              </w:rPr>
+              <w:t xml:space="preserve">Une entrée externe est disponible (jack, </w:t>
+            </w:r>
+            <w:proofErr w:type="spellStart"/>
+            <w:r>
+              <w:rPr>
+                <w:sz w:val="24"/>
+                <w:szCs w:val="24"/>
+              </w:rPr>
+              <w:t>usb</w:t>
+            </w:r>
+            <w:proofErr w:type="spellEnd"/>
+            <w:r>
+              <w:rPr>
+                <w:sz w:val="24"/>
+                <w:szCs w:val="24"/>
+              </w:rPr>
+              <w:t xml:space="preserve">, </w:t>
+            </w:r>
+            <w:proofErr w:type="spellStart"/>
+            <w:r>
+              <w:rPr>
+                <w:sz w:val="24"/>
+                <w:szCs w:val="24"/>
+              </w:rPr>
+              <w:t>bluetooth</w:t>
+            </w:r>
+            <w:proofErr w:type="spellEnd"/>
+            <w:r>
+              <w:rPr>
+                <w:sz w:val="24"/>
+                <w:szCs w:val="24"/>
+              </w:rPr>
+              <w:t>)</w:t>
+            </w:r>
+          </w:p>
+        </w:tc>
+      </w:tr>
+      <w:tr>
+        <w:tc>
+          <w:tcPr>
+            <w:tcW w:w="9062" w:type="dxa"/>
+          </w:tcPr>
+          <w:p>
+            <w:pPr>
+              <w:spacing w:line="276" w:lineRule="auto"/>
+              <w:rPr>
+                <w:b/>
+                <w:bCs/>
+                <w:sz w:val="24"/>
+                <w:szCs w:val="24"/>
+              </w:rPr>
+            </w:pPr>
+          </w:p>
+          <w:p>
+            <w:pPr>
+              <w:spacing w:line="276" w:lineRule="auto"/>
+              <w:rPr>
+                <w:b/>
+                <w:bCs/>
+                <w:sz w:val="28"/>
+                <w:szCs w:val="28"/>
+              </w:rPr>
+            </w:pPr>
+            <w:r>
+              <w:rPr>
+                <w:b/>
+                <w:bCs/>
+                <w:sz w:val="28"/>
+                <w:szCs w:val="28"/>
+              </w:rPr>
+              <w:t>DESCRIPTION</w:t>
+            </w:r>
+          </w:p>
+          <w:p>
+            <w:pPr>
+              <w:spacing w:line="276" w:lineRule="auto"/>
+              <w:rPr>
+                <w:b/>
+                <w:bCs/>
+                <w:sz w:val="24"/>
+                <w:szCs w:val="24"/>
+              </w:rPr>
+            </w:pPr>
+          </w:p>
+          <w:p>
+            <w:pPr>
+              <w:spacing w:line="276" w:lineRule="auto"/>
+              <w:rPr>
+                <w:b/>
+                <w:bCs/>
+                <w:sz w:val="24"/>
+                <w:szCs w:val="24"/>
+              </w:rPr>
+            </w:pPr>
+            <w:r>
+              <w:rPr>
+                <w:b/>
+                <w:bCs/>
+                <w:sz w:val="24"/>
+                <w:szCs w:val="24"/>
+              </w:rPr>
+              <w:t>Scénario Principal :</w:t>
+            </w:r>
+          </w:p>
+          <w:p>
+            <w:pPr>
+              <w:pStyle w:val="Paragraphedeliste"/>
+              <w:numPr>
+                <w:ilvl w:val="0"/>
+                <w:numId w:val="27"/>
+              </w:numPr>
+              <w:spacing w:line="276" w:lineRule="auto"/>
+              <w:rPr>
+                <w:b/>
+                <w:bCs/>
+                <w:sz w:val="24"/>
+                <w:szCs w:val="24"/>
+              </w:rPr>
+            </w:pPr>
+            <w:r>
+              <w:rPr>
+                <w:b/>
+                <w:bCs/>
+              </w:rPr>
+              <w:t>L’utilisateur</w:t>
+            </w:r>
+            <w:r>
+              <w:t xml:space="preserve"> appuie sur la roulette des paramètres</w:t>
+            </w:r>
+          </w:p>
+          <w:p>
+            <w:pPr>
+              <w:spacing w:line="276" w:lineRule="auto"/>
+              <w:ind w:left="360"/>
+              <w:rPr>
+                <w:b/>
+                <w:bCs/>
+                <w:sz w:val="24"/>
+                <w:szCs w:val="24"/>
+              </w:rPr>
+            </w:pPr>
+            <w:r>
+              <w:rPr>
+                <w:b/>
+                <w:bCs/>
+              </w:rPr>
+              <w:t xml:space="preserve">2.    </w:t>
+            </w:r>
+            <w:r>
+              <w:rPr>
+                <w:b/>
+                <w:bCs/>
+              </w:rPr>
+              <w:t xml:space="preserve">Le système </w:t>
+            </w:r>
+            <w:r>
+              <w:t>affiche le menu des paramètres</w:t>
+            </w:r>
+          </w:p>
+          <w:p>
+            <w:pPr>
+              <w:spacing w:line="276" w:lineRule="auto"/>
+              <w:ind w:left="360"/>
+              <w:rPr>
+                <w:b/>
+                <w:bCs/>
+                <w:sz w:val="24"/>
+                <w:szCs w:val="24"/>
+              </w:rPr>
+            </w:pPr>
+            <w:r>
+              <w:rPr>
+                <w:b/>
+                <w:bCs/>
+              </w:rPr>
+              <w:t xml:space="preserve">3.    </w:t>
+            </w:r>
+            <w:r>
+              <w:rPr>
+                <w:b/>
+                <w:bCs/>
+              </w:rPr>
+              <w:t xml:space="preserve">L’utilisateur </w:t>
+            </w:r>
+            <w:r>
+              <w:t>sélectionne « </w:t>
+            </w:r>
+            <w:r>
+              <w:t>Sélectionner entrée externe</w:t>
+            </w:r>
+            <w:r>
+              <w:t> »</w:t>
+            </w:r>
+          </w:p>
+          <w:p>
+            <w:pPr>
+              <w:spacing w:line="276" w:lineRule="auto"/>
+              <w:ind w:left="360"/>
+              <w:rPr>
+                <w:b/>
+                <w:bCs/>
+              </w:rPr>
+            </w:pPr>
+            <w:r>
+              <w:rPr>
+                <w:b/>
+                <w:bCs/>
+              </w:rPr>
+              <w:t xml:space="preserve">4.    </w:t>
+            </w:r>
+            <w:r>
+              <w:rPr>
+                <w:b/>
+                <w:bCs/>
+              </w:rPr>
+              <w:t>L’utilisateur</w:t>
+            </w:r>
+            <w:r>
+              <w:t xml:space="preserve"> </w:t>
+            </w:r>
+            <w:r>
+              <w:t xml:space="preserve">choisis entre </w:t>
+            </w:r>
+            <w:r>
+              <w:t xml:space="preserve">aucun, </w:t>
+            </w:r>
+            <w:r>
+              <w:t xml:space="preserve">AUX (jack), USB et </w:t>
+            </w:r>
+            <w:proofErr w:type="spellStart"/>
+            <w:r>
+              <w:t>bluetooth</w:t>
+            </w:r>
+            <w:proofErr w:type="spellEnd"/>
+          </w:p>
+          <w:p>
+            <w:pPr>
+              <w:spacing w:line="276" w:lineRule="auto"/>
+              <w:ind w:left="360"/>
+              <w:rPr>
+                <w:b/>
+                <w:bCs/>
+                <w:sz w:val="24"/>
+                <w:szCs w:val="24"/>
+              </w:rPr>
+            </w:pPr>
+            <w:r>
+              <w:rPr>
+                <w:b/>
+                <w:bCs/>
+              </w:rPr>
+              <w:t xml:space="preserve">5.    </w:t>
+            </w:r>
+            <w:r>
+              <w:rPr>
+                <w:b/>
+                <w:bCs/>
+              </w:rPr>
+              <w:t xml:space="preserve">Le système </w:t>
+            </w:r>
+            <w:r>
+              <w:t>sauvegarde les paramètres</w:t>
+            </w:r>
+          </w:p>
+          <w:p>
+            <w:pPr>
+              <w:spacing w:line="276" w:lineRule="auto"/>
+              <w:ind w:left="360"/>
+              <w:rPr>
+                <w:b/>
+                <w:bCs/>
+                <w:sz w:val="24"/>
+                <w:szCs w:val="24"/>
+              </w:rPr>
+            </w:pPr>
+            <w:r>
+              <w:rPr>
+                <w:b/>
+                <w:bCs/>
+              </w:rPr>
+              <w:t xml:space="preserve">6.    </w:t>
+            </w:r>
+            <w:r>
+              <w:rPr>
+                <w:b/>
+                <w:bCs/>
+              </w:rPr>
+              <w:t xml:space="preserve">Le système </w:t>
+            </w:r>
+            <w:r>
+              <w:t>affiche à l’utilisateur son menu principal</w:t>
+            </w:r>
+          </w:p>
+          <w:p>
+            <w:pPr>
+              <w:spacing w:line="276" w:lineRule="auto"/>
+              <w:rPr>
+                <w:b/>
+                <w:bCs/>
+                <w:sz w:val="24"/>
+                <w:szCs w:val="24"/>
+              </w:rPr>
+            </w:pPr>
+          </w:p>
+        </w:tc>
+      </w:tr>
+      <w:tr>
+        <w:trPr>
+          <w:cnfStyle w:val="000000100000" w:firstRow="0" w:lastRow="0" w:firstColumn="0" w:lastColumn="0" w:oddVBand="0" w:evenVBand="0" w:oddHBand="1" w:evenHBand="0" w:firstRowFirstColumn="0" w:firstRowLastColumn="0" w:lastRowFirstColumn="0" w:lastRowLastColumn="0"/>
+        </w:trPr>
+        <w:tc>
+          <w:tcPr>
+            <w:tcW w:w="9062" w:type="dxa"/>
+            <w:shd w:val="clear" w:color="auto" w:fill="D9D9D9" w:themeFill="background1" w:themeFillShade="D9"/>
+          </w:tcPr>
+          <w:p>
+            <w:pPr>
+              <w:spacing w:line="276" w:lineRule="auto"/>
+              <w:rPr>
+                <w:b/>
+                <w:bCs/>
+              </w:rPr>
+            </w:pPr>
+          </w:p>
+          <w:p>
+            <w:pPr>
+              <w:spacing w:line="276" w:lineRule="auto"/>
+              <w:rPr>
+                <w:b/>
+                <w:bCs/>
+                <w:sz w:val="24"/>
+                <w:szCs w:val="24"/>
+              </w:rPr>
+            </w:pPr>
+            <w:r>
+              <w:rPr>
+                <w:b/>
+                <w:bCs/>
+                <w:sz w:val="24"/>
+                <w:szCs w:val="24"/>
+              </w:rPr>
+              <w:t>Scénario alternatif</w:t>
+            </w:r>
+            <w:r>
+              <w:rPr>
+                <w:b/>
+                <w:bCs/>
+                <w:sz w:val="24"/>
+                <w:szCs w:val="24"/>
+              </w:rPr>
+              <w:t xml:space="preserve"> : </w:t>
+            </w:r>
+          </w:p>
+          <w:p>
+            <w:pPr>
+              <w:spacing w:line="276" w:lineRule="auto"/>
+              <w:rPr>
+                <w:b/>
+                <w:bCs/>
+                <w:sz w:val="24"/>
+                <w:szCs w:val="24"/>
+              </w:rPr>
+            </w:pPr>
+            <w:r>
+              <w:rPr>
+                <w:b/>
+                <w:bCs/>
+                <w:sz w:val="24"/>
+                <w:szCs w:val="24"/>
+              </w:rPr>
+              <w:t xml:space="preserve">       4.    a)</w:t>
+            </w:r>
+          </w:p>
+          <w:p>
+            <w:pPr>
+              <w:spacing w:line="276" w:lineRule="auto"/>
+              <w:rPr>
+                <w:sz w:val="24"/>
+                <w:szCs w:val="24"/>
+              </w:rPr>
+            </w:pPr>
+            <w:r>
+              <w:rPr>
+                <w:b/>
+                <w:bCs/>
+                <w:sz w:val="24"/>
+                <w:szCs w:val="24"/>
+              </w:rPr>
+              <w:t xml:space="preserve">       -      L’utilisateur </w:t>
+            </w:r>
+            <w:r>
+              <w:rPr>
+                <w:sz w:val="24"/>
+                <w:szCs w:val="24"/>
+              </w:rPr>
+              <w:t>choisi</w:t>
+            </w:r>
+            <w:r>
+              <w:rPr>
+                <w:sz w:val="24"/>
+                <w:szCs w:val="24"/>
+              </w:rPr>
+              <w:t>t</w:t>
+            </w:r>
+            <w:r>
+              <w:rPr>
+                <w:sz w:val="24"/>
+                <w:szCs w:val="24"/>
+              </w:rPr>
+              <w:t xml:space="preserve"> </w:t>
+            </w:r>
+            <w:proofErr w:type="spellStart"/>
+            <w:r>
+              <w:rPr>
+                <w:sz w:val="24"/>
+                <w:szCs w:val="24"/>
+              </w:rPr>
+              <w:t>bluetooth</w:t>
+            </w:r>
+            <w:proofErr w:type="spellEnd"/>
+          </w:p>
+          <w:p>
+            <w:pPr>
+              <w:spacing w:line="276" w:lineRule="auto"/>
+              <w:rPr>
+                <w:b/>
+                <w:bCs/>
+                <w:sz w:val="24"/>
+                <w:szCs w:val="24"/>
+              </w:rPr>
+            </w:pPr>
+            <w:r>
+              <w:rPr>
+                <w:b/>
+                <w:bCs/>
+                <w:sz w:val="24"/>
+                <w:szCs w:val="24"/>
+              </w:rPr>
+              <w:t xml:space="preserve">       -      Le système </w:t>
+            </w:r>
+            <w:r>
+              <w:rPr>
+                <w:sz w:val="24"/>
+                <w:szCs w:val="24"/>
+              </w:rPr>
+              <w:t xml:space="preserve">active le </w:t>
+            </w:r>
+            <w:proofErr w:type="spellStart"/>
+            <w:r>
+              <w:rPr>
+                <w:sz w:val="24"/>
+                <w:szCs w:val="24"/>
+              </w:rPr>
+              <w:t>bluetooth</w:t>
+            </w:r>
+            <w:proofErr w:type="spellEnd"/>
+            <w:r>
+              <w:rPr>
+                <w:sz w:val="24"/>
+                <w:szCs w:val="24"/>
+              </w:rPr>
+              <w:t xml:space="preserve"> et entre en mode </w:t>
+            </w:r>
+            <w:proofErr w:type="spellStart"/>
+            <w:r>
+              <w:rPr>
+                <w:sz w:val="24"/>
+                <w:szCs w:val="24"/>
+              </w:rPr>
+              <w:t>pairrage</w:t>
+            </w:r>
+            <w:proofErr w:type="spellEnd"/>
+          </w:p>
+          <w:p>
+            <w:pPr>
+              <w:spacing w:line="276" w:lineRule="auto"/>
+              <w:rPr>
+                <w:sz w:val="24"/>
+                <w:szCs w:val="24"/>
+              </w:rPr>
+            </w:pPr>
+            <w:r>
+              <w:rPr>
+                <w:b/>
+                <w:bCs/>
+                <w:sz w:val="24"/>
+                <w:szCs w:val="24"/>
+              </w:rPr>
+              <w:t xml:space="preserve">       -      L’utilisateur </w:t>
+            </w:r>
+            <w:r>
+              <w:rPr>
+                <w:sz w:val="24"/>
+                <w:szCs w:val="24"/>
+              </w:rPr>
+              <w:t>utilise son appareil émetteur et sélectionne la radio comme receveur</w:t>
+            </w:r>
+          </w:p>
+          <w:p>
+            <w:pPr>
+              <w:spacing w:line="276" w:lineRule="auto"/>
+              <w:rPr>
+                <w:sz w:val="24"/>
+                <w:szCs w:val="24"/>
+              </w:rPr>
+            </w:pPr>
+            <w:r>
+              <w:rPr>
+                <w:sz w:val="24"/>
+                <w:szCs w:val="24"/>
+              </w:rPr>
+              <w:t xml:space="preserve">       -      Si </w:t>
+            </w:r>
+            <w:r>
+              <w:rPr>
+                <w:b/>
+                <w:bCs/>
+                <w:sz w:val="24"/>
+                <w:szCs w:val="24"/>
+              </w:rPr>
+              <w:t>le système</w:t>
+            </w:r>
+            <w:r>
+              <w:rPr>
+                <w:sz w:val="24"/>
+                <w:szCs w:val="24"/>
+              </w:rPr>
+              <w:t xml:space="preserve"> ne connait pas l’appareil, il demande confirmation avant connexion</w:t>
+            </w:r>
+          </w:p>
+          <w:p>
+            <w:pPr>
+              <w:spacing w:line="276" w:lineRule="auto"/>
+              <w:rPr>
+                <w:sz w:val="24"/>
+                <w:szCs w:val="24"/>
+              </w:rPr>
+            </w:pPr>
+            <w:r>
+              <w:rPr>
+                <w:sz w:val="24"/>
+                <w:szCs w:val="24"/>
+              </w:rPr>
+              <w:t xml:space="preserve">       -      </w:t>
+            </w:r>
+            <w:r>
+              <w:rPr>
+                <w:b/>
+                <w:bCs/>
+                <w:sz w:val="24"/>
+                <w:szCs w:val="24"/>
+              </w:rPr>
+              <w:t>Le système</w:t>
+            </w:r>
+            <w:r>
+              <w:rPr>
+                <w:sz w:val="24"/>
+                <w:szCs w:val="24"/>
+              </w:rPr>
+              <w:t xml:space="preserve"> averti que la connexion a été établie</w:t>
+            </w:r>
+          </w:p>
+          <w:p>
+            <w:pPr>
+              <w:spacing w:line="276" w:lineRule="auto"/>
+              <w:rPr>
+                <w:b/>
+                <w:bCs/>
+              </w:rPr>
+            </w:pPr>
+            <w:r>
+              <w:rPr>
+                <w:b/>
+                <w:bCs/>
+                <w:sz w:val="24"/>
+                <w:szCs w:val="24"/>
+              </w:rPr>
+              <w:t>Scénario exceptionnel :</w:t>
+            </w:r>
+            <w:r>
+              <w:rPr>
+                <w:b/>
+                <w:bCs/>
+              </w:rPr>
+              <w:t xml:space="preserve"> </w:t>
+            </w:r>
+          </w:p>
+          <w:p>
+            <w:pPr>
+              <w:spacing w:line="276" w:lineRule="auto"/>
+              <w:rPr>
+                <w:b/>
+                <w:bCs/>
+              </w:rPr>
+            </w:pPr>
+            <w:r>
+              <w:rPr>
+                <w:b/>
+                <w:bCs/>
+              </w:rPr>
+              <w:t xml:space="preserve">       4      a)</w:t>
+            </w:r>
+          </w:p>
+          <w:p>
+            <w:pPr>
+              <w:pStyle w:val="Paragraphedeliste"/>
+              <w:numPr>
+                <w:ilvl w:val="0"/>
+                <w:numId w:val="1"/>
+              </w:numPr>
+              <w:spacing w:line="276" w:lineRule="auto"/>
+            </w:pPr>
+            <w:r>
+              <w:rPr>
+                <w:b/>
+                <w:bCs/>
+              </w:rPr>
+              <w:t xml:space="preserve">Le système </w:t>
+            </w:r>
+            <w:r>
+              <w:t>vérifie si une entrée USB, jack est disponible</w:t>
+            </w:r>
+          </w:p>
+          <w:p>
+            <w:pPr>
+              <w:pStyle w:val="Paragraphedeliste"/>
+              <w:numPr>
+                <w:ilvl w:val="0"/>
+                <w:numId w:val="1"/>
+              </w:numPr>
+              <w:spacing w:line="276" w:lineRule="auto"/>
+              <w:rPr>
+                <w:b/>
+                <w:bCs/>
+              </w:rPr>
+            </w:pPr>
+            <w:r>
+              <w:rPr>
+                <w:b/>
+                <w:bCs/>
+              </w:rPr>
+              <w:t xml:space="preserve">Le système </w:t>
+            </w:r>
+            <w:r>
+              <w:t>désactive les choix si la source externe n’est pas disponible</w:t>
+            </w:r>
+          </w:p>
+        </w:tc>
+      </w:tr>
+      <w:tr>
+        <w:tc>
+          <w:tcPr>
+            <w:tcW w:w="9062" w:type="dxa"/>
+          </w:tcPr>
+          <w:p>
+            <w:pPr>
+              <w:spacing w:line="276" w:lineRule="auto"/>
+              <w:rPr>
+                <w:b/>
+                <w:bCs/>
+              </w:rPr>
+            </w:pPr>
+          </w:p>
+          <w:p>
+            <w:pPr>
+              <w:spacing w:line="276" w:lineRule="auto"/>
+              <w:rPr>
+                <w:b/>
+                <w:bCs/>
+              </w:rPr>
+            </w:pPr>
+            <w:proofErr w:type="spellStart"/>
+            <w:r>
+              <w:rPr>
+                <w:b/>
+                <w:bCs/>
+                <w:sz w:val="24"/>
+                <w:szCs w:val="24"/>
+              </w:rPr>
+              <w:t>Post-condit</w:t>
+            </w:r>
+            <w:r>
+              <w:rPr>
+                <w:b/>
+                <w:bCs/>
+                <w:sz w:val="24"/>
+                <w:szCs w:val="24"/>
+              </w:rPr>
+              <w:t>ions</w:t>
+            </w:r>
+            <w:proofErr w:type="spellEnd"/>
+            <w:r>
+              <w:rPr>
+                <w:b/>
+                <w:bCs/>
+                <w:sz w:val="24"/>
+                <w:szCs w:val="24"/>
+              </w:rPr>
+              <w:t xml:space="preserve"> : </w:t>
+            </w:r>
+            <w:r>
+              <w:rPr>
+                <w:sz w:val="24"/>
+                <w:szCs w:val="24"/>
+              </w:rPr>
+              <w:t>La radio émet l’audio venant de la source externe sélectionnée</w:t>
+            </w:r>
+          </w:p>
+        </w:tc>
+      </w:tr>
+      <w:tr>
+        <w:trPr>
+          <w:cnfStyle w:val="000000100000" w:firstRow="0" w:lastRow="0" w:firstColumn="0" w:lastColumn="0" w:oddVBand="0" w:evenVBand="0" w:oddHBand="1" w:evenHBand="0" w:firstRowFirstColumn="0" w:firstRowLastColumn="0" w:lastRowFirstColumn="0" w:lastRowLastColumn="0"/>
+        </w:trPr>
+        <w:tc>
+          <w:tcPr>
+            <w:tcW w:w="9062" w:type="dxa"/>
+          </w:tcPr>
+          <w:p>
+            <w:pPr>
+              <w:spacing w:line="276" w:lineRule="auto"/>
+              <w:rPr>
+                <w:b/>
+                <w:bCs/>
+              </w:rPr>
+            </w:pPr>
+          </w:p>
+          <w:p>
+            <w:pPr>
+              <w:spacing w:line="276" w:lineRule="auto"/>
+            </w:pPr>
+            <w:r>
+              <w:rPr>
+                <w:b/>
+                <w:bCs/>
+              </w:rPr>
+              <w:t xml:space="preserve">Notes : </w:t>
+            </w:r>
+          </w:p>
+          <w:p>
+            <w:pPr>
+              <w:spacing w:line="276" w:lineRule="auto"/>
+            </w:pPr>
+          </w:p>
+        </w:tc>
+      </w:tr>
+    </w:tbl>
+    <w:p/>
+    <w:tbl>
+      <w:tblPr>
+        <w:tblStyle w:val="TableauListe1Clair"/>
+        <w:tblW w:w="0" w:type="auto"/>
+        <w:tblBorders>
+          <w:top w:val="single" w:sz="4" w:space="0" w:color="auto"/>
+          <w:left w:val="single" w:sz="4" w:space="0" w:color="auto"/>
+          <w:bottom w:val="single" w:sz="4" w:space="0" w:color="auto"/>
+          <w:right w:val="single" w:sz="4" w:space="0" w:color="auto"/>
+        </w:tblBorders>
+        <w:tblLook w:val="0420" w:firstRow="1" w:lastRow="0" w:firstColumn="0" w:lastColumn="0" w:noHBand="0" w:noVBand="1"/>
+      </w:tblPr>
+      <w:tblGrid>
+        <w:gridCol w:w="9062"/>
+      </w:tblGrid>
+      <w:tr>
+        <w:trPr>
+          <w:cnfStyle w:val="100000000000" w:firstRow="1" w:lastRow="0" w:firstColumn="0" w:lastColumn="0" w:oddVBand="0" w:evenVBand="0" w:oddHBand="0" w:evenHBand="0" w:firstRowFirstColumn="0" w:firstRowLastColumn="0" w:lastRowFirstColumn="0" w:lastRowLastColumn="0"/>
+        </w:trPr>
+        <w:tc>
+          <w:tcPr>
+            <w:tcW w:w="9062" w:type="dxa"/>
+            <w:tcBorders>
+              <w:top w:val="single" w:sz="4" w:space="0" w:color="auto"/>
+              <w:bottom w:val="single" w:sz="4" w:space="0" w:color="auto"/>
+            </w:tcBorders>
+          </w:tcPr>
+          <w:p>
+            <w:pPr>
+              <w:spacing w:line="276" w:lineRule="auto"/>
+            </w:pPr>
+            <w:r>
+              <w:rPr>
+                <w:sz w:val="28"/>
+                <w:szCs w:val="28"/>
+              </w:rPr>
+              <w:lastRenderedPageBreak/>
+              <w:t>Cas n°</w:t>
+            </w:r>
+            <w:proofErr w:type="gramStart"/>
+            <w:r>
+              <w:rPr>
+                <w:sz w:val="28"/>
+                <w:szCs w:val="28"/>
+              </w:rPr>
+              <w:t>1</w:t>
+            </w:r>
+            <w:r>
+              <w:rPr>
+                <w:sz w:val="28"/>
+                <w:szCs w:val="28"/>
+              </w:rPr>
+              <w:t>2</w:t>
+            </w:r>
+            <w:r>
+              <w:rPr>
+                <w:sz w:val="28"/>
+                <w:szCs w:val="28"/>
+              </w:rPr>
+              <w:t>:</w:t>
+            </w:r>
+            <w:proofErr w:type="gramEnd"/>
+            <w:r>
+              <w:rPr>
+                <w:sz w:val="28"/>
+                <w:szCs w:val="28"/>
+              </w:rPr>
+              <w:t xml:space="preserve"> </w:t>
+            </w:r>
+            <w:r>
+              <w:rPr>
+                <w:sz w:val="28"/>
+                <w:szCs w:val="28"/>
+              </w:rPr>
+              <w:t xml:space="preserve">Select </w:t>
+            </w:r>
+            <w:r>
+              <w:rPr>
+                <w:sz w:val="28"/>
+                <w:szCs w:val="28"/>
+              </w:rPr>
+              <w:t>Output</w:t>
+            </w:r>
+            <w:r>
+              <w:rPr>
+                <w:sz w:val="28"/>
+                <w:szCs w:val="28"/>
+              </w:rPr>
+              <w:t xml:space="preserve"> Source</w:t>
+            </w:r>
+          </w:p>
+        </w:tc>
+      </w:tr>
+      <w:tr>
+        <w:trPr>
+          <w:cnfStyle w:val="000000100000" w:firstRow="0" w:lastRow="0" w:firstColumn="0" w:lastColumn="0" w:oddVBand="0" w:evenVBand="0" w:oddHBand="1" w:evenHBand="0" w:firstRowFirstColumn="0" w:firstRowLastColumn="0" w:lastRowFirstColumn="0" w:lastRowLastColumn="0"/>
+        </w:trPr>
+        <w:tc>
+          <w:tcPr>
+            <w:tcW w:w="9062" w:type="dxa"/>
+            <w:tcBorders>
+              <w:top w:val="single" w:sz="4" w:space="0" w:color="auto"/>
+            </w:tcBorders>
+            <w:shd w:val="clear" w:color="auto" w:fill="D9D9D9" w:themeFill="background1" w:themeFillShade="D9"/>
+          </w:tcPr>
+          <w:p>
+            <w:pPr>
+              <w:spacing w:line="276" w:lineRule="auto"/>
+              <w:rPr>
+                <w:b/>
+                <w:bCs/>
+                <w:sz w:val="24"/>
+                <w:szCs w:val="24"/>
+              </w:rPr>
+            </w:pPr>
+          </w:p>
+          <w:p>
+            <w:pPr>
+              <w:spacing w:line="276" w:lineRule="auto"/>
+              <w:rPr>
+                <w:i/>
+                <w:iCs/>
+              </w:rPr>
+            </w:pPr>
+            <w:r>
+              <w:rPr>
+                <w:b/>
+                <w:bCs/>
+                <w:sz w:val="24"/>
+                <w:szCs w:val="24"/>
+              </w:rPr>
+              <w:t>Nom :</w:t>
+            </w:r>
+            <w:r>
+              <w:rPr>
+                <w:b/>
+                <w:bCs/>
+                <w:sz w:val="24"/>
+                <w:szCs w:val="24"/>
+              </w:rPr>
+              <w:t xml:space="preserve"> </w:t>
+            </w:r>
+            <w:r>
+              <w:rPr>
+                <w:sz w:val="24"/>
+                <w:szCs w:val="24"/>
+              </w:rPr>
+              <w:t xml:space="preserve">Select </w:t>
+            </w:r>
+            <w:r>
+              <w:rPr>
+                <w:sz w:val="24"/>
+                <w:szCs w:val="24"/>
+              </w:rPr>
+              <w:t>Out</w:t>
+            </w:r>
+            <w:r>
+              <w:rPr>
+                <w:sz w:val="24"/>
+                <w:szCs w:val="24"/>
+              </w:rPr>
+              <w:t>put Source</w:t>
+            </w:r>
+          </w:p>
+          <w:p>
+            <w:pPr>
+              <w:tabs>
+                <w:tab w:val="left" w:pos="2115"/>
+              </w:tabs>
+              <w:spacing w:line="276" w:lineRule="auto"/>
+              <w:rPr>
+                <w:i/>
+                <w:iCs/>
+              </w:rPr>
+            </w:pPr>
+            <w:r>
+              <w:rPr>
+                <w:b/>
+                <w:bCs/>
+                <w:sz w:val="24"/>
+                <w:szCs w:val="24"/>
+              </w:rPr>
+              <w:t xml:space="preserve">Identifiant : </w:t>
+            </w:r>
+            <w:r>
+              <w:rPr>
+                <w:sz w:val="24"/>
+                <w:szCs w:val="24"/>
+              </w:rPr>
+              <w:t>1</w:t>
+            </w:r>
+            <w:r>
+              <w:rPr>
+                <w:sz w:val="24"/>
+                <w:szCs w:val="24"/>
+              </w:rPr>
+              <w:t>2</w:t>
+            </w:r>
+          </w:p>
+          <w:p>
+            <w:pPr>
+              <w:spacing w:line="276" w:lineRule="auto"/>
+              <w:rPr>
+                <w:b/>
+                <w:bCs/>
+                <w:sz w:val="24"/>
+                <w:szCs w:val="24"/>
+              </w:rPr>
+            </w:pPr>
+            <w:r>
+              <w:rPr>
+                <w:b/>
+                <w:bCs/>
+                <w:sz w:val="24"/>
+                <w:szCs w:val="24"/>
+              </w:rPr>
+              <w:t>Acteur(s) :</w:t>
+            </w:r>
+          </w:p>
+          <w:p>
+            <w:pPr>
+              <w:pStyle w:val="Paragraphedeliste"/>
+              <w:numPr>
+                <w:ilvl w:val="0"/>
+                <w:numId w:val="1"/>
+              </w:numPr>
+              <w:spacing w:line="276" w:lineRule="auto"/>
+            </w:pPr>
+            <w:r>
+              <w:t>Utilisateur</w:t>
+            </w:r>
+          </w:p>
+          <w:p>
+            <w:pPr>
+              <w:spacing w:line="276" w:lineRule="auto"/>
+              <w:rPr>
+                <w:b/>
+                <w:bCs/>
+                <w:sz w:val="24"/>
+                <w:szCs w:val="24"/>
+              </w:rPr>
+            </w:pPr>
+            <w:r>
+              <w:rPr>
+                <w:b/>
+                <w:bCs/>
+                <w:sz w:val="24"/>
+                <w:szCs w:val="24"/>
+              </w:rPr>
+              <w:t>Description :</w:t>
+            </w:r>
+          </w:p>
+          <w:p>
+            <w:pPr>
+              <w:spacing w:line="276" w:lineRule="auto"/>
+            </w:pPr>
+            <w:r>
+              <w:t xml:space="preserve">SI le système dispose d’une </w:t>
+            </w:r>
+            <w:r>
+              <w:t>sortie</w:t>
+            </w:r>
+            <w:r>
+              <w:t xml:space="preserve"> audio externe, l</w:t>
+            </w:r>
+            <w:r>
+              <w:t xml:space="preserve">e système </w:t>
+            </w:r>
+            <w:r>
+              <w:t xml:space="preserve">peut transmettre le son à jouer </w:t>
+            </w:r>
+            <w:proofErr w:type="gramStart"/>
+            <w:r>
+              <w:t>a</w:t>
+            </w:r>
+            <w:proofErr w:type="gramEnd"/>
+            <w:r>
+              <w:t xml:space="preserve"> une autre source audio</w:t>
+            </w:r>
+            <w:r>
+              <w:t xml:space="preserve">. La </w:t>
+            </w:r>
+            <w:r>
+              <w:t>transmission</w:t>
+            </w:r>
+            <w:r>
+              <w:t xml:space="preserve"> du signal peut se faire via une prise jack</w:t>
+            </w:r>
+            <w:r>
+              <w:t xml:space="preserve"> ou</w:t>
+            </w:r>
+            <w:r>
+              <w:t xml:space="preserve"> via </w:t>
+            </w:r>
+            <w:proofErr w:type="spellStart"/>
+            <w:r>
+              <w:t>bluetooth</w:t>
+            </w:r>
+            <w:proofErr w:type="spellEnd"/>
+            <w:r>
+              <w:t>.</w:t>
+            </w:r>
+          </w:p>
+          <w:p>
+            <w:pPr>
+              <w:spacing w:line="276" w:lineRule="auto"/>
+              <w:rPr>
+                <w:b/>
+                <w:bCs/>
+                <w:sz w:val="24"/>
+                <w:szCs w:val="24"/>
+              </w:rPr>
+            </w:pPr>
+            <w:r>
+              <w:rPr>
+                <w:b/>
+                <w:bCs/>
+                <w:sz w:val="24"/>
+                <w:szCs w:val="24"/>
+              </w:rPr>
+              <w:t>Objectif :</w:t>
+            </w:r>
+          </w:p>
+          <w:p>
+            <w:pPr>
+              <w:spacing w:line="276" w:lineRule="auto"/>
+            </w:pPr>
+            <w:r>
+              <w:t>Transmettre</w:t>
+            </w:r>
+            <w:r>
+              <w:t xml:space="preserve"> une source audio via une </w:t>
+            </w:r>
+            <w:r>
+              <w:t>sortie</w:t>
+            </w:r>
+            <w:r>
+              <w:t xml:space="preserve"> externe disponible</w:t>
+            </w:r>
+          </w:p>
+          <w:p>
+            <w:pPr>
+              <w:spacing w:line="276" w:lineRule="auto"/>
+              <w:rPr>
+                <w:sz w:val="20"/>
+                <w:szCs w:val="20"/>
+              </w:rPr>
+            </w:pPr>
+            <w:r>
+              <w:rPr>
+                <w:b/>
+                <w:bCs/>
+                <w:sz w:val="24"/>
+                <w:szCs w:val="24"/>
+              </w:rPr>
+              <w:t>Préconditions :</w:t>
+            </w:r>
+            <w:r>
+              <w:rPr>
+                <w:b/>
+                <w:bCs/>
+                <w:sz w:val="24"/>
+                <w:szCs w:val="24"/>
+              </w:rPr>
+              <w:t xml:space="preserve"> </w:t>
+            </w:r>
+            <w:r>
+              <w:rPr>
+                <w:sz w:val="24"/>
+                <w:szCs w:val="24"/>
+              </w:rPr>
+              <w:t xml:space="preserve">Une </w:t>
+            </w:r>
+            <w:r>
+              <w:rPr>
+                <w:sz w:val="24"/>
+                <w:szCs w:val="24"/>
+              </w:rPr>
+              <w:t>sortie</w:t>
+            </w:r>
+            <w:r>
+              <w:rPr>
+                <w:sz w:val="24"/>
+                <w:szCs w:val="24"/>
+              </w:rPr>
+              <w:t xml:space="preserve"> externe est disponible (jack,</w:t>
+            </w:r>
+            <w:r>
+              <w:rPr>
+                <w:sz w:val="24"/>
+                <w:szCs w:val="24"/>
+              </w:rPr>
+              <w:t xml:space="preserve"> </w:t>
+            </w:r>
+            <w:proofErr w:type="spellStart"/>
+            <w:r>
+              <w:rPr>
+                <w:sz w:val="24"/>
+                <w:szCs w:val="24"/>
+              </w:rPr>
+              <w:t>bluetooth</w:t>
+            </w:r>
+            <w:proofErr w:type="spellEnd"/>
+            <w:r>
+              <w:rPr>
+                <w:sz w:val="24"/>
+                <w:szCs w:val="24"/>
+              </w:rPr>
+              <w:t>)</w:t>
+            </w:r>
+          </w:p>
+        </w:tc>
+      </w:tr>
+      <w:tr>
+        <w:tc>
+          <w:tcPr>
+            <w:tcW w:w="9062" w:type="dxa"/>
+          </w:tcPr>
+          <w:p>
+            <w:pPr>
+              <w:spacing w:line="276" w:lineRule="auto"/>
+              <w:rPr>
+                <w:b/>
+                <w:bCs/>
+                <w:sz w:val="24"/>
+                <w:szCs w:val="24"/>
+              </w:rPr>
+            </w:pPr>
+          </w:p>
+          <w:p>
+            <w:pPr>
+              <w:spacing w:line="276" w:lineRule="auto"/>
+              <w:rPr>
+                <w:b/>
+                <w:bCs/>
+                <w:sz w:val="28"/>
+                <w:szCs w:val="28"/>
+              </w:rPr>
+            </w:pPr>
+            <w:r>
+              <w:rPr>
+                <w:b/>
+                <w:bCs/>
+                <w:sz w:val="28"/>
+                <w:szCs w:val="28"/>
+              </w:rPr>
+              <w:t>DESCRIPTION</w:t>
+            </w:r>
+          </w:p>
+          <w:p>
+            <w:pPr>
+              <w:spacing w:line="276" w:lineRule="auto"/>
+              <w:rPr>
+                <w:b/>
+                <w:bCs/>
+                <w:sz w:val="24"/>
+                <w:szCs w:val="24"/>
+              </w:rPr>
+            </w:pPr>
+          </w:p>
+          <w:p>
+            <w:pPr>
+              <w:spacing w:line="276" w:lineRule="auto"/>
+              <w:rPr>
+                <w:b/>
+                <w:bCs/>
+                <w:sz w:val="24"/>
+                <w:szCs w:val="24"/>
+              </w:rPr>
+            </w:pPr>
+            <w:r>
+              <w:rPr>
+                <w:b/>
+                <w:bCs/>
+                <w:sz w:val="24"/>
+                <w:szCs w:val="24"/>
+              </w:rPr>
+              <w:t>Scénario Principal :</w:t>
+            </w:r>
+          </w:p>
+          <w:p>
+            <w:pPr>
+              <w:pStyle w:val="Paragraphedeliste"/>
+              <w:numPr>
+                <w:ilvl w:val="0"/>
+                <w:numId w:val="27"/>
+              </w:numPr>
+              <w:spacing w:line="276" w:lineRule="auto"/>
+              <w:rPr>
+                <w:b/>
+                <w:bCs/>
+                <w:sz w:val="24"/>
+                <w:szCs w:val="24"/>
+              </w:rPr>
+            </w:pPr>
+            <w:r>
+              <w:rPr>
+                <w:b/>
+                <w:bCs/>
+              </w:rPr>
+              <w:t>L’utilisateur</w:t>
+            </w:r>
+            <w:r>
+              <w:t xml:space="preserve"> appuie sur la roulette des paramètres</w:t>
+            </w:r>
+          </w:p>
+          <w:p>
+            <w:pPr>
+              <w:spacing w:line="276" w:lineRule="auto"/>
+              <w:ind w:left="360"/>
+              <w:rPr>
+                <w:b/>
+                <w:bCs/>
+                <w:sz w:val="24"/>
+                <w:szCs w:val="24"/>
+              </w:rPr>
+            </w:pPr>
+            <w:r>
+              <w:rPr>
+                <w:b/>
+                <w:bCs/>
+              </w:rPr>
+              <w:t xml:space="preserve">2.    </w:t>
+            </w:r>
+            <w:r>
+              <w:rPr>
+                <w:b/>
+                <w:bCs/>
+              </w:rPr>
+              <w:t xml:space="preserve">Le système </w:t>
+            </w:r>
+            <w:r>
+              <w:t>affiche le menu des paramètres</w:t>
+            </w:r>
+          </w:p>
+          <w:p>
+            <w:pPr>
+              <w:spacing w:line="276" w:lineRule="auto"/>
+              <w:ind w:left="360"/>
+              <w:rPr>
+                <w:b/>
+                <w:bCs/>
+                <w:sz w:val="24"/>
+                <w:szCs w:val="24"/>
+              </w:rPr>
+            </w:pPr>
+            <w:r>
+              <w:rPr>
+                <w:b/>
+                <w:bCs/>
+              </w:rPr>
+              <w:t xml:space="preserve">3.    </w:t>
+            </w:r>
+            <w:r>
+              <w:rPr>
+                <w:b/>
+                <w:bCs/>
+              </w:rPr>
+              <w:t xml:space="preserve">L’utilisateur </w:t>
+            </w:r>
+            <w:r>
+              <w:t xml:space="preserve">sélectionne « Sélectionner </w:t>
+            </w:r>
+            <w:r>
+              <w:t>sortie</w:t>
+            </w:r>
+            <w:r>
+              <w:t xml:space="preserve"> externe »</w:t>
+            </w:r>
+          </w:p>
+          <w:p>
+            <w:pPr>
+              <w:spacing w:line="276" w:lineRule="auto"/>
+              <w:ind w:left="360"/>
+              <w:rPr>
+                <w:b/>
+                <w:bCs/>
+              </w:rPr>
+            </w:pPr>
+            <w:r>
+              <w:rPr>
+                <w:b/>
+                <w:bCs/>
+              </w:rPr>
+              <w:t xml:space="preserve">4.    </w:t>
+            </w:r>
+            <w:r>
+              <w:rPr>
+                <w:b/>
+                <w:bCs/>
+              </w:rPr>
+              <w:t>L’utilisateur</w:t>
+            </w:r>
+            <w:r>
+              <w:t xml:space="preserve"> </w:t>
+            </w:r>
+            <w:r>
+              <w:t>choisis entre aucun, AUX (jack),</w:t>
+            </w:r>
+            <w:r>
+              <w:t xml:space="preserve"> </w:t>
+            </w:r>
+            <w:proofErr w:type="spellStart"/>
+            <w:r>
+              <w:t>bluetooth</w:t>
+            </w:r>
+            <w:proofErr w:type="spellEnd"/>
+          </w:p>
+          <w:p>
+            <w:pPr>
+              <w:spacing w:line="276" w:lineRule="auto"/>
+              <w:ind w:left="360"/>
+              <w:rPr>
+                <w:b/>
+                <w:bCs/>
+                <w:sz w:val="24"/>
+                <w:szCs w:val="24"/>
+              </w:rPr>
+            </w:pPr>
+            <w:r>
+              <w:rPr>
+                <w:b/>
+                <w:bCs/>
+              </w:rPr>
+              <w:t xml:space="preserve">5.    </w:t>
+            </w:r>
+            <w:r>
+              <w:rPr>
+                <w:b/>
+                <w:bCs/>
+              </w:rPr>
+              <w:t xml:space="preserve">Le système </w:t>
+            </w:r>
+            <w:r>
+              <w:t>sauvegarde les paramètres</w:t>
+            </w:r>
+          </w:p>
+          <w:p>
+            <w:pPr>
+              <w:spacing w:line="276" w:lineRule="auto"/>
+              <w:ind w:left="360"/>
+              <w:rPr>
+                <w:b/>
+                <w:bCs/>
+                <w:sz w:val="24"/>
+                <w:szCs w:val="24"/>
+              </w:rPr>
+            </w:pPr>
+            <w:r>
+              <w:rPr>
+                <w:b/>
+                <w:bCs/>
+              </w:rPr>
+              <w:t xml:space="preserve">6.    </w:t>
+            </w:r>
+            <w:r>
+              <w:rPr>
+                <w:b/>
+                <w:bCs/>
+              </w:rPr>
+              <w:t xml:space="preserve">Le système </w:t>
+            </w:r>
+            <w:r>
+              <w:t>affiche à l’utilisateur son menu principal</w:t>
+            </w:r>
+          </w:p>
+          <w:p>
+            <w:pPr>
+              <w:spacing w:line="276" w:lineRule="auto"/>
+              <w:rPr>
+                <w:b/>
+                <w:bCs/>
+                <w:sz w:val="24"/>
+                <w:szCs w:val="24"/>
+              </w:rPr>
+            </w:pPr>
+          </w:p>
+        </w:tc>
+      </w:tr>
+      <w:tr>
+        <w:trPr>
+          <w:cnfStyle w:val="000000100000" w:firstRow="0" w:lastRow="0" w:firstColumn="0" w:lastColumn="0" w:oddVBand="0" w:evenVBand="0" w:oddHBand="1" w:evenHBand="0" w:firstRowFirstColumn="0" w:firstRowLastColumn="0" w:lastRowFirstColumn="0" w:lastRowLastColumn="0"/>
+        </w:trPr>
+        <w:tc>
+          <w:tcPr>
+            <w:tcW w:w="9062" w:type="dxa"/>
+            <w:shd w:val="clear" w:color="auto" w:fill="D9D9D9" w:themeFill="background1" w:themeFillShade="D9"/>
+          </w:tcPr>
+          <w:p>
+            <w:pPr>
+              <w:spacing w:line="276" w:lineRule="auto"/>
+              <w:rPr>
+                <w:b/>
+                <w:bCs/>
+              </w:rPr>
+            </w:pPr>
+          </w:p>
+          <w:p>
+            <w:pPr>
+              <w:spacing w:line="276" w:lineRule="auto"/>
+              <w:rPr>
+                <w:b/>
+                <w:bCs/>
+                <w:sz w:val="24"/>
+                <w:szCs w:val="24"/>
+              </w:rPr>
+            </w:pPr>
+            <w:r>
+              <w:rPr>
+                <w:b/>
+                <w:bCs/>
+                <w:sz w:val="24"/>
+                <w:szCs w:val="24"/>
+              </w:rPr>
+              <w:t>Scénario alternatif</w:t>
+            </w:r>
+            <w:r>
+              <w:rPr>
+                <w:b/>
+                <w:bCs/>
+                <w:sz w:val="24"/>
+                <w:szCs w:val="24"/>
+              </w:rPr>
+              <w:t xml:space="preserve"> : </w:t>
+            </w:r>
+          </w:p>
+          <w:p>
+            <w:pPr>
+              <w:spacing w:line="276" w:lineRule="auto"/>
+              <w:rPr>
+                <w:b/>
+                <w:bCs/>
+                <w:sz w:val="24"/>
+                <w:szCs w:val="24"/>
+              </w:rPr>
+            </w:pPr>
+            <w:r>
+              <w:rPr>
+                <w:b/>
+                <w:bCs/>
+                <w:sz w:val="24"/>
+                <w:szCs w:val="24"/>
+              </w:rPr>
+              <w:t xml:space="preserve">       4.    a)</w:t>
+            </w:r>
+          </w:p>
+          <w:p>
+            <w:pPr>
+              <w:spacing w:line="276" w:lineRule="auto"/>
+              <w:rPr>
+                <w:sz w:val="24"/>
+                <w:szCs w:val="24"/>
+              </w:rPr>
+            </w:pPr>
+            <w:r>
+              <w:rPr>
+                <w:b/>
+                <w:bCs/>
+                <w:sz w:val="24"/>
+                <w:szCs w:val="24"/>
+              </w:rPr>
+              <w:t xml:space="preserve">       -      L’utilisateur </w:t>
+            </w:r>
+            <w:r>
+              <w:rPr>
+                <w:sz w:val="24"/>
+                <w:szCs w:val="24"/>
+              </w:rPr>
+              <w:t>choisi</w:t>
+            </w:r>
+            <w:r>
+              <w:rPr>
+                <w:sz w:val="24"/>
+                <w:szCs w:val="24"/>
+              </w:rPr>
+              <w:t>t</w:t>
+            </w:r>
+            <w:r>
+              <w:rPr>
+                <w:sz w:val="24"/>
+                <w:szCs w:val="24"/>
+              </w:rPr>
+              <w:t xml:space="preserve"> </w:t>
+            </w:r>
+            <w:proofErr w:type="spellStart"/>
+            <w:r>
+              <w:rPr>
+                <w:sz w:val="24"/>
+                <w:szCs w:val="24"/>
+              </w:rPr>
+              <w:t>bluetooth</w:t>
+            </w:r>
+            <w:proofErr w:type="spellEnd"/>
+          </w:p>
+          <w:p>
+            <w:pPr>
+              <w:spacing w:line="276" w:lineRule="auto"/>
+              <w:rPr>
+                <w:b/>
+                <w:bCs/>
+                <w:sz w:val="24"/>
+                <w:szCs w:val="24"/>
+              </w:rPr>
+            </w:pPr>
+            <w:r>
+              <w:rPr>
+                <w:b/>
+                <w:bCs/>
+                <w:sz w:val="24"/>
+                <w:szCs w:val="24"/>
+              </w:rPr>
+              <w:t xml:space="preserve">       -      Le système </w:t>
+            </w:r>
+            <w:r>
+              <w:rPr>
+                <w:sz w:val="24"/>
+                <w:szCs w:val="24"/>
+              </w:rPr>
+              <w:t xml:space="preserve">active le </w:t>
+            </w:r>
+            <w:proofErr w:type="spellStart"/>
+            <w:r>
+              <w:rPr>
+                <w:sz w:val="24"/>
+                <w:szCs w:val="24"/>
+              </w:rPr>
+              <w:t>bluetooth</w:t>
+            </w:r>
+            <w:proofErr w:type="spellEnd"/>
+            <w:r>
+              <w:rPr>
+                <w:sz w:val="24"/>
+                <w:szCs w:val="24"/>
+              </w:rPr>
+              <w:t xml:space="preserve"> et </w:t>
+            </w:r>
+            <w:r>
+              <w:rPr>
+                <w:sz w:val="24"/>
+                <w:szCs w:val="24"/>
+              </w:rPr>
+              <w:t>scanne les appareils à proximité</w:t>
+            </w:r>
+          </w:p>
+          <w:p>
+            <w:pPr>
+              <w:spacing w:line="276" w:lineRule="auto"/>
+              <w:rPr>
+                <w:sz w:val="24"/>
+                <w:szCs w:val="24"/>
+              </w:rPr>
+            </w:pPr>
+            <w:r>
+              <w:rPr>
+                <w:b/>
+                <w:bCs/>
+                <w:sz w:val="24"/>
+                <w:szCs w:val="24"/>
+              </w:rPr>
+              <w:t xml:space="preserve">       -      L’utilisateur </w:t>
+            </w:r>
+            <w:r>
+              <w:rPr>
+                <w:sz w:val="24"/>
+                <w:szCs w:val="24"/>
+              </w:rPr>
+              <w:t>sélectionne l’appareil auquel il souhaite se connecter</w:t>
+            </w:r>
+          </w:p>
+          <w:p>
+            <w:pPr>
+              <w:spacing w:line="276" w:lineRule="auto"/>
+              <w:rPr>
+                <w:sz w:val="24"/>
+                <w:szCs w:val="24"/>
+              </w:rPr>
+            </w:pPr>
+            <w:r>
+              <w:rPr>
+                <w:sz w:val="24"/>
+                <w:szCs w:val="24"/>
+              </w:rPr>
+              <w:t xml:space="preserve">       -      Si </w:t>
+            </w:r>
+            <w:r>
+              <w:rPr>
+                <w:b/>
+                <w:bCs/>
+                <w:sz w:val="24"/>
+                <w:szCs w:val="24"/>
+              </w:rPr>
+              <w:t>l</w:t>
+            </w:r>
+            <w:r>
+              <w:rPr>
+                <w:b/>
+                <w:bCs/>
+                <w:sz w:val="24"/>
+                <w:szCs w:val="24"/>
+              </w:rPr>
+              <w:t>’appareil</w:t>
+            </w:r>
+            <w:r>
+              <w:rPr>
+                <w:sz w:val="24"/>
+                <w:szCs w:val="24"/>
+              </w:rPr>
+              <w:t xml:space="preserve"> ne connait pas</w:t>
+            </w:r>
+            <w:r>
+              <w:rPr>
+                <w:sz w:val="24"/>
+                <w:szCs w:val="24"/>
+              </w:rPr>
+              <w:t xml:space="preserve"> la radio</w:t>
+            </w:r>
+            <w:r>
+              <w:rPr>
+                <w:sz w:val="24"/>
+                <w:szCs w:val="24"/>
+              </w:rPr>
+              <w:t>, il demande confirmation avant connexion</w:t>
+            </w:r>
+          </w:p>
+          <w:p>
+            <w:pPr>
+              <w:spacing w:line="276" w:lineRule="auto"/>
+              <w:rPr>
+                <w:sz w:val="24"/>
+                <w:szCs w:val="24"/>
+              </w:rPr>
+            </w:pPr>
+            <w:r>
+              <w:rPr>
+                <w:sz w:val="24"/>
+                <w:szCs w:val="24"/>
+              </w:rPr>
+              <w:t xml:space="preserve">       -      </w:t>
+            </w:r>
+            <w:r>
+              <w:rPr>
+                <w:b/>
+                <w:bCs/>
+                <w:sz w:val="24"/>
+                <w:szCs w:val="24"/>
+              </w:rPr>
+              <w:t>Le système</w:t>
+            </w:r>
+            <w:r>
+              <w:rPr>
+                <w:sz w:val="24"/>
+                <w:szCs w:val="24"/>
+              </w:rPr>
+              <w:t xml:space="preserve"> averti que la connexion a été établie</w:t>
+            </w:r>
+          </w:p>
+          <w:p>
+            <w:pPr>
+              <w:spacing w:line="276" w:lineRule="auto"/>
+              <w:rPr>
+                <w:b/>
+                <w:bCs/>
+              </w:rPr>
+            </w:pPr>
+            <w:r>
+              <w:rPr>
+                <w:b/>
+                <w:bCs/>
+                <w:sz w:val="24"/>
+                <w:szCs w:val="24"/>
+              </w:rPr>
+              <w:t>Scénario exceptionnel :</w:t>
+            </w:r>
+            <w:r>
+              <w:rPr>
+                <w:b/>
+                <w:bCs/>
+              </w:rPr>
+              <w:t xml:space="preserve"> </w:t>
+            </w:r>
+          </w:p>
+          <w:p>
+            <w:pPr>
+              <w:spacing w:line="276" w:lineRule="auto"/>
+              <w:rPr>
+                <w:b/>
+                <w:bCs/>
+              </w:rPr>
+            </w:pPr>
+            <w:r>
+              <w:rPr>
+                <w:b/>
+                <w:bCs/>
+              </w:rPr>
+              <w:t xml:space="preserve">       4      a)</w:t>
+            </w:r>
+          </w:p>
+          <w:p>
+            <w:pPr>
+              <w:pStyle w:val="Paragraphedeliste"/>
+              <w:numPr>
+                <w:ilvl w:val="0"/>
+                <w:numId w:val="1"/>
+              </w:numPr>
+              <w:spacing w:line="276" w:lineRule="auto"/>
+            </w:pPr>
+            <w:r>
+              <w:rPr>
+                <w:b/>
+                <w:bCs/>
+              </w:rPr>
+              <w:t xml:space="preserve">Le système </w:t>
+            </w:r>
+            <w:r>
+              <w:t>vérifie si une entrée jack est disponibl</w:t>
+            </w:r>
+            <w:r>
+              <w:t xml:space="preserve">e, et le </w:t>
+            </w:r>
+            <w:proofErr w:type="spellStart"/>
+            <w:r>
+              <w:t>bluetooth</w:t>
+            </w:r>
+            <w:proofErr w:type="spellEnd"/>
+            <w:r>
+              <w:t xml:space="preserve"> non utilisé en entrée</w:t>
+            </w:r>
+          </w:p>
+          <w:p>
+            <w:pPr>
+              <w:pStyle w:val="Paragraphedeliste"/>
+              <w:numPr>
+                <w:ilvl w:val="0"/>
+                <w:numId w:val="1"/>
+              </w:numPr>
+              <w:spacing w:line="276" w:lineRule="auto"/>
+              <w:rPr>
+                <w:b/>
+                <w:bCs/>
+              </w:rPr>
+            </w:pPr>
+            <w:r>
+              <w:rPr>
+                <w:b/>
+                <w:bCs/>
+              </w:rPr>
+              <w:t xml:space="preserve">Le système </w:t>
+            </w:r>
+            <w:r>
+              <w:t>désactive les choix si la source externe n’est pas disponible</w:t>
+            </w:r>
+          </w:p>
+        </w:tc>
+      </w:tr>
+      <w:tr>
+        <w:tc>
+          <w:tcPr>
+            <w:tcW w:w="9062" w:type="dxa"/>
+          </w:tcPr>
+          <w:p>
+            <w:pPr>
+              <w:spacing w:line="276" w:lineRule="auto"/>
+              <w:rPr>
+                <w:b/>
+                <w:bCs/>
+              </w:rPr>
+            </w:pPr>
+          </w:p>
+          <w:p>
+            <w:pPr>
+              <w:spacing w:line="276" w:lineRule="auto"/>
+              <w:rPr>
+                <w:b/>
+                <w:bCs/>
+              </w:rPr>
+            </w:pPr>
+            <w:proofErr w:type="spellStart"/>
+            <w:r>
+              <w:rPr>
+                <w:b/>
+                <w:bCs/>
+                <w:sz w:val="24"/>
+                <w:szCs w:val="24"/>
+              </w:rPr>
+              <w:t>Post-condit</w:t>
+            </w:r>
+            <w:r>
+              <w:rPr>
+                <w:b/>
+                <w:bCs/>
+                <w:sz w:val="24"/>
+                <w:szCs w:val="24"/>
+              </w:rPr>
+              <w:t>ions</w:t>
+            </w:r>
+            <w:proofErr w:type="spellEnd"/>
+            <w:r>
+              <w:rPr>
+                <w:b/>
+                <w:bCs/>
+                <w:sz w:val="24"/>
+                <w:szCs w:val="24"/>
+              </w:rPr>
+              <w:t xml:space="preserve"> : </w:t>
+            </w:r>
+            <w:r>
+              <w:rPr>
+                <w:sz w:val="24"/>
+                <w:szCs w:val="24"/>
+              </w:rPr>
+              <w:t xml:space="preserve">La radio </w:t>
+            </w:r>
+            <w:r>
+              <w:rPr>
+                <w:sz w:val="24"/>
+                <w:szCs w:val="24"/>
+              </w:rPr>
+              <w:t>transmet</w:t>
+            </w:r>
+            <w:r>
+              <w:rPr>
+                <w:sz w:val="24"/>
+                <w:szCs w:val="24"/>
+              </w:rPr>
+              <w:t xml:space="preserve"> l’audio </w:t>
+            </w:r>
+            <w:r>
+              <w:rPr>
+                <w:sz w:val="24"/>
+                <w:szCs w:val="24"/>
+              </w:rPr>
+              <w:t xml:space="preserve">à </w:t>
+            </w:r>
+            <w:r>
+              <w:rPr>
+                <w:sz w:val="24"/>
+                <w:szCs w:val="24"/>
+              </w:rPr>
+              <w:t>la source externe sélectionnée</w:t>
+            </w:r>
+          </w:p>
+        </w:tc>
+      </w:tr>
+      <w:tr>
+        <w:trPr>
+          <w:cnfStyle w:val="000000100000" w:firstRow="0" w:lastRow="0" w:firstColumn="0" w:lastColumn="0" w:oddVBand="0" w:evenVBand="0" w:oddHBand="1" w:evenHBand="0" w:firstRowFirstColumn="0" w:firstRowLastColumn="0" w:lastRowFirstColumn="0" w:lastRowLastColumn="0"/>
+        </w:trPr>
+        <w:tc>
+          <w:tcPr>
+            <w:tcW w:w="9062" w:type="dxa"/>
+          </w:tcPr>
+          <w:p>
+            <w:pPr>
+              <w:spacing w:line="276" w:lineRule="auto"/>
+              <w:rPr>
+                <w:b/>
+                <w:bCs/>
+              </w:rPr>
+            </w:pPr>
+          </w:p>
+          <w:p>
+            <w:pPr>
+              <w:spacing w:line="276" w:lineRule="auto"/>
+            </w:pPr>
+            <w:r>
+              <w:rPr>
+                <w:b/>
+                <w:bCs/>
+              </w:rPr>
+              <w:t xml:space="preserve">Notes : </w:t>
+            </w:r>
+            <w:r>
+              <w:t xml:space="preserve">Le </w:t>
+            </w:r>
+            <w:proofErr w:type="spellStart"/>
+            <w:r>
+              <w:t>bluetooth</w:t>
+            </w:r>
+            <w:proofErr w:type="spellEnd"/>
+            <w:r>
+              <w:t xml:space="preserve"> ne peut être sélectionné comme source d’entrée et source de sortie</w:t>
+            </w:r>
+          </w:p>
+          <w:p>
+            <w:pPr>
+              <w:spacing w:line="276" w:lineRule="auto"/>
+            </w:pPr>
+          </w:p>
+        </w:tc>
+      </w:tr>
+    </w:tbl>
+    <w:p/>
+    <w:p/>
+    <w:tbl>
+      <w:tblPr>
+        <w:tblStyle w:val="TableauListe1Clair"/>
+        <w:tblW w:w="0" w:type="auto"/>
+        <w:tblBorders>
+          <w:top w:val="single" w:sz="4" w:space="0" w:color="auto"/>
+          <w:left w:val="single" w:sz="4" w:space="0" w:color="auto"/>
+          <w:bottom w:val="single" w:sz="4" w:space="0" w:color="auto"/>
+          <w:right w:val="single" w:sz="4" w:space="0" w:color="auto"/>
+        </w:tblBorders>
+        <w:tblLook w:val="0420" w:firstRow="1" w:lastRow="0" w:firstColumn="0" w:lastColumn="0" w:noHBand="0" w:noVBand="1"/>
+      </w:tblPr>
+      <w:tblGrid>
+        <w:gridCol w:w="9062"/>
+      </w:tblGrid>
+      <w:tr>
+        <w:trPr>
+          <w:cnfStyle w:val="100000000000" w:firstRow="1" w:lastRow="0" w:firstColumn="0" w:lastColumn="0" w:oddVBand="0" w:evenVBand="0" w:oddHBand="0" w:evenHBand="0" w:firstRowFirstColumn="0" w:firstRowLastColumn="0" w:lastRowFirstColumn="0" w:lastRowLastColumn="0"/>
+        </w:trPr>
+        <w:tc>
+          <w:tcPr>
+            <w:tcW w:w="9062" w:type="dxa"/>
+            <w:tcBorders>
+              <w:top w:val="single" w:sz="4" w:space="0" w:color="auto"/>
+              <w:bottom w:val="single" w:sz="4" w:space="0" w:color="auto"/>
+            </w:tcBorders>
+          </w:tcPr>
+          <w:p>
+            <w:pPr>
+              <w:spacing w:line="276" w:lineRule="auto"/>
+            </w:pPr>
+            <w:r>
+              <w:rPr>
+                <w:sz w:val="28"/>
+                <w:szCs w:val="28"/>
+              </w:rPr>
+              <w:lastRenderedPageBreak/>
+              <w:t>Cas n°</w:t>
+            </w:r>
+            <w:r>
+              <w:rPr>
+                <w:sz w:val="28"/>
+                <w:szCs w:val="28"/>
+              </w:rPr>
+              <w:t>13</w:t>
+            </w:r>
+            <w:r>
+              <w:rPr>
+                <w:sz w:val="28"/>
+                <w:szCs w:val="28"/>
+              </w:rPr>
+              <w:t xml:space="preserve"> : </w:t>
+            </w:r>
+            <w:proofErr w:type="spellStart"/>
+            <w:r>
+              <w:rPr>
+                <w:sz w:val="28"/>
+                <w:szCs w:val="28"/>
+              </w:rPr>
+              <w:t>Automatic</w:t>
+            </w:r>
+            <w:proofErr w:type="spellEnd"/>
+            <w:r>
+              <w:rPr>
+                <w:sz w:val="28"/>
+                <w:szCs w:val="28"/>
+              </w:rPr>
+              <w:t xml:space="preserve"> Set </w:t>
+            </w:r>
+            <w:proofErr w:type="spellStart"/>
+            <w:r>
+              <w:rPr>
+                <w:sz w:val="28"/>
+                <w:szCs w:val="28"/>
+              </w:rPr>
+              <w:t>Datetime</w:t>
+            </w:r>
+            <w:proofErr w:type="spellEnd"/>
+          </w:p>
+        </w:tc>
+      </w:tr>
+      <w:tr>
+        <w:trPr>
+          <w:cnfStyle w:val="000000100000" w:firstRow="0" w:lastRow="0" w:firstColumn="0" w:lastColumn="0" w:oddVBand="0" w:evenVBand="0" w:oddHBand="1" w:evenHBand="0" w:firstRowFirstColumn="0" w:firstRowLastColumn="0" w:lastRowFirstColumn="0" w:lastRowLastColumn="0"/>
+        </w:trPr>
+        <w:tc>
+          <w:tcPr>
+            <w:tcW w:w="9062" w:type="dxa"/>
+            <w:tcBorders>
+              <w:top w:val="single" w:sz="4" w:space="0" w:color="auto"/>
+            </w:tcBorders>
+            <w:shd w:val="clear" w:color="auto" w:fill="D9D9D9" w:themeFill="background1" w:themeFillShade="D9"/>
+          </w:tcPr>
+          <w:p>
+            <w:pPr>
+              <w:spacing w:line="276" w:lineRule="auto"/>
+              <w:rPr>
+                <w:b/>
+                <w:bCs/>
+                <w:sz w:val="24"/>
+                <w:szCs w:val="24"/>
+              </w:rPr>
+            </w:pPr>
+          </w:p>
+          <w:p>
+            <w:pPr>
+              <w:spacing w:line="276" w:lineRule="auto"/>
+              <w:rPr>
+                <w:i/>
+                <w:iCs/>
+              </w:rPr>
+            </w:pPr>
+            <w:r>
+              <w:rPr>
+                <w:b/>
+                <w:bCs/>
+                <w:sz w:val="24"/>
+                <w:szCs w:val="24"/>
+              </w:rPr>
+              <w:t xml:space="preserve">Nom : </w:t>
+            </w:r>
+            <w:proofErr w:type="spellStart"/>
+            <w:r>
+              <w:rPr>
+                <w:sz w:val="24"/>
+                <w:szCs w:val="24"/>
+              </w:rPr>
+              <w:t>Automatic</w:t>
+            </w:r>
+            <w:proofErr w:type="spellEnd"/>
+            <w:r>
+              <w:rPr>
+                <w:sz w:val="24"/>
+                <w:szCs w:val="24"/>
+              </w:rPr>
+              <w:t xml:space="preserve"> Set </w:t>
+            </w:r>
+            <w:proofErr w:type="spellStart"/>
+            <w:r>
+              <w:rPr>
+                <w:sz w:val="24"/>
+                <w:szCs w:val="24"/>
+              </w:rPr>
+              <w:t>Datetime</w:t>
+            </w:r>
+            <w:proofErr w:type="spellEnd"/>
+          </w:p>
+          <w:p>
+            <w:pPr>
+              <w:tabs>
+                <w:tab w:val="left" w:pos="2115"/>
+              </w:tabs>
+              <w:spacing w:line="276" w:lineRule="auto"/>
+              <w:rPr>
+                <w:i/>
+                <w:iCs/>
+              </w:rPr>
+            </w:pPr>
+            <w:r>
+              <w:rPr>
+                <w:b/>
+                <w:bCs/>
+                <w:sz w:val="24"/>
+                <w:szCs w:val="24"/>
+              </w:rPr>
+              <w:t xml:space="preserve">Identifiant : </w:t>
+            </w:r>
+            <w:r>
+              <w:rPr>
+                <w:sz w:val="24"/>
+                <w:szCs w:val="24"/>
+              </w:rPr>
+              <w:t>13</w:t>
+            </w:r>
+          </w:p>
+          <w:p>
+            <w:pPr>
+              <w:spacing w:line="276" w:lineRule="auto"/>
+              <w:rPr>
+                <w:b/>
+                <w:bCs/>
+                <w:sz w:val="24"/>
+                <w:szCs w:val="24"/>
+              </w:rPr>
+            </w:pPr>
+            <w:r>
+              <w:rPr>
+                <w:b/>
+                <w:bCs/>
+                <w:sz w:val="24"/>
+                <w:szCs w:val="24"/>
+              </w:rPr>
+              <w:t>Acteur(s) :</w:t>
+            </w:r>
+          </w:p>
+          <w:p>
+            <w:pPr>
+              <w:pStyle w:val="Paragraphedeliste"/>
+              <w:numPr>
+                <w:ilvl w:val="0"/>
+                <w:numId w:val="1"/>
+              </w:numPr>
+              <w:spacing w:line="276" w:lineRule="auto"/>
+            </w:pPr>
+            <w:r>
+              <w:t>Utilisateur</w:t>
+            </w:r>
+          </w:p>
+          <w:p>
+            <w:pPr>
+              <w:spacing w:line="276" w:lineRule="auto"/>
+              <w:rPr>
+                <w:b/>
+                <w:bCs/>
+                <w:sz w:val="24"/>
+                <w:szCs w:val="24"/>
+              </w:rPr>
+            </w:pPr>
+            <w:r>
+              <w:rPr>
+                <w:b/>
+                <w:bCs/>
+                <w:sz w:val="24"/>
+                <w:szCs w:val="24"/>
+              </w:rPr>
+              <w:t>Description :</w:t>
+            </w:r>
+          </w:p>
+          <w:p>
+            <w:pPr>
+              <w:spacing w:line="276" w:lineRule="auto"/>
+            </w:pPr>
+            <w:r>
+              <w:t xml:space="preserve">Le système est capable d’ajuster sa date et </w:t>
+            </w:r>
+            <w:r>
+              <w:t xml:space="preserve">son </w:t>
+            </w:r>
+            <w:r>
+              <w:t>heure automatiquement si celle-ci est désynchronisé</w:t>
+            </w:r>
+            <w:r>
+              <w:t>e</w:t>
+            </w:r>
+            <w:r>
+              <w:t xml:space="preserve">. Lors de la réception d’un signal radio </w:t>
+            </w:r>
+            <w:r>
+              <w:t>après la sélection</w:t>
+            </w:r>
+            <w:r>
+              <w:t xml:space="preserve"> </w:t>
+            </w:r>
+            <w:r>
+              <w:t>d’</w:t>
+            </w:r>
+            <w:r>
+              <w:t xml:space="preserve">une station radio, le système va recevoir la date et </w:t>
+            </w:r>
+            <w:r>
+              <w:t>l’</w:t>
+            </w:r>
+            <w:r>
+              <w:t>heure et les</w:t>
+            </w:r>
+            <w:r>
+              <w:t xml:space="preserve"> modifier.</w:t>
+            </w:r>
+          </w:p>
+          <w:p>
+            <w:pPr>
+              <w:spacing w:line="276" w:lineRule="auto"/>
+              <w:rPr>
+                <w:b/>
+                <w:bCs/>
+                <w:sz w:val="24"/>
+                <w:szCs w:val="24"/>
+              </w:rPr>
+            </w:pPr>
+            <w:r>
+              <w:rPr>
+                <w:b/>
+                <w:bCs/>
+                <w:sz w:val="24"/>
+                <w:szCs w:val="24"/>
+              </w:rPr>
+              <w:t>Objectif :</w:t>
+            </w:r>
+          </w:p>
+          <w:p>
+            <w:pPr>
+              <w:spacing w:line="276" w:lineRule="auto"/>
+            </w:pPr>
+            <w:r>
+              <w:t>Régler la date et l’heure de la radio</w:t>
+            </w:r>
+            <w:r>
+              <w:t xml:space="preserve"> automatiquement</w:t>
+            </w:r>
+            <w:r>
+              <w:t xml:space="preserve"> </w:t>
+            </w:r>
+          </w:p>
+          <w:p>
+            <w:pPr>
+              <w:spacing w:line="276" w:lineRule="auto"/>
+              <w:rPr>
+                <w:sz w:val="20"/>
+                <w:szCs w:val="20"/>
+              </w:rPr>
+            </w:pPr>
+            <w:r>
+              <w:rPr>
+                <w:b/>
+                <w:bCs/>
+                <w:sz w:val="24"/>
+                <w:szCs w:val="24"/>
+              </w:rPr>
+              <w:t>Préconditions :</w:t>
+            </w:r>
+            <w:r>
+              <w:rPr>
+                <w:b/>
+                <w:bCs/>
+                <w:sz w:val="24"/>
+                <w:szCs w:val="24"/>
+              </w:rPr>
+              <w:t xml:space="preserve"> </w:t>
+            </w:r>
+            <w:r>
+              <w:rPr>
+                <w:sz w:val="24"/>
+                <w:szCs w:val="24"/>
+              </w:rPr>
+              <w:t>La date et heure de la radio est désynchronisé</w:t>
+            </w:r>
+          </w:p>
+          <w:p>
+            <w:pPr>
+              <w:spacing w:line="276" w:lineRule="auto"/>
+              <w:rPr>
+                <w:b/>
+                <w:bCs/>
+              </w:rPr>
+            </w:pPr>
+          </w:p>
+        </w:tc>
+      </w:tr>
+      <w:tr>
+        <w:tc>
+          <w:tcPr>
+            <w:tcW w:w="9062" w:type="dxa"/>
+          </w:tcPr>
+          <w:p>
+            <w:pPr>
+              <w:spacing w:line="276" w:lineRule="auto"/>
+              <w:rPr>
+                <w:b/>
+                <w:bCs/>
+                <w:sz w:val="24"/>
+                <w:szCs w:val="24"/>
+              </w:rPr>
+            </w:pPr>
+          </w:p>
+          <w:p>
+            <w:pPr>
+              <w:spacing w:line="276" w:lineRule="auto"/>
+              <w:rPr>
+                <w:b/>
+                <w:bCs/>
+                <w:sz w:val="28"/>
+                <w:szCs w:val="28"/>
+              </w:rPr>
+            </w:pPr>
+            <w:r>
+              <w:rPr>
+                <w:b/>
+                <w:bCs/>
+                <w:sz w:val="28"/>
+                <w:szCs w:val="28"/>
+              </w:rPr>
+              <w:t>DESCRIPTION</w:t>
+            </w:r>
+          </w:p>
+          <w:p>
+            <w:pPr>
+              <w:spacing w:line="276" w:lineRule="auto"/>
+              <w:rPr>
+                <w:b/>
+                <w:bCs/>
+                <w:sz w:val="24"/>
+                <w:szCs w:val="24"/>
+              </w:rPr>
+            </w:pPr>
+          </w:p>
+          <w:p>
+            <w:pPr>
+              <w:spacing w:line="276" w:lineRule="auto"/>
+              <w:rPr>
+                <w:b/>
+                <w:bCs/>
+                <w:sz w:val="24"/>
+                <w:szCs w:val="24"/>
+              </w:rPr>
+            </w:pPr>
+            <w:r>
+              <w:rPr>
+                <w:b/>
+                <w:bCs/>
+                <w:sz w:val="24"/>
+                <w:szCs w:val="24"/>
+              </w:rPr>
+              <w:t>Scénario Principal :</w:t>
+            </w:r>
+          </w:p>
+          <w:p>
+            <w:pPr>
+              <w:pStyle w:val="Paragraphedeliste"/>
+              <w:numPr>
+                <w:ilvl w:val="0"/>
+                <w:numId w:val="17"/>
+              </w:numPr>
+              <w:spacing w:line="276" w:lineRule="auto"/>
+              <w:rPr>
+                <w:b/>
+                <w:bCs/>
+                <w:sz w:val="24"/>
+                <w:szCs w:val="24"/>
+              </w:rPr>
+            </w:pPr>
+            <w:r>
+              <w:rPr>
+                <w:b/>
+                <w:bCs/>
+              </w:rPr>
+              <w:t>L’utilisateur</w:t>
+            </w:r>
+            <w:r>
+              <w:rPr>
+                <w:b/>
+                <w:bCs/>
+              </w:rPr>
+              <w:t xml:space="preserve"> </w:t>
+            </w:r>
+            <w:r>
+              <w:t>sélectionne une station radio</w:t>
+            </w:r>
+          </w:p>
+          <w:p>
+            <w:pPr>
+              <w:pStyle w:val="Paragraphedeliste"/>
+              <w:numPr>
+                <w:ilvl w:val="0"/>
+                <w:numId w:val="17"/>
+              </w:numPr>
+              <w:spacing w:line="276" w:lineRule="auto"/>
+              <w:rPr>
+                <w:b/>
+                <w:bCs/>
+                <w:sz w:val="24"/>
+                <w:szCs w:val="24"/>
+              </w:rPr>
+            </w:pPr>
+            <w:r>
+              <w:rPr>
+                <w:b/>
+                <w:bCs/>
+              </w:rPr>
+              <w:t xml:space="preserve">Le système </w:t>
+            </w:r>
+            <w:r>
+              <w:t>reçoit le signal radio et récupère l’heure et la date du signal</w:t>
+            </w:r>
+          </w:p>
+          <w:p>
+            <w:pPr>
+              <w:pStyle w:val="Paragraphedeliste"/>
+              <w:numPr>
+                <w:ilvl w:val="0"/>
+                <w:numId w:val="17"/>
+              </w:numPr>
+              <w:spacing w:line="276" w:lineRule="auto"/>
+              <w:rPr>
+                <w:b/>
+                <w:bCs/>
+                <w:sz w:val="24"/>
+                <w:szCs w:val="24"/>
+              </w:rPr>
+            </w:pPr>
+            <w:r>
+              <w:rPr>
+                <w:b/>
+                <w:bCs/>
+              </w:rPr>
+              <w:t xml:space="preserve">Le système </w:t>
+            </w:r>
+            <w:r>
+              <w:t>modifie son heure et sa date automatiquement</w:t>
+            </w:r>
+          </w:p>
+          <w:p>
+            <w:pPr>
+              <w:spacing w:line="276" w:lineRule="auto"/>
+              <w:rPr>
+                <w:b/>
+                <w:bCs/>
+                <w:sz w:val="24"/>
+                <w:szCs w:val="24"/>
+              </w:rPr>
+            </w:pPr>
+          </w:p>
+        </w:tc>
+      </w:tr>
+      <w:tr>
+        <w:trPr>
+          <w:cnfStyle w:val="000000100000" w:firstRow="0" w:lastRow="0" w:firstColumn="0" w:lastColumn="0" w:oddVBand="0" w:evenVBand="0" w:oddHBand="1" w:evenHBand="0" w:firstRowFirstColumn="0" w:firstRowLastColumn="0" w:lastRowFirstColumn="0" w:lastRowLastColumn="0"/>
+        </w:trPr>
+        <w:tc>
+          <w:tcPr>
+            <w:tcW w:w="9062" w:type="dxa"/>
+            <w:shd w:val="clear" w:color="auto" w:fill="D9D9D9" w:themeFill="background1" w:themeFillShade="D9"/>
+          </w:tcPr>
+          <w:p>
+            <w:pPr>
+              <w:spacing w:line="276" w:lineRule="auto"/>
+              <w:rPr>
+                <w:b/>
+                <w:bCs/>
+              </w:rPr>
+            </w:pPr>
+          </w:p>
+          <w:p>
+            <w:pPr>
+              <w:spacing w:line="276" w:lineRule="auto"/>
+            </w:pPr>
+            <w:r>
+              <w:rPr>
+                <w:b/>
+                <w:bCs/>
+                <w:sz w:val="24"/>
+                <w:szCs w:val="24"/>
+              </w:rPr>
+              <w:t>Scénario alternatif</w:t>
+            </w:r>
+            <w:r>
+              <w:rPr>
+                <w:b/>
+                <w:bCs/>
+                <w:sz w:val="24"/>
+                <w:szCs w:val="24"/>
+              </w:rPr>
+              <w:t xml:space="preserve"> : </w:t>
+            </w:r>
+            <w:r>
+              <w:rPr>
+                <w:sz w:val="24"/>
+                <w:szCs w:val="24"/>
+              </w:rPr>
+              <w:t>/</w:t>
+            </w:r>
+          </w:p>
+          <w:p>
+            <w:pPr>
+              <w:spacing w:line="276" w:lineRule="auto"/>
+            </w:pPr>
+            <w:r>
+              <w:rPr>
+                <w:b/>
+                <w:bCs/>
+                <w:sz w:val="24"/>
+                <w:szCs w:val="24"/>
+              </w:rPr>
+              <w:t xml:space="preserve">Scénario exceptionnel : </w:t>
+            </w:r>
+            <w:r>
+              <w:rPr>
+                <w:sz w:val="24"/>
+                <w:szCs w:val="24"/>
+              </w:rPr>
+              <w:t>/</w:t>
+            </w:r>
+          </w:p>
+          <w:p>
+            <w:pPr>
+              <w:spacing w:line="276" w:lineRule="auto"/>
+              <w:rPr>
+                <w:b/>
+                <w:bCs/>
+              </w:rPr>
+            </w:pPr>
+          </w:p>
+        </w:tc>
+      </w:tr>
+      <w:tr>
+        <w:tc>
+          <w:tcPr>
+            <w:tcW w:w="9062" w:type="dxa"/>
+          </w:tcPr>
+          <w:p>
+            <w:pPr>
+              <w:spacing w:line="276" w:lineRule="auto"/>
+              <w:rPr>
+                <w:b/>
+                <w:bCs/>
+              </w:rPr>
+            </w:pPr>
+          </w:p>
+          <w:p>
+            <w:pPr>
+              <w:spacing w:line="276" w:lineRule="auto"/>
+            </w:pPr>
+            <w:proofErr w:type="spellStart"/>
+            <w:r>
+              <w:rPr>
+                <w:b/>
+                <w:bCs/>
+                <w:sz w:val="24"/>
+                <w:szCs w:val="24"/>
+              </w:rPr>
+              <w:t>Post-condit</w:t>
+            </w:r>
+            <w:r>
+              <w:rPr>
+                <w:b/>
+                <w:bCs/>
+                <w:sz w:val="24"/>
+                <w:szCs w:val="24"/>
+              </w:rPr>
+              <w:t>ions</w:t>
+            </w:r>
+            <w:proofErr w:type="spellEnd"/>
+            <w:r>
+              <w:rPr>
+                <w:b/>
+                <w:bCs/>
+                <w:sz w:val="24"/>
+                <w:szCs w:val="24"/>
+              </w:rPr>
+              <w:t xml:space="preserve"> : </w:t>
+            </w:r>
+          </w:p>
+          <w:p>
+            <w:pPr>
+              <w:pStyle w:val="Paragraphedeliste"/>
+              <w:numPr>
+                <w:ilvl w:val="0"/>
+                <w:numId w:val="1"/>
+              </w:numPr>
+              <w:spacing w:line="276" w:lineRule="auto"/>
+            </w:pPr>
+            <w:r>
+              <w:t>L’heure et la date sera changée</w:t>
+            </w:r>
+          </w:p>
+          <w:p>
+            <w:pPr>
+              <w:spacing w:line="276" w:lineRule="auto"/>
+              <w:rPr>
+                <w:b/>
+                <w:bCs/>
+              </w:rPr>
+            </w:pPr>
+          </w:p>
+        </w:tc>
+      </w:tr>
+      <w:tr>
+        <w:trPr>
+          <w:cnfStyle w:val="000000100000" w:firstRow="0" w:lastRow="0" w:firstColumn="0" w:lastColumn="0" w:oddVBand="0" w:evenVBand="0" w:oddHBand="1" w:evenHBand="0" w:firstRowFirstColumn="0" w:firstRowLastColumn="0" w:lastRowFirstColumn="0" w:lastRowLastColumn="0"/>
+        </w:trPr>
+        <w:tc>
+          <w:tcPr>
+            <w:tcW w:w="9062" w:type="dxa"/>
+          </w:tcPr>
+          <w:p>
+            <w:pPr>
+              <w:spacing w:line="276" w:lineRule="auto"/>
+              <w:rPr>
+                <w:b/>
+                <w:bCs/>
+              </w:rPr>
+            </w:pPr>
+          </w:p>
+          <w:p>
+            <w:pPr>
+              <w:spacing w:line="276" w:lineRule="auto"/>
+            </w:pPr>
+            <w:r>
+              <w:rPr>
+                <w:b/>
+                <w:bCs/>
+              </w:rPr>
+              <w:t xml:space="preserve">Notes : </w:t>
+            </w:r>
+            <w:r>
+              <w:t>/</w:t>
+            </w:r>
+            <w:bookmarkStart w:id="0" w:name="_GoBack"/>
+            <w:bookmarkEnd w:id="0"/>
           </w:p>
           <w:p>
             <w:pPr>
@@ -7463,7 +11357,7 @@
 </file>
 
 <file path=word/numbering.xml><?xml version="1.0" encoding="utf-8"?>
-<w:numbering xmlns:wpc="http://schemas.microsoft.com/office/word/2010/wordprocessingCanvas" xmlns:cx="http://schemas.microsoft.com/office/drawing/2014/chartex" xmlns:cx1="http://schemas.microsoft.com/office/drawing/2015/9/8/chartex" xmlns:cx2="http://schemas.microsoft.com/office/drawing/2015/10/21/chartex" xmlns:cx3="http://schemas.microsoft.com/office/drawing/2016/5/9/chartex" xmlns:cx4="http://schemas.microsoft.com/office/drawing/2016/5/10/chartex" xmlns:cx5="http://schemas.microsoft.com/office/drawing/2016/5/11/chartex" xmlns:cx6="http://schemas.microsoft.com/office/drawing/2016/5/12/chartex" xmlns:cx7="http://schemas.microsoft.com/office/drawing/2016/5/13/chartex" xmlns:cx8="http://schemas.microsoft.com/office/drawing/2016/5/14/chartex" xmlns:mc="http://schemas.openxmlformats.org/markup-compatibility/2006" xmlns:aink="http://schemas.microsoft.com/office/drawing/2016/ink" xmlns:am3d="http://schemas.microsoft.com/office/drawing/2017/model3d" xmlns:o="urn:schemas-microsoft-com:office:office" xmlns:r="http://schemas.openxmlformats.org/officeDocument/2006/relationships" xmlns:m="http://schemas.openxmlformats.org/officeDocument/2006/math" xmlns:v="urn:schemas-microsoft-com:vml" xmlns:wp14="http://schemas.microsoft.com/office/word/2010/wordprocessingDrawing" xmlns:wp="http://schemas.openxmlformats.org/drawingml/2006/wordprocessingDrawing" xmlns:w10="urn:schemas-microsoft-com:office:word" xmlns:w="http://schemas.openxmlformats.org/wordprocessingml/2006/main" xmlns:w14="http://schemas.microsoft.com/office/word/2010/wordml" xmlns:w15="http://schemas.microsoft.com/office/word/2012/wordml" xmlns:w16cid="http://schemas.microsoft.com/office/word/2016/wordml/cid" xmlns:w16se="http://schemas.microsoft.com/office/word/2015/wordml/symex" xmlns:wpg="http://schemas.microsoft.com/office/word/2010/wordprocessingGroup" xmlns:wpi="http://schemas.microsoft.com/office/word/2010/wordprocessingInk" xmlns:wne="http://schemas.microsoft.com/office/word/2006/wordml" xmlns:wps="http://schemas.microsoft.com/office/word/2010/wordprocessingShape" mc:Ignorable="w14 w15 w16se w16cid wp14">
+<w:numbering xmlns:wpc="http://schemas.microsoft.com/office/word/2010/wordprocessingCanvas" xmlns:cx="http://schemas.microsoft.com/office/drawing/2014/chartex" xmlns:cx1="http://schemas.microsoft.com/office/drawing/2015/9/8/chartex" xmlns:cx2="http://schemas.microsoft.com/office/drawing/2015/10/21/chartex" xmlns:cx3="http://schemas.microsoft.com/office/drawing/2016/5/9/chartex" xmlns:cx4="http://schemas.microsoft.com/office/drawing/2016/5/10/chartex" xmlns:cx5="http://schemas.microsoft.com/office/drawing/2016/5/11/chartex" xmlns:cx6="http://schemas.microsoft.com/office/drawing/2016/5/12/chartex" xmlns:cx7="http://schemas.microsoft.com/office/drawing/2016/5/13/chartex" xmlns:cx8="http://schemas.microsoft.com/office/drawing/2016/5/14/chartex" xmlns:mc="http://schemas.openxmlformats.org/markup-compatibility/2006" xmlns:aink="http://schemas.microsoft.com/office/drawing/2016/ink" xmlns:am3d="http://schemas.microsoft.com/office/drawing/2017/model3d" xmlns:o="urn:schemas-microsoft-com:office:office" xmlns:r="http://schemas.openxmlformats.org/officeDocument/2006/relationships" xmlns:m="http://schemas.openxmlformats.org/officeDocument/2006/math" xmlns:v="urn:schemas-microsoft-com:vml" xmlns:wp14="http://schemas.microsoft.com/office/word/2010/wordprocessingDrawing" xmlns:wp="http://schemas.openxmlformats.org/drawingml/2006/wordprocessingDrawing" xmlns:w10="urn:schemas-microsoft-com:office:word" xmlns:w="http://schemas.openxmlformats.org/wordprocessingml/2006/main" xmlns:w14="http://schemas.microsoft.com/office/word/2010/wordml" xmlns:w15="http://schemas.microsoft.com/office/word/2012/wordml" xmlns:w16cex="http://schemas.microsoft.com/office/word/2018/wordml/cex" xmlns:w16cid="http://schemas.microsoft.com/office/word/2016/wordml/cid" xmlns:w16="http://schemas.microsoft.com/office/word/2018/wordml" xmlns:w16se="http://schemas.microsoft.com/office/word/2015/wordml/symex" xmlns:wpg="http://schemas.microsoft.com/office/word/2010/wordprocessingGroup" xmlns:wpi="http://schemas.microsoft.com/office/word/2010/wordprocessingInk" xmlns:wne="http://schemas.microsoft.com/office/word/2006/wordml" xmlns:wps="http://schemas.microsoft.com/office/word/2010/wordprocessingShape" mc:Ignorable="w14 w15 w16se w16cid w16 w16cex wp14">
   <w:abstractNum w:abstractNumId="0" w15:restartNumberingAfterBreak="0">
     <w:nsid w:val="01DA3E72"/>
     <w:multiLevelType w:val="hybridMultilevel"/>
@@ -7732,6 +11626,186 @@
     </w:lvl>
   </w:abstractNum>
   <w:abstractNum w:abstractNumId="3" w15:restartNumberingAfterBreak="0">
+    <w:nsid w:val="095959A6"/>
+    <w:multiLevelType w:val="hybridMultilevel"/>
+    <w:tmpl w:val="0FFC7350"/>
+    <w:lvl w:ilvl="0" w:tplc="C3E6DB6A">
+      <w:start w:val="1"/>
+      <w:numFmt w:val="decimal"/>
+      <w:lvlText w:val="%1"/>
+      <w:lvlJc w:val="left"/>
+      <w:pPr>
+        <w:ind w:left="720" w:hanging="360"/>
+      </w:pPr>
+      <w:rPr>
+        <w:rFonts w:hint="default"/>
+        <w:sz w:val="22"/>
+      </w:rPr>
+    </w:lvl>
+    <w:lvl w:ilvl="1" w:tplc="080C0019" w:tentative="1">
+      <w:start w:val="1"/>
+      <w:numFmt w:val="lowerLetter"/>
+      <w:lvlText w:val="%2."/>
+      <w:lvlJc w:val="left"/>
+      <w:pPr>
+        <w:ind w:left="1440" w:hanging="360"/>
+      </w:pPr>
+    </w:lvl>
+    <w:lvl w:ilvl="2" w:tplc="080C001B" w:tentative="1">
+      <w:start w:val="1"/>
+      <w:numFmt w:val="lowerRoman"/>
+      <w:lvlText w:val="%3."/>
+      <w:lvlJc w:val="right"/>
+      <w:pPr>
+        <w:ind w:left="2160" w:hanging="180"/>
+      </w:pPr>
+    </w:lvl>
+    <w:lvl w:ilvl="3" w:tplc="080C000F" w:tentative="1">
+      <w:start w:val="1"/>
+      <w:numFmt w:val="decimal"/>
+      <w:lvlText w:val="%4."/>
+      <w:lvlJc w:val="left"/>
+      <w:pPr>
+        <w:ind w:left="2880" w:hanging="360"/>
+      </w:pPr>
+    </w:lvl>
+    <w:lvl w:ilvl="4" w:tplc="080C0019" w:tentative="1">
+      <w:start w:val="1"/>
+      <w:numFmt w:val="lowerLetter"/>
+      <w:lvlText w:val="%5."/>
+      <w:lvlJc w:val="left"/>
+      <w:pPr>
+        <w:ind w:left="3600" w:hanging="360"/>
+      </w:pPr>
+    </w:lvl>
+    <w:lvl w:ilvl="5" w:tplc="080C001B" w:tentative="1">
+      <w:start w:val="1"/>
+      <w:numFmt w:val="lowerRoman"/>
+      <w:lvlText w:val="%6."/>
+      <w:lvlJc w:val="right"/>
+      <w:pPr>
+        <w:ind w:left="4320" w:hanging="180"/>
+      </w:pPr>
+    </w:lvl>
+    <w:lvl w:ilvl="6" w:tplc="080C000F" w:tentative="1">
+      <w:start w:val="1"/>
+      <w:numFmt w:val="decimal"/>
+      <w:lvlText w:val="%7."/>
+      <w:lvlJc w:val="left"/>
+      <w:pPr>
+        <w:ind w:left="5040" w:hanging="360"/>
+      </w:pPr>
+    </w:lvl>
+    <w:lvl w:ilvl="7" w:tplc="080C0019" w:tentative="1">
+      <w:start w:val="1"/>
+      <w:numFmt w:val="lowerLetter"/>
+      <w:lvlText w:val="%8."/>
+      <w:lvlJc w:val="left"/>
+      <w:pPr>
+        <w:ind w:left="5760" w:hanging="360"/>
+      </w:pPr>
+    </w:lvl>
+    <w:lvl w:ilvl="8" w:tplc="080C001B" w:tentative="1">
+      <w:start w:val="1"/>
+      <w:numFmt w:val="lowerRoman"/>
+      <w:lvlText w:val="%9."/>
+      <w:lvlJc w:val="right"/>
+      <w:pPr>
+        <w:ind w:left="6480" w:hanging="180"/>
+      </w:pPr>
+    </w:lvl>
+  </w:abstractNum>
+  <w:abstractNum w:abstractNumId="4" w15:restartNumberingAfterBreak="0">
+    <w:nsid w:val="0B6137BA"/>
+    <w:multiLevelType w:val="hybridMultilevel"/>
+    <w:tmpl w:val="70FCCD4A"/>
+    <w:lvl w:ilvl="0" w:tplc="51440CE8">
+      <w:start w:val="1"/>
+      <w:numFmt w:val="decimal"/>
+      <w:lvlText w:val="%1."/>
+      <w:lvlJc w:val="left"/>
+      <w:pPr>
+        <w:ind w:left="720" w:hanging="360"/>
+      </w:pPr>
+      <w:rPr>
+        <w:rFonts w:hint="default"/>
+        <w:sz w:val="22"/>
+      </w:rPr>
+    </w:lvl>
+    <w:lvl w:ilvl="1" w:tplc="080C0019" w:tentative="1">
+      <w:start w:val="1"/>
+      <w:numFmt w:val="lowerLetter"/>
+      <w:lvlText w:val="%2."/>
+      <w:lvlJc w:val="left"/>
+      <w:pPr>
+        <w:ind w:left="1440" w:hanging="360"/>
+      </w:pPr>
+    </w:lvl>
+    <w:lvl w:ilvl="2" w:tplc="080C001B" w:tentative="1">
+      <w:start w:val="1"/>
+      <w:numFmt w:val="lowerRoman"/>
+      <w:lvlText w:val="%3."/>
+      <w:lvlJc w:val="right"/>
+      <w:pPr>
+        <w:ind w:left="2160" w:hanging="180"/>
+      </w:pPr>
+    </w:lvl>
+    <w:lvl w:ilvl="3" w:tplc="080C000F" w:tentative="1">
+      <w:start w:val="1"/>
+      <w:numFmt w:val="decimal"/>
+      <w:lvlText w:val="%4."/>
+      <w:lvlJc w:val="left"/>
+      <w:pPr>
+        <w:ind w:left="2880" w:hanging="360"/>
+      </w:pPr>
+    </w:lvl>
+    <w:lvl w:ilvl="4" w:tplc="080C0019" w:tentative="1">
+      <w:start w:val="1"/>
+      <w:numFmt w:val="lowerLetter"/>
+      <w:lvlText w:val="%5."/>
+      <w:lvlJc w:val="left"/>
+      <w:pPr>
+        <w:ind w:left="3600" w:hanging="360"/>
+      </w:pPr>
+    </w:lvl>
+    <w:lvl w:ilvl="5" w:tplc="080C001B" w:tentative="1">
+      <w:start w:val="1"/>
+      <w:numFmt w:val="lowerRoman"/>
+      <w:lvlText w:val="%6."/>
+      <w:lvlJc w:val="right"/>
+      <w:pPr>
+        <w:ind w:left="4320" w:hanging="180"/>
+      </w:pPr>
+    </w:lvl>
+    <w:lvl w:ilvl="6" w:tplc="080C000F" w:tentative="1">
+      <w:start w:val="1"/>
+      <w:numFmt w:val="decimal"/>
+      <w:lvlText w:val="%7."/>
+      <w:lvlJc w:val="left"/>
+      <w:pPr>
+        <w:ind w:left="5040" w:hanging="360"/>
+      </w:pPr>
+    </w:lvl>
+    <w:lvl w:ilvl="7" w:tplc="080C0019" w:tentative="1">
+      <w:start w:val="1"/>
+      <w:numFmt w:val="lowerLetter"/>
+      <w:lvlText w:val="%8."/>
+      <w:lvlJc w:val="left"/>
+      <w:pPr>
+        <w:ind w:left="5760" w:hanging="360"/>
+      </w:pPr>
+    </w:lvl>
+    <w:lvl w:ilvl="8" w:tplc="080C001B" w:tentative="1">
+      <w:start w:val="1"/>
+      <w:numFmt w:val="lowerRoman"/>
+      <w:lvlText w:val="%9."/>
+      <w:lvlJc w:val="right"/>
+      <w:pPr>
+        <w:ind w:left="6480" w:hanging="180"/>
+      </w:pPr>
+    </w:lvl>
+  </w:abstractNum>
+  <w:abstractNum w:abstractNumId="5" w15:restartNumberingAfterBreak="0">
     <w:nsid w:val="0BE91AC4"/>
     <w:multiLevelType w:val="hybridMultilevel"/>
     <w:tmpl w:val="0E54F8A4"/>
@@ -7846,7 +11920,7 @@
       </w:rPr>
     </w:lvl>
   </w:abstractNum>
-  <w:abstractNum w:abstractNumId="4" w15:restartNumberingAfterBreak="0">
+  <w:abstractNum w:abstractNumId="6" w15:restartNumberingAfterBreak="0">
     <w:nsid w:val="0F1D10A8"/>
     <w:multiLevelType w:val="hybridMultilevel"/>
     <w:tmpl w:val="71BA85E4"/>
@@ -7935,7 +12009,7 @@
       </w:pPr>
     </w:lvl>
   </w:abstractNum>
-  <w:abstractNum w:abstractNumId="5" w15:restartNumberingAfterBreak="0">
+  <w:abstractNum w:abstractNumId="7" w15:restartNumberingAfterBreak="0">
     <w:nsid w:val="107B74F2"/>
     <w:multiLevelType w:val="hybridMultilevel"/>
     <w:tmpl w:val="DAE06DF0"/>
@@ -8026,7 +12100,7 @@
       </w:pPr>
     </w:lvl>
   </w:abstractNum>
-  <w:abstractNum w:abstractNumId="6" w15:restartNumberingAfterBreak="0">
+  <w:abstractNum w:abstractNumId="8" w15:restartNumberingAfterBreak="0">
     <w:nsid w:val="10F1102B"/>
     <w:multiLevelType w:val="hybridMultilevel"/>
     <w:tmpl w:val="FE780BBE"/>
@@ -8115,7 +12189,7 @@
       </w:pPr>
     </w:lvl>
   </w:abstractNum>
-  <w:abstractNum w:abstractNumId="7" w15:restartNumberingAfterBreak="0">
+  <w:abstractNum w:abstractNumId="9" w15:restartNumberingAfterBreak="0">
     <w:nsid w:val="18262460"/>
     <w:multiLevelType w:val="hybridMultilevel"/>
     <w:tmpl w:val="57BC1B48"/>
@@ -8204,7 +12278,7 @@
       </w:pPr>
     </w:lvl>
   </w:abstractNum>
-  <w:abstractNum w:abstractNumId="8" w15:restartNumberingAfterBreak="0">
+  <w:abstractNum w:abstractNumId="10" w15:restartNumberingAfterBreak="0">
     <w:nsid w:val="1D7140D4"/>
     <w:multiLevelType w:val="hybridMultilevel"/>
     <w:tmpl w:val="4BE28554"/>
@@ -8293,7 +12367,7 @@
       </w:pPr>
     </w:lvl>
   </w:abstractNum>
-  <w:abstractNum w:abstractNumId="9" w15:restartNumberingAfterBreak="0">
+  <w:abstractNum w:abstractNumId="11" w15:restartNumberingAfterBreak="0">
     <w:nsid w:val="243D5F52"/>
     <w:multiLevelType w:val="multilevel"/>
     <w:tmpl w:val="2948FF7C"/>
@@ -8418,7 +12492,7 @@
       </w:rPr>
     </w:lvl>
   </w:abstractNum>
-  <w:abstractNum w:abstractNumId="10" w15:restartNumberingAfterBreak="0">
+  <w:abstractNum w:abstractNumId="12" w15:restartNumberingAfterBreak="0">
     <w:nsid w:val="252827AE"/>
     <w:multiLevelType w:val="multilevel"/>
     <w:tmpl w:val="A7724B3C"/>
@@ -8543,7 +12617,7 @@
       </w:rPr>
     </w:lvl>
   </w:abstractNum>
-  <w:abstractNum w:abstractNumId="11" w15:restartNumberingAfterBreak="0">
+  <w:abstractNum w:abstractNumId="13" w15:restartNumberingAfterBreak="0">
     <w:nsid w:val="257D7698"/>
     <w:multiLevelType w:val="multilevel"/>
     <w:tmpl w:val="7F5A161E"/>
@@ -8664,7 +12738,7 @@
       </w:rPr>
     </w:lvl>
   </w:abstractNum>
-  <w:abstractNum w:abstractNumId="12" w15:restartNumberingAfterBreak="0">
+  <w:abstractNum w:abstractNumId="14" w15:restartNumberingAfterBreak="0">
     <w:nsid w:val="2A6948F5"/>
     <w:multiLevelType w:val="multilevel"/>
     <w:tmpl w:val="A7724B3C"/>
@@ -8789,7 +12863,7 @@
       </w:rPr>
     </w:lvl>
   </w:abstractNum>
-  <w:abstractNum w:abstractNumId="13" w15:restartNumberingAfterBreak="0">
+  <w:abstractNum w:abstractNumId="15" w15:restartNumberingAfterBreak="0">
     <w:nsid w:val="3C373B8F"/>
     <w:multiLevelType w:val="multilevel"/>
     <w:tmpl w:val="C1D81DF4"/>
@@ -8912,7 +12986,7 @@
       </w:rPr>
     </w:lvl>
   </w:abstractNum>
-  <w:abstractNum w:abstractNumId="14" w15:restartNumberingAfterBreak="0">
+  <w:abstractNum w:abstractNumId="16" w15:restartNumberingAfterBreak="0">
     <w:nsid w:val="455E6EB5"/>
     <w:multiLevelType w:val="hybridMultilevel"/>
     <w:tmpl w:val="EB1079E2"/>
@@ -9001,7 +13075,7 @@
       </w:pPr>
     </w:lvl>
   </w:abstractNum>
-  <w:abstractNum w:abstractNumId="15" w15:restartNumberingAfterBreak="0">
+  <w:abstractNum w:abstractNumId="17" w15:restartNumberingAfterBreak="0">
     <w:nsid w:val="4D5A3D4D"/>
     <w:multiLevelType w:val="multilevel"/>
     <w:tmpl w:val="A7724B3C"/>
@@ -9126,7 +13200,7 @@
       </w:rPr>
     </w:lvl>
   </w:abstractNum>
-  <w:abstractNum w:abstractNumId="16" w15:restartNumberingAfterBreak="0">
+  <w:abstractNum w:abstractNumId="18" w15:restartNumberingAfterBreak="0">
     <w:nsid w:val="50982B98"/>
     <w:multiLevelType w:val="hybridMultilevel"/>
     <w:tmpl w:val="C88A04BC"/>
@@ -9219,7 +13293,7 @@
       </w:pPr>
     </w:lvl>
   </w:abstractNum>
-  <w:abstractNum w:abstractNumId="17" w15:restartNumberingAfterBreak="0">
+  <w:abstractNum w:abstractNumId="19" w15:restartNumberingAfterBreak="0">
     <w:nsid w:val="5AEE1338"/>
     <w:multiLevelType w:val="multilevel"/>
     <w:tmpl w:val="A7724B3C"/>
@@ -9344,7 +13418,7 @@
       </w:rPr>
     </w:lvl>
   </w:abstractNum>
-  <w:abstractNum w:abstractNumId="18" w15:restartNumberingAfterBreak="0">
+  <w:abstractNum w:abstractNumId="20" w15:restartNumberingAfterBreak="0">
     <w:nsid w:val="5B062DBF"/>
     <w:multiLevelType w:val="hybridMultilevel"/>
     <w:tmpl w:val="3F1EAE28"/>
@@ -9433,7 +13507,7 @@
       </w:pPr>
     </w:lvl>
   </w:abstractNum>
-  <w:abstractNum w:abstractNumId="19" w15:restartNumberingAfterBreak="0">
+  <w:abstractNum w:abstractNumId="21" w15:restartNumberingAfterBreak="0">
     <w:nsid w:val="61CC2912"/>
     <w:multiLevelType w:val="multilevel"/>
     <w:tmpl w:val="A7724B3C"/>
@@ -9558,7 +13632,7 @@
       </w:rPr>
     </w:lvl>
   </w:abstractNum>
-  <w:abstractNum w:abstractNumId="20" w15:restartNumberingAfterBreak="0">
+  <w:abstractNum w:abstractNumId="22" w15:restartNumberingAfterBreak="0">
     <w:nsid w:val="63213F27"/>
     <w:multiLevelType w:val="hybridMultilevel"/>
     <w:tmpl w:val="D8D0601A"/>
@@ -9647,7 +13721,7 @@
       </w:pPr>
     </w:lvl>
   </w:abstractNum>
-  <w:abstractNum w:abstractNumId="21" w15:restartNumberingAfterBreak="0">
+  <w:abstractNum w:abstractNumId="23" w15:restartNumberingAfterBreak="0">
     <w:nsid w:val="692E4955"/>
     <w:multiLevelType w:val="multilevel"/>
     <w:tmpl w:val="A7724B3C"/>
@@ -9772,7 +13846,7 @@
       </w:rPr>
     </w:lvl>
   </w:abstractNum>
-  <w:abstractNum w:abstractNumId="22" w15:restartNumberingAfterBreak="0">
+  <w:abstractNum w:abstractNumId="24" w15:restartNumberingAfterBreak="0">
     <w:nsid w:val="71953E5D"/>
     <w:multiLevelType w:val="hybridMultilevel"/>
     <w:tmpl w:val="91F29438"/>
@@ -9861,7 +13935,7 @@
       </w:pPr>
     </w:lvl>
   </w:abstractNum>
-  <w:abstractNum w:abstractNumId="23" w15:restartNumberingAfterBreak="0">
+  <w:abstractNum w:abstractNumId="25" w15:restartNumberingAfterBreak="0">
     <w:nsid w:val="776668C8"/>
     <w:multiLevelType w:val="multilevel"/>
     <w:tmpl w:val="A7724B3C"/>
@@ -9986,7 +14060,7 @@
       </w:rPr>
     </w:lvl>
   </w:abstractNum>
-  <w:abstractNum w:abstractNumId="24" w15:restartNumberingAfterBreak="0">
+  <w:abstractNum w:abstractNumId="26" w15:restartNumberingAfterBreak="0">
     <w:nsid w:val="791F6335"/>
     <w:multiLevelType w:val="hybridMultilevel"/>
     <w:tmpl w:val="2544EE84"/>
@@ -10076,86 +14150,92 @@
     </w:lvl>
   </w:abstractNum>
   <w:num w:numId="1">
-    <w:abstractNumId w:val="3"/>
+    <w:abstractNumId w:val="5"/>
   </w:num>
   <w:num w:numId="2">
-    <w:abstractNumId w:val="11"/>
+    <w:abstractNumId w:val="13"/>
   </w:num>
   <w:num w:numId="3">
-    <w:abstractNumId w:val="16"/>
+    <w:abstractNumId w:val="18"/>
   </w:num>
   <w:num w:numId="4">
-    <w:abstractNumId w:val="8"/>
+    <w:abstractNumId w:val="10"/>
   </w:num>
   <w:num w:numId="5">
-    <w:abstractNumId w:val="13"/>
+    <w:abstractNumId w:val="15"/>
   </w:num>
   <w:num w:numId="6">
-    <w:abstractNumId w:val="14"/>
+    <w:abstractNumId w:val="16"/>
   </w:num>
   <w:num w:numId="7">
     <w:abstractNumId w:val="0"/>
   </w:num>
   <w:num w:numId="8">
-    <w:abstractNumId w:val="17"/>
+    <w:abstractNumId w:val="19"/>
   </w:num>
   <w:num w:numId="9">
     <w:abstractNumId w:val="1"/>
   </w:num>
   <w:num w:numId="10">
-    <w:abstractNumId w:val="20"/>
+    <w:abstractNumId w:val="22"/>
   </w:num>
   <w:num w:numId="11">
-    <w:abstractNumId w:val="4"/>
+    <w:abstractNumId w:val="6"/>
   </w:num>
   <w:num w:numId="12">
-    <w:abstractNumId w:val="6"/>
+    <w:abstractNumId w:val="8"/>
   </w:num>
   <w:num w:numId="13">
-    <w:abstractNumId w:val="23"/>
+    <w:abstractNumId w:val="25"/>
   </w:num>
   <w:num w:numId="14">
-    <w:abstractNumId w:val="5"/>
+    <w:abstractNumId w:val="7"/>
   </w:num>
   <w:num w:numId="15">
-    <w:abstractNumId w:val="21"/>
+    <w:abstractNumId w:val="23"/>
   </w:num>
   <w:num w:numId="16">
     <w:abstractNumId w:val="2"/>
   </w:num>
   <w:num w:numId="17">
-    <w:abstractNumId w:val="19"/>
+    <w:abstractNumId w:val="21"/>
   </w:num>
   <w:num w:numId="18">
+    <w:abstractNumId w:val="14"/>
+  </w:num>
+  <w:num w:numId="19">
     <w:abstractNumId w:val="12"/>
   </w:num>
-  <w:num w:numId="19">
-    <w:abstractNumId w:val="10"/>
-  </w:num>
   <w:num w:numId="20">
-    <w:abstractNumId w:val="15"/>
+    <w:abstractNumId w:val="17"/>
   </w:num>
   <w:num w:numId="21">
+    <w:abstractNumId w:val="26"/>
+  </w:num>
+  <w:num w:numId="22">
+    <w:abstractNumId w:val="20"/>
+  </w:num>
+  <w:num w:numId="23">
+    <w:abstractNumId w:val="11"/>
+  </w:num>
+  <w:num w:numId="24">
+    <w:abstractNumId w:val="9"/>
+  </w:num>
+  <w:num w:numId="25">
     <w:abstractNumId w:val="24"/>
   </w:num>
-  <w:num w:numId="22">
-    <w:abstractNumId w:val="18"/>
+  <w:num w:numId="26">
+    <w:abstractNumId w:val="3"/>
   </w:num>
-  <w:num w:numId="23">
-    <w:abstractNumId w:val="9"/>
-  </w:num>
-  <w:num w:numId="24">
-    <w:abstractNumId w:val="7"/>
-  </w:num>
-  <w:num w:numId="25">
-    <w:abstractNumId w:val="22"/>
+  <w:num w:numId="27">
+    <w:abstractNumId w:val="4"/>
   </w:num>
   <w:numIdMacAtCleanup w:val="25"/>
 </w:numbering>
 </file>
 
 <file path=word/styles.xml><?xml version="1.0" encoding="utf-8"?>
-<w:styles xmlns:mc="http://schemas.openxmlformats.org/markup-compatibility/2006" xmlns:r="http://schemas.openxmlformats.org/officeDocument/2006/relationships" xmlns:w="http://schemas.openxmlformats.org/wordprocessingml/2006/main" xmlns:w14="http://schemas.microsoft.com/office/word/2010/wordml" xmlns:w15="http://schemas.microsoft.com/office/word/2012/wordml" xmlns:w16cid="http://schemas.microsoft.com/office/word/2016/wordml/cid" xmlns:w16se="http://schemas.microsoft.com/office/word/2015/wordml/symex" mc:Ignorable="w14 w15 w16se w16cid">
+<w:styles xmlns:mc="http://schemas.openxmlformats.org/markup-compatibility/2006" xmlns:r="http://schemas.openxmlformats.org/officeDocument/2006/relationships" xmlns:w="http://schemas.openxmlformats.org/wordprocessingml/2006/main" xmlns:w14="http://schemas.microsoft.com/office/word/2010/wordml" xmlns:w15="http://schemas.microsoft.com/office/word/2012/wordml" xmlns:w16cex="http://schemas.microsoft.com/office/word/2018/wordml/cex" xmlns:w16cid="http://schemas.microsoft.com/office/word/2016/wordml/cid" xmlns:w16="http://schemas.microsoft.com/office/word/2018/wordml" xmlns:w16se="http://schemas.microsoft.com/office/word/2015/wordml/symex" mc:Ignorable="w14 w15 w16se w16cid w16 w16cex">
   <w:docDefaults>
     <w:rPrDefault>
       <w:rPr>
@@ -10171,7 +14251,7 @@
       </w:pPr>
     </w:pPrDefault>
   </w:docDefaults>
-  <w:latentStyles w:defLockedState="0" w:defUIPriority="99" w:defSemiHidden="0" w:defUnhideWhenUsed="0" w:defQFormat="0" w:count="377">
+  <w:latentStyles w:defLockedState="0" w:defUIPriority="99" w:defSemiHidden="0" w:defUnhideWhenUsed="0" w:defQFormat="0" w:count="376">
     <w:lsdException w:name="Normal" w:uiPriority="0" w:qFormat="1"/>
     <w:lsdException w:name="heading 1" w:uiPriority="9" w:qFormat="1"/>
     <w:lsdException w:name="heading 2" w:semiHidden="1" w:uiPriority="9" w:unhideWhenUsed="1" w:qFormat="1"/>
@@ -10548,7 +14628,6 @@
     <w:lsdException w:name="Hashtag" w:semiHidden="1" w:unhideWhenUsed="1"/>
     <w:lsdException w:name="Unresolved Mention" w:semiHidden="1" w:unhideWhenUsed="1"/>
     <w:lsdException w:name="Smart Link" w:semiHidden="1" w:unhideWhenUsed="1"/>
-    <w:lsdException w:name="Smart Link Error" w:semiHidden="1" w:unhideWhenUsed="1"/>
   </w:latentStyles>
   <w:style w:type="paragraph" w:default="1" w:styleId="Normal">
     <w:name w:val="Normal"/>

</xml_diff>

<commit_message>
Added UC descriptions 14 -> 16
</commit_message>
<xml_diff>
--- a/modelisation/Description Textuels.docx
+++ b/modelisation/Description Textuels.docx
@@ -6705,6 +6705,9 @@
               </w:rPr>
               <w:t xml:space="preserve">Notes : </w:t>
             </w:r>
+            <w:r>
+              <w:t>Disponible pour le mode digital et analogique si supporté</w:t>
+            </w:r>
           </w:p>
           <w:p>
             <w:pPr>
@@ -8806,7 +8809,7 @@
               <w:pStyle w:val="Paragraphedeliste"/>
               <w:numPr>
                 <w:ilvl w:val="0"/>
-                <w:numId w:val="27"/>
+                <w:numId w:val="30"/>
               </w:numPr>
               <w:spacing w:line="276" w:lineRule="auto"/>
               <w:rPr>
@@ -9297,7 +9300,21 @@
                 <w:b/>
                 <w:bCs/>
               </w:rPr>
-              <w:t xml:space="preserve">       4      a)</w:t>
+              <w:t xml:space="preserve">       4</w:t>
+            </w:r>
+            <w:r>
+              <w:rPr>
+                <w:b/>
+                <w:bCs/>
+              </w:rPr>
+              <w:t>.</w:t>
+            </w:r>
+            <w:r>
+              <w:rPr>
+                <w:b/>
+                <w:bCs/>
+              </w:rPr>
+              <w:t xml:space="preserve">    a)</w:t>
             </w:r>
           </w:p>
           <w:p>
@@ -9490,50 +9507,29 @@
                 <w:sz w:val="28"/>
                 <w:szCs w:val="28"/>
               </w:rPr>
-              <w:t>1</w:t>
+              <w:t>12</w:t>
             </w:r>
             <w:r>
               <w:rPr>
                 <w:sz w:val="28"/>
                 <w:szCs w:val="28"/>
               </w:rPr>
-              <w:t>2</w:t>
-            </w:r>
+              <w:t>:</w:t>
+            </w:r>
+            <w:proofErr w:type="gramEnd"/>
             <w:r>
               <w:rPr>
                 <w:sz w:val="28"/>
                 <w:szCs w:val="28"/>
               </w:rPr>
-              <w:t>:</w:t>
-            </w:r>
-            <w:proofErr w:type="gramEnd"/>
+              <w:t xml:space="preserve"> </w:t>
+            </w:r>
             <w:r>
               <w:rPr>
                 <w:sz w:val="28"/>
                 <w:szCs w:val="28"/>
               </w:rPr>
-              <w:t xml:space="preserve"> </w:t>
-            </w:r>
-            <w:r>
-              <w:rPr>
-                <w:sz w:val="28"/>
-                <w:szCs w:val="28"/>
-              </w:rPr>
-              <w:t xml:space="preserve">Select </w:t>
-            </w:r>
-            <w:r>
-              <w:rPr>
-                <w:sz w:val="28"/>
-                <w:szCs w:val="28"/>
-              </w:rPr>
-              <w:t>Output</w:t>
-            </w:r>
-            <w:r>
-              <w:rPr>
-                <w:sz w:val="28"/>
-                <w:szCs w:val="28"/>
-              </w:rPr>
-              <w:t xml:space="preserve"> Source</w:t>
+              <w:t>Select Output Source</w:t>
             </w:r>
           </w:p>
         </w:tc>
@@ -9592,21 +9588,7 @@
                 <w:sz w:val="24"/>
                 <w:szCs w:val="24"/>
               </w:rPr>
-              <w:t xml:space="preserve">Select </w:t>
-            </w:r>
-            <w:r>
-              <w:rPr>
-                <w:sz w:val="24"/>
-                <w:szCs w:val="24"/>
-              </w:rPr>
-              <w:t>Out</w:t>
-            </w:r>
-            <w:r>
-              <w:rPr>
-                <w:sz w:val="24"/>
-                <w:szCs w:val="24"/>
-              </w:rPr>
-              <w:t>put Source</w:t>
+              <w:t>Select Output Source</w:t>
             </w:r>
           </w:p>
           <w:p>
@@ -9702,19 +9684,7 @@
               <w:spacing w:line="276" w:lineRule="auto"/>
             </w:pPr>
             <w:r>
-              <w:t xml:space="preserve">SI le système dispose d’une </w:t>
-            </w:r>
-            <w:r>
-              <w:t>sortie</w:t>
-            </w:r>
-            <w:r>
-              <w:t xml:space="preserve"> audio externe, l</w:t>
-            </w:r>
-            <w:r>
-              <w:t xml:space="preserve">e système </w:t>
-            </w:r>
-            <w:r>
-              <w:t xml:space="preserve">peut transmettre le son à jouer </w:t>
+              <w:t xml:space="preserve">SI le système dispose d’une sortie audio externe, le système peut transmettre le son à jouer </w:t>
             </w:r>
             <w:proofErr w:type="gramStart"/>
             <w:r>
@@ -9722,22 +9692,7 @@
             </w:r>
             <w:proofErr w:type="gramEnd"/>
             <w:r>
-              <w:t xml:space="preserve"> une autre source audio</w:t>
-            </w:r>
-            <w:r>
-              <w:t xml:space="preserve">. La </w:t>
-            </w:r>
-            <w:r>
-              <w:t>transmission</w:t>
-            </w:r>
-            <w:r>
-              <w:t xml:space="preserve"> du signal peut se faire via une prise jack</w:t>
-            </w:r>
-            <w:r>
-              <w:t xml:space="preserve"> ou</w:t>
-            </w:r>
-            <w:r>
-              <w:t xml:space="preserve"> via </w:t>
+              <w:t xml:space="preserve"> une autre source audio. La transmission du signal peut se faire via une prise jack ou via </w:t>
             </w:r>
             <w:proofErr w:type="spellStart"/>
             <w:r>
@@ -9773,16 +9728,7 @@
               <w:spacing w:line="276" w:lineRule="auto"/>
             </w:pPr>
             <w:r>
-              <w:t>Transmettre</w:t>
-            </w:r>
-            <w:r>
-              <w:t xml:space="preserve"> une source audio via une </w:t>
-            </w:r>
-            <w:r>
-              <w:t>sortie</w:t>
-            </w:r>
-            <w:r>
-              <w:t xml:space="preserve"> externe disponible</w:t>
+              <w:t>Transmettre une source audio via une sortie externe disponible</w:t>
             </w:r>
           </w:p>
           <w:p>
@@ -9816,28 +9762,7 @@
                 <w:sz w:val="24"/>
                 <w:szCs w:val="24"/>
               </w:rPr>
-              <w:t xml:space="preserve">Une </w:t>
-            </w:r>
-            <w:r>
-              <w:rPr>
-                <w:sz w:val="24"/>
-                <w:szCs w:val="24"/>
-              </w:rPr>
-              <w:t>sortie</w:t>
-            </w:r>
-            <w:r>
-              <w:rPr>
-                <w:sz w:val="24"/>
-                <w:szCs w:val="24"/>
-              </w:rPr>
-              <w:t xml:space="preserve"> externe est disponible (jack,</w:t>
-            </w:r>
-            <w:r>
-              <w:rPr>
-                <w:sz w:val="24"/>
-                <w:szCs w:val="24"/>
-              </w:rPr>
-              <w:t xml:space="preserve"> </w:t>
+              <w:t xml:space="preserve">Une sortie externe est disponible (jack, </w:t>
             </w:r>
             <w:proofErr w:type="spellStart"/>
             <w:r>
@@ -9930,7 +9855,7 @@
               <w:pStyle w:val="Paragraphedeliste"/>
               <w:numPr>
                 <w:ilvl w:val="0"/>
-                <w:numId w:val="27"/>
+                <w:numId w:val="29"/>
               </w:numPr>
               <w:spacing w:line="276" w:lineRule="auto"/>
               <w:rPr>
@@ -10006,13 +9931,7 @@
               <w:t xml:space="preserve">L’utilisateur </w:t>
             </w:r>
             <w:r>
-              <w:t xml:space="preserve">sélectionne « Sélectionner </w:t>
-            </w:r>
-            <w:r>
-              <w:t>sortie</w:t>
-            </w:r>
-            <w:r>
-              <w:t xml:space="preserve"> externe »</w:t>
+              <w:t>sélectionne « Sélectionner sortie externe »</w:t>
             </w:r>
           </w:p>
           <w:p>
@@ -10042,10 +9961,7 @@
               <w:t xml:space="preserve"> </w:t>
             </w:r>
             <w:r>
-              <w:t>choisis entre aucun, AUX (jack),</w:t>
-            </w:r>
-            <w:r>
-              <w:t xml:space="preserve"> </w:t>
+              <w:t xml:space="preserve">choisis entre aucun, AUX (jack), </w:t>
             </w:r>
             <w:proofErr w:type="spellStart"/>
             <w:r>
@@ -10439,7 +10355,21 @@
                 <w:b/>
                 <w:bCs/>
               </w:rPr>
-              <w:t xml:space="preserve">       4      a)</w:t>
+              <w:t xml:space="preserve">       4</w:t>
+            </w:r>
+            <w:r>
+              <w:rPr>
+                <w:b/>
+                <w:bCs/>
+              </w:rPr>
+              <w:t>.</w:t>
+            </w:r>
+            <w:r>
+              <w:rPr>
+                <w:b/>
+                <w:bCs/>
+              </w:rPr>
+              <w:t xml:space="preserve">    a)</w:t>
             </w:r>
           </w:p>
           <w:p>
@@ -10555,35 +10485,7 @@
                 <w:sz w:val="24"/>
                 <w:szCs w:val="24"/>
               </w:rPr>
-              <w:t xml:space="preserve">La radio </w:t>
-            </w:r>
-            <w:r>
-              <w:rPr>
-                <w:sz w:val="24"/>
-                <w:szCs w:val="24"/>
-              </w:rPr>
-              <w:t>transmet</w:t>
-            </w:r>
-            <w:r>
-              <w:rPr>
-                <w:sz w:val="24"/>
-                <w:szCs w:val="24"/>
-              </w:rPr>
-              <w:t xml:space="preserve"> l’audio </w:t>
-            </w:r>
-            <w:r>
-              <w:rPr>
-                <w:sz w:val="24"/>
-                <w:szCs w:val="24"/>
-              </w:rPr>
-              <w:t xml:space="preserve">à </w:t>
-            </w:r>
-            <w:r>
-              <w:rPr>
-                <w:sz w:val="24"/>
-                <w:szCs w:val="24"/>
-              </w:rPr>
-              <w:t>la source externe sélectionnée</w:t>
+              <w:t>La radio transmet l’audio à la source externe sélectionnée</w:t>
             </w:r>
           </w:p>
         </w:tc>
@@ -11058,7 +10960,7 @@
               <w:pStyle w:val="Paragraphedeliste"/>
               <w:numPr>
                 <w:ilvl w:val="0"/>
-                <w:numId w:val="17"/>
+                <w:numId w:val="28"/>
               </w:numPr>
               <w:spacing w:line="276" w:lineRule="auto"/>
               <w:rPr>
@@ -11091,7 +10993,7 @@
               <w:pStyle w:val="Paragraphedeliste"/>
               <w:numPr>
                 <w:ilvl w:val="0"/>
-                <w:numId w:val="17"/>
+                <w:numId w:val="28"/>
               </w:numPr>
               <w:spacing w:line="276" w:lineRule="auto"/>
               <w:rPr>
@@ -11117,7 +11019,7 @@
               <w:pStyle w:val="Paragraphedeliste"/>
               <w:numPr>
                 <w:ilvl w:val="0"/>
-                <w:numId w:val="17"/>
+                <w:numId w:val="28"/>
               </w:numPr>
               <w:spacing w:line="276" w:lineRule="auto"/>
               <w:rPr>
@@ -11334,8 +11236,2471 @@
             <w:r>
               <w:t>/</w:t>
             </w:r>
-            <w:bookmarkStart w:id="0" w:name="_GoBack"/>
-            <w:bookmarkEnd w:id="0"/>
+          </w:p>
+          <w:p>
+            <w:pPr>
+              <w:spacing w:line="276" w:lineRule="auto"/>
+            </w:pPr>
+          </w:p>
+        </w:tc>
+      </w:tr>
+    </w:tbl>
+    <w:p/>
+    <w:p/>
+    <w:p/>
+    <w:p/>
+    <w:p/>
+    <w:p/>
+    <w:p/>
+    <w:tbl>
+      <w:tblPr>
+        <w:tblStyle w:val="TableauListe1Clair"/>
+        <w:tblW w:w="0" w:type="auto"/>
+        <w:tblBorders>
+          <w:top w:val="single" w:sz="4" w:space="0" w:color="auto"/>
+          <w:left w:val="single" w:sz="4" w:space="0" w:color="auto"/>
+          <w:bottom w:val="single" w:sz="4" w:space="0" w:color="auto"/>
+          <w:right w:val="single" w:sz="4" w:space="0" w:color="auto"/>
+        </w:tblBorders>
+        <w:tblLook w:val="0420" w:firstRow="1" w:lastRow="0" w:firstColumn="0" w:lastColumn="0" w:noHBand="0" w:noVBand="1"/>
+      </w:tblPr>
+      <w:tblGrid>
+        <w:gridCol w:w="9062"/>
+      </w:tblGrid>
+      <w:tr>
+        <w:trPr>
+          <w:cnfStyle w:val="100000000000" w:firstRow="1" w:lastRow="0" w:firstColumn="0" w:lastColumn="0" w:oddVBand="0" w:evenVBand="0" w:oddHBand="0" w:evenHBand="0" w:firstRowFirstColumn="0" w:firstRowLastColumn="0" w:lastRowFirstColumn="0" w:lastRowLastColumn="0"/>
+        </w:trPr>
+        <w:tc>
+          <w:tcPr>
+            <w:tcW w:w="9062" w:type="dxa"/>
+            <w:tcBorders>
+              <w:top w:val="single" w:sz="4" w:space="0" w:color="auto"/>
+              <w:bottom w:val="single" w:sz="4" w:space="0" w:color="auto"/>
+            </w:tcBorders>
+          </w:tcPr>
+          <w:p>
+            <w:pPr>
+              <w:spacing w:line="276" w:lineRule="auto"/>
+            </w:pPr>
+            <w:r>
+              <w:rPr>
+                <w:sz w:val="28"/>
+                <w:szCs w:val="28"/>
+              </w:rPr>
+              <w:lastRenderedPageBreak/>
+              <w:t>Cas n°</w:t>
+            </w:r>
+            <w:proofErr w:type="gramStart"/>
+            <w:r>
+              <w:rPr>
+                <w:sz w:val="28"/>
+                <w:szCs w:val="28"/>
+              </w:rPr>
+              <w:t>1</w:t>
+            </w:r>
+            <w:r>
+              <w:rPr>
+                <w:sz w:val="28"/>
+                <w:szCs w:val="28"/>
+              </w:rPr>
+              <w:t>4</w:t>
+            </w:r>
+            <w:r>
+              <w:rPr>
+                <w:sz w:val="28"/>
+                <w:szCs w:val="28"/>
+              </w:rPr>
+              <w:t>:</w:t>
+            </w:r>
+            <w:proofErr w:type="gramEnd"/>
+            <w:r>
+              <w:rPr>
+                <w:sz w:val="28"/>
+                <w:szCs w:val="28"/>
+              </w:rPr>
+              <w:t xml:space="preserve"> </w:t>
+            </w:r>
+            <w:proofErr w:type="spellStart"/>
+            <w:r>
+              <w:rPr>
+                <w:sz w:val="28"/>
+                <w:szCs w:val="28"/>
+              </w:rPr>
+              <w:t>Toggle</w:t>
+            </w:r>
+            <w:proofErr w:type="spellEnd"/>
+            <w:r>
+              <w:rPr>
+                <w:sz w:val="28"/>
+                <w:szCs w:val="28"/>
+              </w:rPr>
+              <w:t xml:space="preserve"> Breaking News</w:t>
+            </w:r>
+          </w:p>
+        </w:tc>
+      </w:tr>
+      <w:tr>
+        <w:trPr>
+          <w:cnfStyle w:val="000000100000" w:firstRow="0" w:lastRow="0" w:firstColumn="0" w:lastColumn="0" w:oddVBand="0" w:evenVBand="0" w:oddHBand="1" w:evenHBand="0" w:firstRowFirstColumn="0" w:firstRowLastColumn="0" w:lastRowFirstColumn="0" w:lastRowLastColumn="0"/>
+        </w:trPr>
+        <w:tc>
+          <w:tcPr>
+            <w:tcW w:w="9062" w:type="dxa"/>
+            <w:tcBorders>
+              <w:top w:val="single" w:sz="4" w:space="0" w:color="auto"/>
+            </w:tcBorders>
+            <w:shd w:val="clear" w:color="auto" w:fill="D9D9D9" w:themeFill="background1" w:themeFillShade="D9"/>
+          </w:tcPr>
+          <w:p>
+            <w:pPr>
+              <w:spacing w:line="276" w:lineRule="auto"/>
+              <w:rPr>
+                <w:b/>
+                <w:bCs/>
+                <w:sz w:val="24"/>
+                <w:szCs w:val="24"/>
+              </w:rPr>
+            </w:pPr>
+          </w:p>
+          <w:p>
+            <w:pPr>
+              <w:spacing w:line="276" w:lineRule="auto"/>
+              <w:rPr>
+                <w:i/>
+                <w:iCs/>
+              </w:rPr>
+            </w:pPr>
+            <w:r>
+              <w:rPr>
+                <w:b/>
+                <w:bCs/>
+                <w:sz w:val="24"/>
+                <w:szCs w:val="24"/>
+              </w:rPr>
+              <w:t>Nom :</w:t>
+            </w:r>
+            <w:r>
+              <w:rPr>
+                <w:b/>
+                <w:bCs/>
+                <w:sz w:val="24"/>
+                <w:szCs w:val="24"/>
+              </w:rPr>
+              <w:t xml:space="preserve"> </w:t>
+            </w:r>
+            <w:proofErr w:type="spellStart"/>
+            <w:r>
+              <w:rPr>
+                <w:sz w:val="24"/>
+                <w:szCs w:val="24"/>
+              </w:rPr>
+              <w:t>Toggle</w:t>
+            </w:r>
+            <w:proofErr w:type="spellEnd"/>
+            <w:r>
+              <w:rPr>
+                <w:sz w:val="24"/>
+                <w:szCs w:val="24"/>
+              </w:rPr>
+              <w:t xml:space="preserve"> Breaking News</w:t>
+            </w:r>
+          </w:p>
+          <w:p>
+            <w:pPr>
+              <w:tabs>
+                <w:tab w:val="left" w:pos="2115"/>
+              </w:tabs>
+              <w:spacing w:line="276" w:lineRule="auto"/>
+              <w:rPr>
+                <w:i/>
+                <w:iCs/>
+              </w:rPr>
+            </w:pPr>
+            <w:r>
+              <w:rPr>
+                <w:b/>
+                <w:bCs/>
+                <w:sz w:val="24"/>
+                <w:szCs w:val="24"/>
+              </w:rPr>
+              <w:t xml:space="preserve">Identifiant : </w:t>
+            </w:r>
+            <w:r>
+              <w:rPr>
+                <w:sz w:val="24"/>
+                <w:szCs w:val="24"/>
+              </w:rPr>
+              <w:t>1</w:t>
+            </w:r>
+            <w:r>
+              <w:rPr>
+                <w:sz w:val="24"/>
+                <w:szCs w:val="24"/>
+              </w:rPr>
+              <w:t>4</w:t>
+            </w:r>
+          </w:p>
+          <w:p>
+            <w:pPr>
+              <w:spacing w:line="276" w:lineRule="auto"/>
+              <w:rPr>
+                <w:b/>
+                <w:bCs/>
+                <w:sz w:val="24"/>
+                <w:szCs w:val="24"/>
+              </w:rPr>
+            </w:pPr>
+            <w:r>
+              <w:rPr>
+                <w:b/>
+                <w:bCs/>
+                <w:sz w:val="24"/>
+                <w:szCs w:val="24"/>
+              </w:rPr>
+              <w:t>Acteur(s) :</w:t>
+            </w:r>
+          </w:p>
+          <w:p>
+            <w:pPr>
+              <w:pStyle w:val="Paragraphedeliste"/>
+              <w:numPr>
+                <w:ilvl w:val="0"/>
+                <w:numId w:val="1"/>
+              </w:numPr>
+              <w:spacing w:line="276" w:lineRule="auto"/>
+            </w:pPr>
+            <w:r>
+              <w:t>Utilisateur</w:t>
+            </w:r>
+          </w:p>
+          <w:p>
+            <w:pPr>
+              <w:spacing w:line="276" w:lineRule="auto"/>
+              <w:rPr>
+                <w:b/>
+                <w:bCs/>
+                <w:sz w:val="24"/>
+                <w:szCs w:val="24"/>
+              </w:rPr>
+            </w:pPr>
+            <w:r>
+              <w:rPr>
+                <w:b/>
+                <w:bCs/>
+                <w:sz w:val="24"/>
+                <w:szCs w:val="24"/>
+              </w:rPr>
+              <w:t>Description :</w:t>
+            </w:r>
+          </w:p>
+          <w:p>
+            <w:pPr>
+              <w:spacing w:line="276" w:lineRule="auto"/>
+            </w:pPr>
+            <w:r>
+              <w:t xml:space="preserve">Le système est capable d’afficher les messages d’informations (news, </w:t>
+            </w:r>
+            <w:proofErr w:type="spellStart"/>
+            <w:r>
+              <w:t>traffic</w:t>
+            </w:r>
+            <w:proofErr w:type="spellEnd"/>
+            <w:r>
+              <w:t>) transmis par la station à laquelle il est connecté. L’utilisateur doit avoir activé l’option dans les paramètres généraux.</w:t>
+            </w:r>
+          </w:p>
+          <w:p>
+            <w:pPr>
+              <w:spacing w:line="276" w:lineRule="auto"/>
+              <w:rPr>
+                <w:b/>
+                <w:bCs/>
+                <w:sz w:val="24"/>
+                <w:szCs w:val="24"/>
+              </w:rPr>
+            </w:pPr>
+            <w:r>
+              <w:rPr>
+                <w:b/>
+                <w:bCs/>
+                <w:sz w:val="24"/>
+                <w:szCs w:val="24"/>
+              </w:rPr>
+              <w:t>Objectif :</w:t>
+            </w:r>
+          </w:p>
+          <w:p>
+            <w:pPr>
+              <w:spacing w:line="276" w:lineRule="auto"/>
+            </w:pPr>
+            <w:r>
+              <w:t>Recevoir une source audio via une entrée externe disponible</w:t>
+            </w:r>
+          </w:p>
+          <w:p>
+            <w:pPr>
+              <w:spacing w:line="276" w:lineRule="auto"/>
+              <w:rPr>
+                <w:sz w:val="20"/>
+                <w:szCs w:val="20"/>
+              </w:rPr>
+            </w:pPr>
+            <w:r>
+              <w:rPr>
+                <w:b/>
+                <w:bCs/>
+                <w:sz w:val="24"/>
+                <w:szCs w:val="24"/>
+              </w:rPr>
+              <w:t>Préconditions :</w:t>
+            </w:r>
+            <w:r>
+              <w:rPr>
+                <w:b/>
+                <w:bCs/>
+                <w:sz w:val="24"/>
+                <w:szCs w:val="24"/>
+              </w:rPr>
+              <w:t xml:space="preserve"> </w:t>
+            </w:r>
+            <w:r>
+              <w:rPr>
+                <w:sz w:val="24"/>
+                <w:szCs w:val="24"/>
+              </w:rPr>
+              <w:t>L’utilisateur a activé l’option « Breaking News » dans les paramètres</w:t>
+            </w:r>
+          </w:p>
+        </w:tc>
+      </w:tr>
+      <w:tr>
+        <w:tc>
+          <w:tcPr>
+            <w:tcW w:w="9062" w:type="dxa"/>
+          </w:tcPr>
+          <w:p>
+            <w:pPr>
+              <w:spacing w:line="276" w:lineRule="auto"/>
+              <w:rPr>
+                <w:b/>
+                <w:bCs/>
+                <w:sz w:val="24"/>
+                <w:szCs w:val="24"/>
+              </w:rPr>
+            </w:pPr>
+          </w:p>
+          <w:p>
+            <w:pPr>
+              <w:spacing w:line="276" w:lineRule="auto"/>
+              <w:rPr>
+                <w:b/>
+                <w:bCs/>
+                <w:sz w:val="28"/>
+                <w:szCs w:val="28"/>
+              </w:rPr>
+            </w:pPr>
+            <w:r>
+              <w:rPr>
+                <w:b/>
+                <w:bCs/>
+                <w:sz w:val="28"/>
+                <w:szCs w:val="28"/>
+              </w:rPr>
+              <w:t>DESCRIPTION</w:t>
+            </w:r>
+          </w:p>
+          <w:p>
+            <w:pPr>
+              <w:spacing w:line="276" w:lineRule="auto"/>
+              <w:rPr>
+                <w:b/>
+                <w:bCs/>
+                <w:sz w:val="24"/>
+                <w:szCs w:val="24"/>
+              </w:rPr>
+            </w:pPr>
+          </w:p>
+          <w:p>
+            <w:pPr>
+              <w:spacing w:line="276" w:lineRule="auto"/>
+              <w:rPr>
+                <w:b/>
+                <w:bCs/>
+                <w:sz w:val="24"/>
+                <w:szCs w:val="24"/>
+              </w:rPr>
+            </w:pPr>
+            <w:r>
+              <w:rPr>
+                <w:b/>
+                <w:bCs/>
+                <w:sz w:val="24"/>
+                <w:szCs w:val="24"/>
+              </w:rPr>
+              <w:t>Scénario Principal :</w:t>
+            </w:r>
+          </w:p>
+          <w:p>
+            <w:pPr>
+              <w:pStyle w:val="Paragraphedeliste"/>
+              <w:numPr>
+                <w:ilvl w:val="0"/>
+                <w:numId w:val="31"/>
+              </w:numPr>
+              <w:spacing w:line="276" w:lineRule="auto"/>
+              <w:rPr>
+                <w:b/>
+                <w:bCs/>
+                <w:sz w:val="24"/>
+                <w:szCs w:val="24"/>
+              </w:rPr>
+            </w:pPr>
+            <w:r>
+              <w:rPr>
+                <w:b/>
+                <w:bCs/>
+              </w:rPr>
+              <w:t>L’utilisateur</w:t>
+            </w:r>
+            <w:r>
+              <w:t xml:space="preserve"> </w:t>
+            </w:r>
+            <w:r>
+              <w:t>sélectionne une station radio</w:t>
+            </w:r>
+          </w:p>
+          <w:p>
+            <w:pPr>
+              <w:spacing w:line="276" w:lineRule="auto"/>
+              <w:ind w:left="360"/>
+              <w:rPr>
+                <w:b/>
+                <w:bCs/>
+                <w:sz w:val="24"/>
+                <w:szCs w:val="24"/>
+              </w:rPr>
+            </w:pPr>
+            <w:r>
+              <w:rPr>
+                <w:b/>
+                <w:bCs/>
+              </w:rPr>
+              <w:t xml:space="preserve">2.    Le système </w:t>
+            </w:r>
+            <w:r>
+              <w:t xml:space="preserve">reçoit le signal radio et récupère </w:t>
+            </w:r>
+            <w:r>
+              <w:t>les messages transmis</w:t>
+            </w:r>
+            <w:r>
+              <w:t xml:space="preserve"> par la station</w:t>
+            </w:r>
+          </w:p>
+          <w:p>
+            <w:pPr>
+              <w:spacing w:line="276" w:lineRule="auto"/>
+              <w:ind w:left="360"/>
+              <w:rPr>
+                <w:b/>
+                <w:bCs/>
+                <w:sz w:val="24"/>
+                <w:szCs w:val="24"/>
+              </w:rPr>
+            </w:pPr>
+            <w:r>
+              <w:rPr>
+                <w:b/>
+                <w:bCs/>
+              </w:rPr>
+              <w:t>3</w:t>
+            </w:r>
+            <w:r>
+              <w:rPr>
+                <w:b/>
+                <w:bCs/>
+              </w:rPr>
+              <w:t xml:space="preserve">.    </w:t>
+            </w:r>
+            <w:r>
+              <w:rPr>
+                <w:b/>
+                <w:bCs/>
+              </w:rPr>
+              <w:t xml:space="preserve">Le système </w:t>
+            </w:r>
+            <w:r>
+              <w:t xml:space="preserve">affiche à l’utilisateur </w:t>
+            </w:r>
+            <w:r>
+              <w:t>les messages reçus</w:t>
+            </w:r>
+          </w:p>
+          <w:p>
+            <w:pPr>
+              <w:spacing w:line="276" w:lineRule="auto"/>
+              <w:rPr>
+                <w:b/>
+                <w:bCs/>
+                <w:sz w:val="24"/>
+                <w:szCs w:val="24"/>
+              </w:rPr>
+            </w:pPr>
+          </w:p>
+        </w:tc>
+      </w:tr>
+      <w:tr>
+        <w:trPr>
+          <w:cnfStyle w:val="000000100000" w:firstRow="0" w:lastRow="0" w:firstColumn="0" w:lastColumn="0" w:oddVBand="0" w:evenVBand="0" w:oddHBand="1" w:evenHBand="0" w:firstRowFirstColumn="0" w:firstRowLastColumn="0" w:lastRowFirstColumn="0" w:lastRowLastColumn="0"/>
+        </w:trPr>
+        <w:tc>
+          <w:tcPr>
+            <w:tcW w:w="9062" w:type="dxa"/>
+            <w:shd w:val="clear" w:color="auto" w:fill="D9D9D9" w:themeFill="background1" w:themeFillShade="D9"/>
+          </w:tcPr>
+          <w:p>
+            <w:pPr>
+              <w:spacing w:line="276" w:lineRule="auto"/>
+              <w:rPr>
+                <w:b/>
+                <w:bCs/>
+              </w:rPr>
+            </w:pPr>
+          </w:p>
+          <w:p>
+            <w:pPr>
+              <w:spacing w:line="276" w:lineRule="auto"/>
+              <w:rPr>
+                <w:sz w:val="24"/>
+                <w:szCs w:val="24"/>
+              </w:rPr>
+            </w:pPr>
+            <w:r>
+              <w:rPr>
+                <w:b/>
+                <w:bCs/>
+                <w:sz w:val="24"/>
+                <w:szCs w:val="24"/>
+              </w:rPr>
+              <w:t>Scénario alternatif</w:t>
+            </w:r>
+            <w:r>
+              <w:rPr>
+                <w:b/>
+                <w:bCs/>
+                <w:sz w:val="24"/>
+                <w:szCs w:val="24"/>
+              </w:rPr>
+              <w:t xml:space="preserve"> : </w:t>
+            </w:r>
+            <w:r>
+              <w:rPr>
+                <w:b/>
+                <w:bCs/>
+                <w:sz w:val="24"/>
+                <w:szCs w:val="24"/>
+              </w:rPr>
+              <w:t>/</w:t>
+            </w:r>
+          </w:p>
+          <w:p>
+            <w:pPr>
+              <w:spacing w:line="276" w:lineRule="auto"/>
+              <w:rPr>
+                <w:b/>
+                <w:bCs/>
+              </w:rPr>
+            </w:pPr>
+            <w:r>
+              <w:rPr>
+                <w:b/>
+                <w:bCs/>
+                <w:sz w:val="24"/>
+                <w:szCs w:val="24"/>
+              </w:rPr>
+              <w:t>Scénario exceptionnel :</w:t>
+            </w:r>
+            <w:r>
+              <w:rPr>
+                <w:b/>
+                <w:bCs/>
+              </w:rPr>
+              <w:t xml:space="preserve"> </w:t>
+            </w:r>
+          </w:p>
+          <w:p>
+            <w:pPr>
+              <w:spacing w:line="276" w:lineRule="auto"/>
+              <w:rPr>
+                <w:b/>
+                <w:bCs/>
+              </w:rPr>
+            </w:pPr>
+            <w:r>
+              <w:rPr>
+                <w:b/>
+                <w:bCs/>
+              </w:rPr>
+              <w:t xml:space="preserve">       </w:t>
+            </w:r>
+            <w:r>
+              <w:rPr>
+                <w:b/>
+                <w:bCs/>
+              </w:rPr>
+              <w:t>2.</w:t>
+            </w:r>
+            <w:r>
+              <w:rPr>
+                <w:b/>
+                <w:bCs/>
+              </w:rPr>
+              <w:t xml:space="preserve">    a)</w:t>
+            </w:r>
+          </w:p>
+          <w:p>
+            <w:pPr>
+              <w:pStyle w:val="Paragraphedeliste"/>
+              <w:numPr>
+                <w:ilvl w:val="0"/>
+                <w:numId w:val="1"/>
+              </w:numPr>
+              <w:spacing w:line="276" w:lineRule="auto"/>
+              <w:rPr>
+                <w:b/>
+                <w:bCs/>
+              </w:rPr>
+            </w:pPr>
+            <w:r>
+              <w:t xml:space="preserve">Si aucun message est disponible, rien ne sera affiché par </w:t>
+            </w:r>
+            <w:r>
+              <w:rPr>
+                <w:b/>
+                <w:bCs/>
+              </w:rPr>
+              <w:t>le système</w:t>
+            </w:r>
+          </w:p>
+        </w:tc>
+      </w:tr>
+      <w:tr>
+        <w:tc>
+          <w:tcPr>
+            <w:tcW w:w="9062" w:type="dxa"/>
+          </w:tcPr>
+          <w:p>
+            <w:pPr>
+              <w:spacing w:line="276" w:lineRule="auto"/>
+              <w:rPr>
+                <w:b/>
+                <w:bCs/>
+              </w:rPr>
+            </w:pPr>
+          </w:p>
+          <w:p>
+            <w:pPr>
+              <w:spacing w:line="276" w:lineRule="auto"/>
+              <w:rPr>
+                <w:b/>
+                <w:bCs/>
+              </w:rPr>
+            </w:pPr>
+            <w:proofErr w:type="spellStart"/>
+            <w:r>
+              <w:rPr>
+                <w:b/>
+                <w:bCs/>
+                <w:sz w:val="24"/>
+                <w:szCs w:val="24"/>
+              </w:rPr>
+              <w:t>Post-condit</w:t>
+            </w:r>
+            <w:r>
+              <w:rPr>
+                <w:b/>
+                <w:bCs/>
+                <w:sz w:val="24"/>
+                <w:szCs w:val="24"/>
+              </w:rPr>
+              <w:t>ions</w:t>
+            </w:r>
+            <w:proofErr w:type="spellEnd"/>
+            <w:r>
+              <w:rPr>
+                <w:b/>
+                <w:bCs/>
+                <w:sz w:val="24"/>
+                <w:szCs w:val="24"/>
+              </w:rPr>
+              <w:t> :</w:t>
+            </w:r>
+            <w:r>
+              <w:rPr>
+                <w:b/>
+                <w:bCs/>
+                <w:sz w:val="24"/>
+                <w:szCs w:val="24"/>
+              </w:rPr>
+              <w:t xml:space="preserve"> </w:t>
+            </w:r>
+            <w:r>
+              <w:rPr>
+                <w:sz w:val="24"/>
+                <w:szCs w:val="24"/>
+              </w:rPr>
+              <w:t>Des messages d’informations sont affichés sur l’écran de la radio</w:t>
+            </w:r>
+          </w:p>
+        </w:tc>
+      </w:tr>
+      <w:tr>
+        <w:trPr>
+          <w:cnfStyle w:val="000000100000" w:firstRow="0" w:lastRow="0" w:firstColumn="0" w:lastColumn="0" w:oddVBand="0" w:evenVBand="0" w:oddHBand="1" w:evenHBand="0" w:firstRowFirstColumn="0" w:firstRowLastColumn="0" w:lastRowFirstColumn="0" w:lastRowLastColumn="0"/>
+        </w:trPr>
+        <w:tc>
+          <w:tcPr>
+            <w:tcW w:w="9062" w:type="dxa"/>
+          </w:tcPr>
+          <w:p>
+            <w:pPr>
+              <w:spacing w:line="276" w:lineRule="auto"/>
+              <w:rPr>
+                <w:b/>
+                <w:bCs/>
+              </w:rPr>
+            </w:pPr>
+          </w:p>
+          <w:p>
+            <w:pPr>
+              <w:spacing w:line="276" w:lineRule="auto"/>
+            </w:pPr>
+            <w:r>
+              <w:rPr>
+                <w:b/>
+                <w:bCs/>
+              </w:rPr>
+              <w:t xml:space="preserve">Notes : </w:t>
+            </w:r>
+          </w:p>
+          <w:p>
+            <w:pPr>
+              <w:spacing w:line="276" w:lineRule="auto"/>
+            </w:pPr>
+          </w:p>
+        </w:tc>
+      </w:tr>
+    </w:tbl>
+    <w:p/>
+    <w:p/>
+    <w:p/>
+    <w:p/>
+    <w:p/>
+    <w:p/>
+    <w:p/>
+    <w:p/>
+    <w:tbl>
+      <w:tblPr>
+        <w:tblStyle w:val="TableauListe1Clair"/>
+        <w:tblW w:w="0" w:type="auto"/>
+        <w:tblBorders>
+          <w:top w:val="single" w:sz="4" w:space="0" w:color="auto"/>
+          <w:left w:val="single" w:sz="4" w:space="0" w:color="auto"/>
+          <w:bottom w:val="single" w:sz="4" w:space="0" w:color="auto"/>
+          <w:right w:val="single" w:sz="4" w:space="0" w:color="auto"/>
+        </w:tblBorders>
+        <w:tblLook w:val="0420" w:firstRow="1" w:lastRow="0" w:firstColumn="0" w:lastColumn="0" w:noHBand="0" w:noVBand="1"/>
+      </w:tblPr>
+      <w:tblGrid>
+        <w:gridCol w:w="9062"/>
+      </w:tblGrid>
+      <w:tr>
+        <w:trPr>
+          <w:cnfStyle w:val="100000000000" w:firstRow="1" w:lastRow="0" w:firstColumn="0" w:lastColumn="0" w:oddVBand="0" w:evenVBand="0" w:oddHBand="0" w:evenHBand="0" w:firstRowFirstColumn="0" w:firstRowLastColumn="0" w:lastRowFirstColumn="0" w:lastRowLastColumn="0"/>
+        </w:trPr>
+        <w:tc>
+          <w:tcPr>
+            <w:tcW w:w="9062" w:type="dxa"/>
+            <w:tcBorders>
+              <w:top w:val="single" w:sz="4" w:space="0" w:color="auto"/>
+              <w:bottom w:val="single" w:sz="4" w:space="0" w:color="auto"/>
+            </w:tcBorders>
+          </w:tcPr>
+          <w:p>
+            <w:pPr>
+              <w:spacing w:line="276" w:lineRule="auto"/>
+            </w:pPr>
+            <w:r>
+              <w:rPr>
+                <w:sz w:val="28"/>
+                <w:szCs w:val="28"/>
+              </w:rPr>
+              <w:lastRenderedPageBreak/>
+              <w:t>Cas n°</w:t>
+            </w:r>
+            <w:proofErr w:type="gramStart"/>
+            <w:r>
+              <w:rPr>
+                <w:sz w:val="28"/>
+                <w:szCs w:val="28"/>
+              </w:rPr>
+              <w:t>1</w:t>
+            </w:r>
+            <w:r>
+              <w:rPr>
+                <w:sz w:val="28"/>
+                <w:szCs w:val="28"/>
+              </w:rPr>
+              <w:t>5</w:t>
+            </w:r>
+            <w:r>
+              <w:rPr>
+                <w:sz w:val="28"/>
+                <w:szCs w:val="28"/>
+              </w:rPr>
+              <w:t>:</w:t>
+            </w:r>
+            <w:proofErr w:type="gramEnd"/>
+            <w:r>
+              <w:rPr>
+                <w:sz w:val="28"/>
+                <w:szCs w:val="28"/>
+              </w:rPr>
+              <w:t xml:space="preserve"> </w:t>
+            </w:r>
+            <w:proofErr w:type="spellStart"/>
+            <w:r>
+              <w:rPr>
+                <w:sz w:val="28"/>
+                <w:szCs w:val="28"/>
+              </w:rPr>
+              <w:t>Toggle</w:t>
+            </w:r>
+            <w:proofErr w:type="spellEnd"/>
+            <w:r>
+              <w:rPr>
+                <w:sz w:val="28"/>
+                <w:szCs w:val="28"/>
+              </w:rPr>
+              <w:t xml:space="preserve"> </w:t>
+            </w:r>
+            <w:r>
+              <w:rPr>
+                <w:sz w:val="28"/>
+                <w:szCs w:val="28"/>
+              </w:rPr>
+              <w:t>Digital/</w:t>
+            </w:r>
+            <w:proofErr w:type="spellStart"/>
+            <w:r>
+              <w:rPr>
+                <w:sz w:val="28"/>
+                <w:szCs w:val="28"/>
+              </w:rPr>
+              <w:t>Analog</w:t>
+            </w:r>
+            <w:proofErr w:type="spellEnd"/>
+            <w:r>
+              <w:rPr>
+                <w:sz w:val="28"/>
+                <w:szCs w:val="28"/>
+              </w:rPr>
+              <w:t xml:space="preserve"> </w:t>
+            </w:r>
+            <w:r>
+              <w:rPr>
+                <w:sz w:val="28"/>
+                <w:szCs w:val="28"/>
+              </w:rPr>
+              <w:t>Mode</w:t>
+            </w:r>
+          </w:p>
+        </w:tc>
+      </w:tr>
+      <w:tr>
+        <w:trPr>
+          <w:cnfStyle w:val="000000100000" w:firstRow="0" w:lastRow="0" w:firstColumn="0" w:lastColumn="0" w:oddVBand="0" w:evenVBand="0" w:oddHBand="1" w:evenHBand="0" w:firstRowFirstColumn="0" w:firstRowLastColumn="0" w:lastRowFirstColumn="0" w:lastRowLastColumn="0"/>
+        </w:trPr>
+        <w:tc>
+          <w:tcPr>
+            <w:tcW w:w="9062" w:type="dxa"/>
+            <w:tcBorders>
+              <w:top w:val="single" w:sz="4" w:space="0" w:color="auto"/>
+            </w:tcBorders>
+            <w:shd w:val="clear" w:color="auto" w:fill="D9D9D9" w:themeFill="background1" w:themeFillShade="D9"/>
+          </w:tcPr>
+          <w:p>
+            <w:pPr>
+              <w:spacing w:line="276" w:lineRule="auto"/>
+              <w:rPr>
+                <w:b/>
+                <w:bCs/>
+                <w:sz w:val="24"/>
+                <w:szCs w:val="24"/>
+              </w:rPr>
+            </w:pPr>
+          </w:p>
+          <w:p>
+            <w:pPr>
+              <w:spacing w:line="276" w:lineRule="auto"/>
+              <w:rPr>
+                <w:i/>
+                <w:iCs/>
+              </w:rPr>
+            </w:pPr>
+            <w:r>
+              <w:rPr>
+                <w:b/>
+                <w:bCs/>
+                <w:sz w:val="24"/>
+                <w:szCs w:val="24"/>
+              </w:rPr>
+              <w:t>Nom :</w:t>
+            </w:r>
+            <w:r>
+              <w:rPr>
+                <w:b/>
+                <w:bCs/>
+                <w:sz w:val="24"/>
+                <w:szCs w:val="24"/>
+              </w:rPr>
+              <w:t xml:space="preserve"> </w:t>
+            </w:r>
+            <w:proofErr w:type="spellStart"/>
+            <w:r>
+              <w:rPr>
+                <w:sz w:val="24"/>
+                <w:szCs w:val="24"/>
+              </w:rPr>
+              <w:t>Toggle</w:t>
+            </w:r>
+            <w:proofErr w:type="spellEnd"/>
+            <w:r>
+              <w:rPr>
+                <w:sz w:val="24"/>
+                <w:szCs w:val="24"/>
+              </w:rPr>
+              <w:t xml:space="preserve"> </w:t>
+            </w:r>
+            <w:r>
+              <w:rPr>
+                <w:sz w:val="24"/>
+                <w:szCs w:val="24"/>
+              </w:rPr>
+              <w:t>Digital/</w:t>
+            </w:r>
+            <w:proofErr w:type="spellStart"/>
+            <w:r>
+              <w:rPr>
+                <w:sz w:val="24"/>
+                <w:szCs w:val="24"/>
+              </w:rPr>
+              <w:t>Analog</w:t>
+            </w:r>
+            <w:proofErr w:type="spellEnd"/>
+            <w:r>
+              <w:rPr>
+                <w:sz w:val="24"/>
+                <w:szCs w:val="24"/>
+              </w:rPr>
+              <w:t xml:space="preserve"> Mode</w:t>
+            </w:r>
+          </w:p>
+          <w:p>
+            <w:pPr>
+              <w:tabs>
+                <w:tab w:val="left" w:pos="2115"/>
+              </w:tabs>
+              <w:spacing w:line="276" w:lineRule="auto"/>
+              <w:rPr>
+                <w:i/>
+                <w:iCs/>
+              </w:rPr>
+            </w:pPr>
+            <w:r>
+              <w:rPr>
+                <w:b/>
+                <w:bCs/>
+                <w:sz w:val="24"/>
+                <w:szCs w:val="24"/>
+              </w:rPr>
+              <w:t xml:space="preserve">Identifiant : </w:t>
+            </w:r>
+            <w:r>
+              <w:rPr>
+                <w:sz w:val="24"/>
+                <w:szCs w:val="24"/>
+              </w:rPr>
+              <w:t>1</w:t>
+            </w:r>
+            <w:r>
+              <w:rPr>
+                <w:sz w:val="24"/>
+                <w:szCs w:val="24"/>
+              </w:rPr>
+              <w:t>5</w:t>
+            </w:r>
+          </w:p>
+          <w:p>
+            <w:pPr>
+              <w:spacing w:line="276" w:lineRule="auto"/>
+              <w:rPr>
+                <w:b/>
+                <w:bCs/>
+                <w:sz w:val="24"/>
+                <w:szCs w:val="24"/>
+              </w:rPr>
+            </w:pPr>
+            <w:r>
+              <w:rPr>
+                <w:b/>
+                <w:bCs/>
+                <w:sz w:val="24"/>
+                <w:szCs w:val="24"/>
+              </w:rPr>
+              <w:t>Acteur(s) :</w:t>
+            </w:r>
+          </w:p>
+          <w:p>
+            <w:pPr>
+              <w:pStyle w:val="Paragraphedeliste"/>
+              <w:numPr>
+                <w:ilvl w:val="0"/>
+                <w:numId w:val="1"/>
+              </w:numPr>
+              <w:spacing w:line="276" w:lineRule="auto"/>
+            </w:pPr>
+            <w:r>
+              <w:t>Utilisateur</w:t>
+            </w:r>
+          </w:p>
+          <w:p>
+            <w:pPr>
+              <w:spacing w:line="276" w:lineRule="auto"/>
+              <w:rPr>
+                <w:b/>
+                <w:bCs/>
+                <w:sz w:val="24"/>
+                <w:szCs w:val="24"/>
+              </w:rPr>
+            </w:pPr>
+            <w:r>
+              <w:rPr>
+                <w:b/>
+                <w:bCs/>
+                <w:sz w:val="24"/>
+                <w:szCs w:val="24"/>
+              </w:rPr>
+              <w:t>Description :</w:t>
+            </w:r>
+          </w:p>
+          <w:p>
+            <w:pPr>
+              <w:spacing w:line="276" w:lineRule="auto"/>
+            </w:pPr>
+            <w:r>
+              <w:t xml:space="preserve">Le système est capable </w:t>
+            </w:r>
+            <w:r>
+              <w:t>de passer du mode digital (DAB) au mode standard analogique (FM). Les deux mode</w:t>
+            </w:r>
+            <w:r>
+              <w:t>s</w:t>
+            </w:r>
+            <w:r>
+              <w:t xml:space="preserve"> permettent de stocker un nombre limité de stations.</w:t>
+            </w:r>
+            <w:r>
+              <w:t xml:space="preserve"> Si le système ne reçoit plus de signal venant d’un mode, il basculera sur l’autre mode si l’option choisie dans les paramètres est « automatique »</w:t>
+            </w:r>
+            <w:r>
+              <w:t xml:space="preserve"> en essayant de conserver la station en cours de lecture si possible.</w:t>
+            </w:r>
+          </w:p>
+          <w:p>
+            <w:pPr>
+              <w:spacing w:line="276" w:lineRule="auto"/>
+              <w:rPr>
+                <w:b/>
+                <w:bCs/>
+                <w:sz w:val="24"/>
+                <w:szCs w:val="24"/>
+              </w:rPr>
+            </w:pPr>
+            <w:r>
+              <w:rPr>
+                <w:b/>
+                <w:bCs/>
+                <w:sz w:val="24"/>
+                <w:szCs w:val="24"/>
+              </w:rPr>
+              <w:t>Objectif :</w:t>
+            </w:r>
+          </w:p>
+          <w:p>
+            <w:pPr>
+              <w:spacing w:line="276" w:lineRule="auto"/>
+            </w:pPr>
+            <w:r>
+              <w:t>Changer le mode de réception du signal radio (digital/analogique)</w:t>
+            </w:r>
+          </w:p>
+          <w:p>
+            <w:pPr>
+              <w:spacing w:line="276" w:lineRule="auto"/>
+              <w:rPr>
+                <w:sz w:val="20"/>
+                <w:szCs w:val="20"/>
+              </w:rPr>
+            </w:pPr>
+            <w:r>
+              <w:rPr>
+                <w:b/>
+                <w:bCs/>
+                <w:sz w:val="24"/>
+                <w:szCs w:val="24"/>
+              </w:rPr>
+              <w:t>Préconditions :</w:t>
+            </w:r>
+            <w:r>
+              <w:rPr>
+                <w:b/>
+                <w:bCs/>
+                <w:sz w:val="24"/>
+                <w:szCs w:val="24"/>
+              </w:rPr>
+              <w:t xml:space="preserve"> </w:t>
+            </w:r>
+            <w:r>
+              <w:rPr>
+                <w:sz w:val="24"/>
+                <w:szCs w:val="24"/>
+              </w:rPr>
+              <w:t>La radio supporte le standard FM Analogique</w:t>
+            </w:r>
+          </w:p>
+        </w:tc>
+      </w:tr>
+      <w:tr>
+        <w:tc>
+          <w:tcPr>
+            <w:tcW w:w="9062" w:type="dxa"/>
+          </w:tcPr>
+          <w:p>
+            <w:pPr>
+              <w:spacing w:line="276" w:lineRule="auto"/>
+              <w:rPr>
+                <w:b/>
+                <w:bCs/>
+                <w:sz w:val="24"/>
+                <w:szCs w:val="24"/>
+              </w:rPr>
+            </w:pPr>
+          </w:p>
+          <w:p>
+            <w:pPr>
+              <w:spacing w:line="276" w:lineRule="auto"/>
+              <w:rPr>
+                <w:b/>
+                <w:bCs/>
+                <w:sz w:val="28"/>
+                <w:szCs w:val="28"/>
+              </w:rPr>
+            </w:pPr>
+            <w:r>
+              <w:rPr>
+                <w:b/>
+                <w:bCs/>
+                <w:sz w:val="28"/>
+                <w:szCs w:val="28"/>
+              </w:rPr>
+              <w:t>DESCRIPTION</w:t>
+            </w:r>
+          </w:p>
+          <w:p>
+            <w:pPr>
+              <w:spacing w:line="276" w:lineRule="auto"/>
+              <w:rPr>
+                <w:b/>
+                <w:bCs/>
+                <w:sz w:val="24"/>
+                <w:szCs w:val="24"/>
+              </w:rPr>
+            </w:pPr>
+          </w:p>
+          <w:p>
+            <w:pPr>
+              <w:spacing w:line="276" w:lineRule="auto"/>
+              <w:rPr>
+                <w:b/>
+                <w:bCs/>
+                <w:sz w:val="24"/>
+                <w:szCs w:val="24"/>
+              </w:rPr>
+            </w:pPr>
+            <w:r>
+              <w:rPr>
+                <w:b/>
+                <w:bCs/>
+                <w:sz w:val="24"/>
+                <w:szCs w:val="24"/>
+              </w:rPr>
+              <w:t>Scénario Principal :</w:t>
+            </w:r>
+          </w:p>
+          <w:p>
+            <w:pPr>
+              <w:pStyle w:val="Paragraphedeliste"/>
+              <w:numPr>
+                <w:ilvl w:val="0"/>
+                <w:numId w:val="32"/>
+              </w:numPr>
+              <w:spacing w:line="276" w:lineRule="auto"/>
+              <w:rPr>
+                <w:b/>
+                <w:bCs/>
+                <w:sz w:val="24"/>
+                <w:szCs w:val="24"/>
+              </w:rPr>
+            </w:pPr>
+            <w:r>
+              <w:rPr>
+                <w:b/>
+                <w:bCs/>
+              </w:rPr>
+              <w:t>L’utilisateur</w:t>
+            </w:r>
+            <w:r>
+              <w:t xml:space="preserve"> appuie sur la roulette des paramètres</w:t>
+            </w:r>
+          </w:p>
+          <w:p>
+            <w:pPr>
+              <w:spacing w:line="276" w:lineRule="auto"/>
+              <w:ind w:left="360"/>
+              <w:rPr>
+                <w:b/>
+                <w:bCs/>
+                <w:sz w:val="24"/>
+                <w:szCs w:val="24"/>
+              </w:rPr>
+            </w:pPr>
+            <w:r>
+              <w:rPr>
+                <w:b/>
+                <w:bCs/>
+              </w:rPr>
+              <w:t xml:space="preserve">2.    </w:t>
+            </w:r>
+            <w:r>
+              <w:rPr>
+                <w:b/>
+                <w:bCs/>
+              </w:rPr>
+              <w:t xml:space="preserve">Le système </w:t>
+            </w:r>
+            <w:r>
+              <w:t>affiche le menu des paramètres</w:t>
+            </w:r>
+          </w:p>
+          <w:p>
+            <w:pPr>
+              <w:spacing w:line="276" w:lineRule="auto"/>
+              <w:ind w:left="360"/>
+              <w:rPr>
+                <w:b/>
+                <w:bCs/>
+                <w:sz w:val="24"/>
+                <w:szCs w:val="24"/>
+              </w:rPr>
+            </w:pPr>
+            <w:r>
+              <w:rPr>
+                <w:b/>
+                <w:bCs/>
+              </w:rPr>
+              <w:t xml:space="preserve">3.    </w:t>
+            </w:r>
+            <w:r>
+              <w:rPr>
+                <w:b/>
+                <w:bCs/>
+              </w:rPr>
+              <w:t xml:space="preserve">L’utilisateur </w:t>
+            </w:r>
+            <w:r>
+              <w:t>sélectionne « </w:t>
+            </w:r>
+            <w:r>
+              <w:t xml:space="preserve">Changer mode de réception du signal </w:t>
+            </w:r>
+            <w:r>
+              <w:t>»</w:t>
+            </w:r>
+          </w:p>
+          <w:p>
+            <w:pPr>
+              <w:spacing w:line="276" w:lineRule="auto"/>
+              <w:ind w:left="360"/>
+              <w:rPr>
+                <w:b/>
+                <w:bCs/>
+              </w:rPr>
+            </w:pPr>
+            <w:r>
+              <w:rPr>
+                <w:b/>
+                <w:bCs/>
+              </w:rPr>
+              <w:t xml:space="preserve">4.    </w:t>
+            </w:r>
+            <w:r>
+              <w:rPr>
+                <w:b/>
+                <w:bCs/>
+              </w:rPr>
+              <w:t>L’utilisateur</w:t>
+            </w:r>
+            <w:r>
+              <w:t xml:space="preserve"> </w:t>
+            </w:r>
+            <w:r>
+              <w:t xml:space="preserve">choisis entre </w:t>
+            </w:r>
+            <w:r>
+              <w:t xml:space="preserve">automatique, </w:t>
+            </w:r>
+            <w:r>
+              <w:t>digital</w:t>
+            </w:r>
+            <w:r>
+              <w:t xml:space="preserve"> ou </w:t>
+            </w:r>
+            <w:r>
+              <w:t>analogique</w:t>
+            </w:r>
+          </w:p>
+          <w:p>
+            <w:pPr>
+              <w:spacing w:line="276" w:lineRule="auto"/>
+              <w:ind w:left="360"/>
+            </w:pPr>
+            <w:r>
+              <w:rPr>
+                <w:b/>
+                <w:bCs/>
+              </w:rPr>
+              <w:t xml:space="preserve">5.    </w:t>
+            </w:r>
+            <w:r>
+              <w:rPr>
+                <w:b/>
+                <w:bCs/>
+              </w:rPr>
+              <w:t xml:space="preserve">Le système </w:t>
+            </w:r>
+            <w:r>
+              <w:t>sauvegarde les paramètres</w:t>
+            </w:r>
+          </w:p>
+          <w:p>
+            <w:pPr>
+              <w:spacing w:line="276" w:lineRule="auto"/>
+              <w:ind w:left="360"/>
+              <w:rPr>
+                <w:b/>
+                <w:bCs/>
+                <w:sz w:val="24"/>
+                <w:szCs w:val="24"/>
+              </w:rPr>
+            </w:pPr>
+            <w:r>
+              <w:rPr>
+                <w:b/>
+                <w:bCs/>
+              </w:rPr>
+              <w:t xml:space="preserve">6.    Le système </w:t>
+            </w:r>
+            <w:r>
+              <w:t>charge les stations favorites l</w:t>
+            </w:r>
+            <w:r>
+              <w:t>i</w:t>
+            </w:r>
+            <w:r>
+              <w:t>é</w:t>
+            </w:r>
+            <w:r>
+              <w:t>e</w:t>
+            </w:r>
+            <w:r>
+              <w:t>s au mode choisi</w:t>
+            </w:r>
+          </w:p>
+          <w:p>
+            <w:pPr>
+              <w:spacing w:line="276" w:lineRule="auto"/>
+              <w:ind w:left="360"/>
+            </w:pPr>
+            <w:r>
+              <w:rPr>
+                <w:b/>
+                <w:bCs/>
+              </w:rPr>
+              <w:t xml:space="preserve">6.    </w:t>
+            </w:r>
+            <w:r>
+              <w:rPr>
+                <w:b/>
+                <w:bCs/>
+              </w:rPr>
+              <w:t xml:space="preserve">Le système </w:t>
+            </w:r>
+            <w:r>
+              <w:t>affiche à l’utilisateur son menu principal</w:t>
+            </w:r>
+          </w:p>
+          <w:p>
+            <w:pPr>
+              <w:spacing w:line="276" w:lineRule="auto"/>
+              <w:ind w:left="360"/>
+              <w:rPr>
+                <w:b/>
+                <w:bCs/>
+              </w:rPr>
+            </w:pPr>
+            <w:r>
+              <w:rPr>
+                <w:b/>
+                <w:bCs/>
+              </w:rPr>
+              <w:t xml:space="preserve">7.    Le système </w:t>
+            </w:r>
+            <w:r>
+              <w:t>bascule dans le mode choisi et commence à émettre</w:t>
+            </w:r>
+          </w:p>
+          <w:p>
+            <w:pPr>
+              <w:spacing w:line="276" w:lineRule="auto"/>
+              <w:ind w:left="360"/>
+              <w:rPr>
+                <w:b/>
+                <w:bCs/>
+                <w:sz w:val="24"/>
+                <w:szCs w:val="24"/>
+              </w:rPr>
+            </w:pPr>
+          </w:p>
+        </w:tc>
+      </w:tr>
+      <w:tr>
+        <w:trPr>
+          <w:cnfStyle w:val="000000100000" w:firstRow="0" w:lastRow="0" w:firstColumn="0" w:lastColumn="0" w:oddVBand="0" w:evenVBand="0" w:oddHBand="1" w:evenHBand="0" w:firstRowFirstColumn="0" w:firstRowLastColumn="0" w:lastRowFirstColumn="0" w:lastRowLastColumn="0"/>
+        </w:trPr>
+        <w:tc>
+          <w:tcPr>
+            <w:tcW w:w="9062" w:type="dxa"/>
+            <w:shd w:val="clear" w:color="auto" w:fill="D9D9D9" w:themeFill="background1" w:themeFillShade="D9"/>
+          </w:tcPr>
+          <w:p>
+            <w:pPr>
+              <w:spacing w:line="276" w:lineRule="auto"/>
+              <w:rPr>
+                <w:b/>
+                <w:bCs/>
+              </w:rPr>
+            </w:pPr>
+          </w:p>
+          <w:p>
+            <w:pPr>
+              <w:spacing w:line="276" w:lineRule="auto"/>
+              <w:rPr>
+                <w:sz w:val="24"/>
+                <w:szCs w:val="24"/>
+              </w:rPr>
+            </w:pPr>
+            <w:r>
+              <w:rPr>
+                <w:b/>
+                <w:bCs/>
+                <w:sz w:val="24"/>
+                <w:szCs w:val="24"/>
+              </w:rPr>
+              <w:t>Scénario alternatif</w:t>
+            </w:r>
+            <w:r>
+              <w:rPr>
+                <w:b/>
+                <w:bCs/>
+                <w:sz w:val="24"/>
+                <w:szCs w:val="24"/>
+              </w:rPr>
+              <w:t> : /</w:t>
+            </w:r>
+          </w:p>
+          <w:p>
+            <w:pPr>
+              <w:spacing w:line="276" w:lineRule="auto"/>
+              <w:rPr>
+                <w:b/>
+                <w:bCs/>
+              </w:rPr>
+            </w:pPr>
+            <w:r>
+              <w:rPr>
+                <w:b/>
+                <w:bCs/>
+                <w:sz w:val="24"/>
+                <w:szCs w:val="24"/>
+              </w:rPr>
+              <w:t>Scénario exceptionnel :</w:t>
+            </w:r>
+            <w:r>
+              <w:rPr>
+                <w:b/>
+                <w:bCs/>
+              </w:rPr>
+              <w:t xml:space="preserve"> </w:t>
+            </w:r>
+          </w:p>
+          <w:p>
+            <w:pPr>
+              <w:spacing w:line="276" w:lineRule="auto"/>
+              <w:rPr>
+                <w:b/>
+                <w:bCs/>
+              </w:rPr>
+            </w:pPr>
+            <w:r>
+              <w:rPr>
+                <w:b/>
+                <w:bCs/>
+              </w:rPr>
+              <w:t xml:space="preserve">       </w:t>
+            </w:r>
+            <w:r>
+              <w:rPr>
+                <w:b/>
+                <w:bCs/>
+              </w:rPr>
+              <w:t>4</w:t>
+            </w:r>
+            <w:r>
+              <w:rPr>
+                <w:b/>
+                <w:bCs/>
+              </w:rPr>
+              <w:t>.    a)</w:t>
+            </w:r>
+          </w:p>
+          <w:p>
+            <w:pPr>
+              <w:pStyle w:val="Paragraphedeliste"/>
+              <w:numPr>
+                <w:ilvl w:val="0"/>
+                <w:numId w:val="1"/>
+              </w:numPr>
+              <w:spacing w:line="276" w:lineRule="auto"/>
+              <w:rPr>
+                <w:b/>
+                <w:bCs/>
+              </w:rPr>
+            </w:pPr>
+            <w:r>
+              <w:t xml:space="preserve">Si </w:t>
+            </w:r>
+            <w:r>
+              <w:t xml:space="preserve">l’antenne de réception du mode choisi est défectueuse, le système ne basculera pas et un message d’erreur sera affiché sur l’écran </w:t>
+            </w:r>
+          </w:p>
+        </w:tc>
+      </w:tr>
+      <w:tr>
+        <w:tc>
+          <w:tcPr>
+            <w:tcW w:w="9062" w:type="dxa"/>
+          </w:tcPr>
+          <w:p>
+            <w:pPr>
+              <w:spacing w:line="276" w:lineRule="auto"/>
+              <w:rPr>
+                <w:b/>
+                <w:bCs/>
+              </w:rPr>
+            </w:pPr>
+          </w:p>
+          <w:p>
+            <w:pPr>
+              <w:spacing w:line="276" w:lineRule="auto"/>
+              <w:rPr>
+                <w:b/>
+                <w:bCs/>
+              </w:rPr>
+            </w:pPr>
+            <w:proofErr w:type="spellStart"/>
+            <w:r>
+              <w:rPr>
+                <w:b/>
+                <w:bCs/>
+                <w:sz w:val="24"/>
+                <w:szCs w:val="24"/>
+              </w:rPr>
+              <w:t>Post-condit</w:t>
+            </w:r>
+            <w:r>
+              <w:rPr>
+                <w:b/>
+                <w:bCs/>
+                <w:sz w:val="24"/>
+                <w:szCs w:val="24"/>
+              </w:rPr>
+              <w:t>ions</w:t>
+            </w:r>
+            <w:proofErr w:type="spellEnd"/>
+            <w:r>
+              <w:rPr>
+                <w:b/>
+                <w:bCs/>
+                <w:sz w:val="24"/>
+                <w:szCs w:val="24"/>
+              </w:rPr>
+              <w:t xml:space="preserve"> : </w:t>
+            </w:r>
+            <w:r>
+              <w:rPr>
+                <w:sz w:val="24"/>
+                <w:szCs w:val="24"/>
+              </w:rPr>
+              <w:t>La radio a basculé de mode et reçoit du signal à diffuser</w:t>
+            </w:r>
+          </w:p>
+        </w:tc>
+      </w:tr>
+      <w:tr>
+        <w:trPr>
+          <w:cnfStyle w:val="000000100000" w:firstRow="0" w:lastRow="0" w:firstColumn="0" w:lastColumn="0" w:oddVBand="0" w:evenVBand="0" w:oddHBand="1" w:evenHBand="0" w:firstRowFirstColumn="0" w:firstRowLastColumn="0" w:lastRowFirstColumn="0" w:lastRowLastColumn="0"/>
+        </w:trPr>
+        <w:tc>
+          <w:tcPr>
+            <w:tcW w:w="9062" w:type="dxa"/>
+          </w:tcPr>
+          <w:p>
+            <w:pPr>
+              <w:spacing w:line="276" w:lineRule="auto"/>
+              <w:rPr>
+                <w:b/>
+                <w:bCs/>
+              </w:rPr>
+            </w:pPr>
+          </w:p>
+          <w:p>
+            <w:pPr>
+              <w:spacing w:line="276" w:lineRule="auto"/>
+            </w:pPr>
+            <w:r>
+              <w:rPr>
+                <w:b/>
+                <w:bCs/>
+              </w:rPr>
+              <w:t xml:space="preserve">Notes : </w:t>
+            </w:r>
+          </w:p>
+          <w:p>
+            <w:pPr>
+              <w:spacing w:line="276" w:lineRule="auto"/>
+            </w:pPr>
+          </w:p>
+        </w:tc>
+      </w:tr>
+    </w:tbl>
+    <w:p/>
+    <w:p/>
+    <w:p/>
+    <w:p/>
+    <w:tbl>
+      <w:tblPr>
+        <w:tblStyle w:val="TableauListe1Clair"/>
+        <w:tblW w:w="0" w:type="auto"/>
+        <w:tblBorders>
+          <w:top w:val="single" w:sz="4" w:space="0" w:color="auto"/>
+          <w:left w:val="single" w:sz="4" w:space="0" w:color="auto"/>
+          <w:bottom w:val="single" w:sz="4" w:space="0" w:color="auto"/>
+          <w:right w:val="single" w:sz="4" w:space="0" w:color="auto"/>
+        </w:tblBorders>
+        <w:tblLook w:val="0420" w:firstRow="1" w:lastRow="0" w:firstColumn="0" w:lastColumn="0" w:noHBand="0" w:noVBand="1"/>
+      </w:tblPr>
+      <w:tblGrid>
+        <w:gridCol w:w="9062"/>
+      </w:tblGrid>
+      <w:tr>
+        <w:trPr>
+          <w:cnfStyle w:val="100000000000" w:firstRow="1" w:lastRow="0" w:firstColumn="0" w:lastColumn="0" w:oddVBand="0" w:evenVBand="0" w:oddHBand="0" w:evenHBand="0" w:firstRowFirstColumn="0" w:firstRowLastColumn="0" w:lastRowFirstColumn="0" w:lastRowLastColumn="0"/>
+        </w:trPr>
+        <w:tc>
+          <w:tcPr>
+            <w:tcW w:w="9062" w:type="dxa"/>
+            <w:tcBorders>
+              <w:top w:val="single" w:sz="4" w:space="0" w:color="auto"/>
+              <w:bottom w:val="single" w:sz="4" w:space="0" w:color="auto"/>
+            </w:tcBorders>
+          </w:tcPr>
+          <w:p>
+            <w:pPr>
+              <w:spacing w:line="276" w:lineRule="auto"/>
+            </w:pPr>
+            <w:r>
+              <w:rPr>
+                <w:sz w:val="28"/>
+                <w:szCs w:val="28"/>
+              </w:rPr>
+              <w:lastRenderedPageBreak/>
+              <w:t>Cas n°</w:t>
+            </w:r>
+            <w:proofErr w:type="gramStart"/>
+            <w:r>
+              <w:rPr>
+                <w:sz w:val="28"/>
+                <w:szCs w:val="28"/>
+              </w:rPr>
+              <w:t>1</w:t>
+            </w:r>
+            <w:r>
+              <w:rPr>
+                <w:sz w:val="28"/>
+                <w:szCs w:val="28"/>
+              </w:rPr>
+              <w:t>6</w:t>
+            </w:r>
+            <w:r>
+              <w:rPr>
+                <w:sz w:val="28"/>
+                <w:szCs w:val="28"/>
+              </w:rPr>
+              <w:t>:</w:t>
+            </w:r>
+            <w:proofErr w:type="gramEnd"/>
+            <w:r>
+              <w:rPr>
+                <w:sz w:val="28"/>
+                <w:szCs w:val="28"/>
+              </w:rPr>
+              <w:t xml:space="preserve"> </w:t>
+            </w:r>
+            <w:r>
+              <w:rPr>
+                <w:sz w:val="28"/>
+                <w:szCs w:val="28"/>
+              </w:rPr>
+              <w:t>Play Audio</w:t>
+            </w:r>
+          </w:p>
+        </w:tc>
+      </w:tr>
+      <w:tr>
+        <w:trPr>
+          <w:cnfStyle w:val="000000100000" w:firstRow="0" w:lastRow="0" w:firstColumn="0" w:lastColumn="0" w:oddVBand="0" w:evenVBand="0" w:oddHBand="1" w:evenHBand="0" w:firstRowFirstColumn="0" w:firstRowLastColumn="0" w:lastRowFirstColumn="0" w:lastRowLastColumn="0"/>
+        </w:trPr>
+        <w:tc>
+          <w:tcPr>
+            <w:tcW w:w="9062" w:type="dxa"/>
+            <w:tcBorders>
+              <w:top w:val="single" w:sz="4" w:space="0" w:color="auto"/>
+            </w:tcBorders>
+            <w:shd w:val="clear" w:color="auto" w:fill="D9D9D9" w:themeFill="background1" w:themeFillShade="D9"/>
+          </w:tcPr>
+          <w:p>
+            <w:pPr>
+              <w:spacing w:line="276" w:lineRule="auto"/>
+              <w:rPr>
+                <w:b/>
+                <w:bCs/>
+                <w:sz w:val="24"/>
+                <w:szCs w:val="24"/>
+              </w:rPr>
+            </w:pPr>
+          </w:p>
+          <w:p>
+            <w:pPr>
+              <w:spacing w:line="276" w:lineRule="auto"/>
+              <w:rPr>
+                <w:i/>
+                <w:iCs/>
+              </w:rPr>
+            </w:pPr>
+            <w:r>
+              <w:rPr>
+                <w:b/>
+                <w:bCs/>
+                <w:sz w:val="24"/>
+                <w:szCs w:val="24"/>
+              </w:rPr>
+              <w:t>Nom :</w:t>
+            </w:r>
+            <w:r>
+              <w:rPr>
+                <w:b/>
+                <w:bCs/>
+                <w:sz w:val="24"/>
+                <w:szCs w:val="24"/>
+              </w:rPr>
+              <w:t xml:space="preserve"> </w:t>
+            </w:r>
+            <w:r>
+              <w:rPr>
+                <w:sz w:val="24"/>
+                <w:szCs w:val="24"/>
+              </w:rPr>
+              <w:t>Play Audio</w:t>
+            </w:r>
+          </w:p>
+          <w:p>
+            <w:pPr>
+              <w:tabs>
+                <w:tab w:val="left" w:pos="2115"/>
+              </w:tabs>
+              <w:spacing w:line="276" w:lineRule="auto"/>
+              <w:rPr>
+                <w:i/>
+                <w:iCs/>
+              </w:rPr>
+            </w:pPr>
+            <w:r>
+              <w:rPr>
+                <w:b/>
+                <w:bCs/>
+                <w:sz w:val="24"/>
+                <w:szCs w:val="24"/>
+              </w:rPr>
+              <w:t xml:space="preserve">Identifiant : </w:t>
+            </w:r>
+            <w:r>
+              <w:rPr>
+                <w:sz w:val="24"/>
+                <w:szCs w:val="24"/>
+              </w:rPr>
+              <w:t>1</w:t>
+            </w:r>
+            <w:r>
+              <w:rPr>
+                <w:sz w:val="24"/>
+                <w:szCs w:val="24"/>
+              </w:rPr>
+              <w:t>6</w:t>
+            </w:r>
+          </w:p>
+          <w:p>
+            <w:pPr>
+              <w:spacing w:line="276" w:lineRule="auto"/>
+              <w:rPr>
+                <w:b/>
+                <w:bCs/>
+                <w:sz w:val="24"/>
+                <w:szCs w:val="24"/>
+              </w:rPr>
+            </w:pPr>
+            <w:r>
+              <w:rPr>
+                <w:b/>
+                <w:bCs/>
+                <w:sz w:val="24"/>
+                <w:szCs w:val="24"/>
+              </w:rPr>
+              <w:t>Acteur(s) :</w:t>
+            </w:r>
+          </w:p>
+          <w:p>
+            <w:pPr>
+              <w:pStyle w:val="Paragraphedeliste"/>
+              <w:numPr>
+                <w:ilvl w:val="0"/>
+                <w:numId w:val="1"/>
+              </w:numPr>
+              <w:spacing w:line="276" w:lineRule="auto"/>
+            </w:pPr>
+            <w:r>
+              <w:t>Utilisateur</w:t>
+            </w:r>
+          </w:p>
+          <w:p>
+            <w:pPr>
+              <w:spacing w:line="276" w:lineRule="auto"/>
+              <w:rPr>
+                <w:b/>
+                <w:bCs/>
+                <w:sz w:val="24"/>
+                <w:szCs w:val="24"/>
+              </w:rPr>
+            </w:pPr>
+            <w:r>
+              <w:rPr>
+                <w:b/>
+                <w:bCs/>
+                <w:sz w:val="24"/>
+                <w:szCs w:val="24"/>
+              </w:rPr>
+              <w:t>Description :</w:t>
+            </w:r>
+          </w:p>
+          <w:p>
+            <w:pPr>
+              <w:spacing w:line="276" w:lineRule="auto"/>
+            </w:pPr>
+            <w:r>
+              <w:t>Le système est</w:t>
+            </w:r>
+            <w:r>
+              <w:t xml:space="preserve"> capable de jouer l’audio provenant d’une source sélectionnée. Le son sera émis via le haut-parleur intégré au système. L’audio est désactivé si le volume est à 0</w:t>
+            </w:r>
+            <w:r>
+              <w:t xml:space="preserve"> (mute mode)</w:t>
+            </w:r>
+            <w:r>
+              <w:t>.</w:t>
+            </w:r>
+          </w:p>
+          <w:p>
+            <w:pPr>
+              <w:spacing w:line="276" w:lineRule="auto"/>
+              <w:rPr>
+                <w:b/>
+                <w:bCs/>
+                <w:sz w:val="24"/>
+                <w:szCs w:val="24"/>
+              </w:rPr>
+            </w:pPr>
+            <w:r>
+              <w:rPr>
+                <w:b/>
+                <w:bCs/>
+                <w:sz w:val="24"/>
+                <w:szCs w:val="24"/>
+              </w:rPr>
+              <w:t>Objectif :</w:t>
+            </w:r>
+          </w:p>
+          <w:p>
+            <w:pPr>
+              <w:spacing w:line="276" w:lineRule="auto"/>
+            </w:pPr>
+            <w:r>
+              <w:t>Jouer une source audio</w:t>
+            </w:r>
+          </w:p>
+          <w:p>
+            <w:pPr>
+              <w:spacing w:line="276" w:lineRule="auto"/>
+              <w:rPr>
+                <w:sz w:val="20"/>
+                <w:szCs w:val="20"/>
+              </w:rPr>
+            </w:pPr>
+            <w:r>
+              <w:rPr>
+                <w:b/>
+                <w:bCs/>
+                <w:sz w:val="24"/>
+                <w:szCs w:val="24"/>
+              </w:rPr>
+              <w:t>Préconditions :</w:t>
+            </w:r>
+            <w:r>
+              <w:rPr>
+                <w:b/>
+                <w:bCs/>
+                <w:sz w:val="24"/>
+                <w:szCs w:val="24"/>
+              </w:rPr>
+              <w:t xml:space="preserve"> </w:t>
+            </w:r>
+            <w:r>
+              <w:rPr>
+                <w:sz w:val="24"/>
+                <w:szCs w:val="24"/>
+              </w:rPr>
+              <w:t>Une source audio est disponible</w:t>
+            </w:r>
+          </w:p>
+        </w:tc>
+      </w:tr>
+      <w:tr>
+        <w:tc>
+          <w:tcPr>
+            <w:tcW w:w="9062" w:type="dxa"/>
+          </w:tcPr>
+          <w:p>
+            <w:pPr>
+              <w:spacing w:line="276" w:lineRule="auto"/>
+              <w:rPr>
+                <w:b/>
+                <w:bCs/>
+                <w:sz w:val="24"/>
+                <w:szCs w:val="24"/>
+              </w:rPr>
+            </w:pPr>
+          </w:p>
+          <w:p>
+            <w:pPr>
+              <w:spacing w:line="276" w:lineRule="auto"/>
+              <w:rPr>
+                <w:b/>
+                <w:bCs/>
+                <w:sz w:val="28"/>
+                <w:szCs w:val="28"/>
+              </w:rPr>
+            </w:pPr>
+            <w:r>
+              <w:rPr>
+                <w:b/>
+                <w:bCs/>
+                <w:sz w:val="28"/>
+                <w:szCs w:val="28"/>
+              </w:rPr>
+              <w:t>DESCRIPTION</w:t>
+            </w:r>
+          </w:p>
+          <w:p>
+            <w:pPr>
+              <w:spacing w:line="276" w:lineRule="auto"/>
+              <w:rPr>
+                <w:b/>
+                <w:bCs/>
+                <w:sz w:val="24"/>
+                <w:szCs w:val="24"/>
+              </w:rPr>
+            </w:pPr>
+          </w:p>
+          <w:p>
+            <w:pPr>
+              <w:spacing w:line="276" w:lineRule="auto"/>
+              <w:rPr>
+                <w:b/>
+                <w:bCs/>
+                <w:sz w:val="24"/>
+                <w:szCs w:val="24"/>
+              </w:rPr>
+            </w:pPr>
+            <w:r>
+              <w:rPr>
+                <w:b/>
+                <w:bCs/>
+                <w:sz w:val="24"/>
+                <w:szCs w:val="24"/>
+              </w:rPr>
+              <w:t>Scénario Principal :</w:t>
+            </w:r>
+          </w:p>
+          <w:p>
+            <w:pPr>
+              <w:pStyle w:val="Paragraphedeliste"/>
+              <w:numPr>
+                <w:ilvl w:val="0"/>
+                <w:numId w:val="33"/>
+              </w:numPr>
+              <w:spacing w:line="276" w:lineRule="auto"/>
+              <w:rPr>
+                <w:b/>
+                <w:bCs/>
+                <w:sz w:val="24"/>
+                <w:szCs w:val="24"/>
+              </w:rPr>
+            </w:pPr>
+            <w:r>
+              <w:rPr>
+                <w:b/>
+                <w:bCs/>
+              </w:rPr>
+              <w:t>L’utilisateur</w:t>
+            </w:r>
+            <w:r>
+              <w:t xml:space="preserve"> sélectionne une </w:t>
+            </w:r>
+            <w:r>
+              <w:t xml:space="preserve">source audio (radio, jack, </w:t>
+            </w:r>
+            <w:r>
+              <w:t>USB</w:t>
+            </w:r>
+            <w:r>
+              <w:t xml:space="preserve">, </w:t>
+            </w:r>
+            <w:r>
+              <w:t>Bluetooth</w:t>
+            </w:r>
+            <w:r>
+              <w:t>)</w:t>
+            </w:r>
+          </w:p>
+          <w:p>
+            <w:pPr>
+              <w:spacing w:line="276" w:lineRule="auto"/>
+              <w:ind w:left="360"/>
+              <w:rPr>
+                <w:b/>
+                <w:bCs/>
+                <w:sz w:val="24"/>
+                <w:szCs w:val="24"/>
+              </w:rPr>
+            </w:pPr>
+            <w:r>
+              <w:rPr>
+                <w:b/>
+                <w:bCs/>
+              </w:rPr>
+              <w:t xml:space="preserve">2.    Le système </w:t>
+            </w:r>
+            <w:r>
+              <w:t xml:space="preserve">reçoit </w:t>
+            </w:r>
+            <w:r>
+              <w:t xml:space="preserve">un </w:t>
+            </w:r>
+            <w:r>
+              <w:t xml:space="preserve">signal </w:t>
+            </w:r>
+            <w:r>
+              <w:t>audio</w:t>
+            </w:r>
+            <w:r>
+              <w:t xml:space="preserve"> provenant de la source </w:t>
+            </w:r>
+            <w:r>
+              <w:t>sélectionnée</w:t>
+            </w:r>
+          </w:p>
+          <w:p>
+            <w:pPr>
+              <w:spacing w:line="276" w:lineRule="auto"/>
+              <w:ind w:left="360"/>
+              <w:rPr>
+                <w:b/>
+                <w:bCs/>
+                <w:sz w:val="24"/>
+                <w:szCs w:val="24"/>
+              </w:rPr>
+            </w:pPr>
+            <w:r>
+              <w:rPr>
+                <w:b/>
+                <w:bCs/>
+              </w:rPr>
+              <w:t xml:space="preserve">3.    </w:t>
+            </w:r>
+            <w:r>
+              <w:rPr>
+                <w:b/>
+                <w:bCs/>
+              </w:rPr>
+              <w:t xml:space="preserve">Le système </w:t>
+            </w:r>
+            <w:r>
+              <w:t>émet le son via le haut-parleur intégré</w:t>
+            </w:r>
+          </w:p>
+          <w:p>
+            <w:pPr>
+              <w:spacing w:line="276" w:lineRule="auto"/>
+              <w:rPr>
+                <w:b/>
+                <w:bCs/>
+                <w:sz w:val="24"/>
+                <w:szCs w:val="24"/>
+              </w:rPr>
+            </w:pPr>
+          </w:p>
+        </w:tc>
+      </w:tr>
+      <w:tr>
+        <w:trPr>
+          <w:cnfStyle w:val="000000100000" w:firstRow="0" w:lastRow="0" w:firstColumn="0" w:lastColumn="0" w:oddVBand="0" w:evenVBand="0" w:oddHBand="1" w:evenHBand="0" w:firstRowFirstColumn="0" w:firstRowLastColumn="0" w:lastRowFirstColumn="0" w:lastRowLastColumn="0"/>
+        </w:trPr>
+        <w:tc>
+          <w:tcPr>
+            <w:tcW w:w="9062" w:type="dxa"/>
+            <w:shd w:val="clear" w:color="auto" w:fill="D9D9D9" w:themeFill="background1" w:themeFillShade="D9"/>
+          </w:tcPr>
+          <w:p>
+            <w:pPr>
+              <w:spacing w:line="276" w:lineRule="auto"/>
+              <w:rPr>
+                <w:b/>
+                <w:bCs/>
+              </w:rPr>
+            </w:pPr>
+          </w:p>
+          <w:p>
+            <w:pPr>
+              <w:spacing w:line="276" w:lineRule="auto"/>
+              <w:rPr>
+                <w:sz w:val="24"/>
+                <w:szCs w:val="24"/>
+              </w:rPr>
+            </w:pPr>
+            <w:r>
+              <w:rPr>
+                <w:b/>
+                <w:bCs/>
+                <w:sz w:val="24"/>
+                <w:szCs w:val="24"/>
+              </w:rPr>
+              <w:t>Scénario alternatif</w:t>
+            </w:r>
+            <w:r>
+              <w:rPr>
+                <w:b/>
+                <w:bCs/>
+                <w:sz w:val="24"/>
+                <w:szCs w:val="24"/>
+              </w:rPr>
+              <w:t> : /</w:t>
+            </w:r>
+          </w:p>
+          <w:p>
+            <w:pPr>
+              <w:spacing w:line="276" w:lineRule="auto"/>
+              <w:rPr>
+                <w:b/>
+                <w:bCs/>
+              </w:rPr>
+            </w:pPr>
+            <w:r>
+              <w:rPr>
+                <w:b/>
+                <w:bCs/>
+                <w:sz w:val="24"/>
+                <w:szCs w:val="24"/>
+              </w:rPr>
+              <w:t>Scénario exceptionnel :</w:t>
+            </w:r>
+            <w:r>
+              <w:rPr>
+                <w:b/>
+                <w:bCs/>
+              </w:rPr>
+              <w:t xml:space="preserve"> </w:t>
+            </w:r>
+          </w:p>
+          <w:p>
+            <w:pPr>
+              <w:spacing w:line="276" w:lineRule="auto"/>
+              <w:rPr>
+                <w:b/>
+                <w:bCs/>
+              </w:rPr>
+            </w:pPr>
+            <w:r>
+              <w:rPr>
+                <w:b/>
+                <w:bCs/>
+              </w:rPr>
+              <w:t xml:space="preserve">       </w:t>
+            </w:r>
+            <w:r>
+              <w:rPr>
+                <w:b/>
+                <w:bCs/>
+              </w:rPr>
+              <w:t>3</w:t>
+            </w:r>
+            <w:r>
+              <w:rPr>
+                <w:b/>
+                <w:bCs/>
+              </w:rPr>
+              <w:t>.    a)</w:t>
+            </w:r>
+          </w:p>
+          <w:p>
+            <w:pPr>
+              <w:pStyle w:val="Paragraphedeliste"/>
+              <w:numPr>
+                <w:ilvl w:val="0"/>
+                <w:numId w:val="1"/>
+              </w:numPr>
+              <w:spacing w:line="276" w:lineRule="auto"/>
+              <w:rPr>
+                <w:b/>
+                <w:bCs/>
+              </w:rPr>
+            </w:pPr>
+            <w:r>
+              <w:t xml:space="preserve">Si </w:t>
+            </w:r>
+            <w:r>
+              <w:t>le volume est à 0 (mute mode), un message sera affiché sur l’écran pour information</w:t>
+            </w:r>
+          </w:p>
+          <w:p>
+            <w:pPr>
+              <w:pStyle w:val="Paragraphedeliste"/>
+              <w:spacing w:line="276" w:lineRule="auto"/>
+              <w:rPr>
+                <w:b/>
+                <w:bCs/>
+              </w:rPr>
+            </w:pPr>
+            <w:r>
+              <w:rPr>
+                <w:b/>
+                <w:bCs/>
+              </w:rPr>
+              <w:t>b)</w:t>
+            </w:r>
+          </w:p>
+          <w:p>
+            <w:pPr>
+              <w:spacing w:line="276" w:lineRule="auto"/>
+            </w:pPr>
+            <w:r>
+              <w:rPr>
+                <w:b/>
+                <w:bCs/>
+              </w:rPr>
+              <w:t xml:space="preserve">       -      </w:t>
+            </w:r>
+            <w:r>
+              <w:t>Si le haut-parleur est défectueux, un message sera affiché sur l’écran pour information</w:t>
+            </w:r>
+          </w:p>
+          <w:p>
+            <w:pPr>
+              <w:spacing w:line="276" w:lineRule="auto"/>
+              <w:rPr>
+                <w:b/>
+                <w:bCs/>
+              </w:rPr>
+            </w:pPr>
+            <w:r>
+              <w:rPr>
+                <w:b/>
+                <w:bCs/>
+              </w:rPr>
+              <w:t xml:space="preserve">              c)</w:t>
+            </w:r>
+          </w:p>
+          <w:p>
+            <w:pPr>
+              <w:spacing w:line="276" w:lineRule="auto"/>
+              <w:rPr>
+                <w:b/>
+                <w:bCs/>
+              </w:rPr>
+            </w:pPr>
+            <w:r>
+              <w:rPr>
+                <w:b/>
+                <w:bCs/>
+              </w:rPr>
+              <w:t xml:space="preserve">       -     </w:t>
+            </w:r>
+            <w:r>
+              <w:t>Si la source audio n’est plus disponible, le système basculera sur une autre source</w:t>
+            </w:r>
+            <w:r>
+              <w:t xml:space="preserve"> audio</w:t>
+            </w:r>
+          </w:p>
+        </w:tc>
+      </w:tr>
+      <w:tr>
+        <w:tc>
+          <w:tcPr>
+            <w:tcW w:w="9062" w:type="dxa"/>
+          </w:tcPr>
+          <w:p>
+            <w:pPr>
+              <w:spacing w:line="276" w:lineRule="auto"/>
+              <w:rPr>
+                <w:b/>
+                <w:bCs/>
+              </w:rPr>
+            </w:pPr>
+          </w:p>
+          <w:p>
+            <w:pPr>
+              <w:spacing w:line="276" w:lineRule="auto"/>
+              <w:rPr>
+                <w:sz w:val="24"/>
+                <w:szCs w:val="24"/>
+              </w:rPr>
+            </w:pPr>
+            <w:proofErr w:type="spellStart"/>
+            <w:r>
+              <w:rPr>
+                <w:b/>
+                <w:bCs/>
+                <w:sz w:val="24"/>
+                <w:szCs w:val="24"/>
+              </w:rPr>
+              <w:t>Post-condit</w:t>
+            </w:r>
+            <w:r>
+              <w:rPr>
+                <w:b/>
+                <w:bCs/>
+                <w:sz w:val="24"/>
+                <w:szCs w:val="24"/>
+              </w:rPr>
+              <w:t>ions</w:t>
+            </w:r>
+            <w:proofErr w:type="spellEnd"/>
+            <w:r>
+              <w:rPr>
+                <w:b/>
+                <w:bCs/>
+                <w:sz w:val="24"/>
+                <w:szCs w:val="24"/>
+              </w:rPr>
+              <w:t xml:space="preserve"> : </w:t>
+            </w:r>
+            <w:r>
+              <w:rPr>
+                <w:sz w:val="24"/>
+                <w:szCs w:val="24"/>
+              </w:rPr>
+              <w:t xml:space="preserve">Le système joue </w:t>
+            </w:r>
+            <w:r>
+              <w:rPr>
+                <w:sz w:val="24"/>
+                <w:szCs w:val="24"/>
+              </w:rPr>
+              <w:t>l’audio de la source sélectionnée</w:t>
+            </w:r>
+          </w:p>
+        </w:tc>
+        <w:bookmarkStart w:id="0" w:name="_GoBack"/>
+        <w:bookmarkEnd w:id="0"/>
+      </w:tr>
+      <w:tr>
+        <w:trPr>
+          <w:cnfStyle w:val="000000100000" w:firstRow="0" w:lastRow="0" w:firstColumn="0" w:lastColumn="0" w:oddVBand="0" w:evenVBand="0" w:oddHBand="1" w:evenHBand="0" w:firstRowFirstColumn="0" w:firstRowLastColumn="0" w:lastRowFirstColumn="0" w:lastRowLastColumn="0"/>
+        </w:trPr>
+        <w:tc>
+          <w:tcPr>
+            <w:tcW w:w="9062" w:type="dxa"/>
+          </w:tcPr>
+          <w:p>
+            <w:pPr>
+              <w:spacing w:line="276" w:lineRule="auto"/>
+              <w:rPr>
+                <w:b/>
+                <w:bCs/>
+              </w:rPr>
+            </w:pPr>
+          </w:p>
+          <w:p>
+            <w:pPr>
+              <w:spacing w:line="276" w:lineRule="auto"/>
+            </w:pPr>
+            <w:r>
+              <w:rPr>
+                <w:b/>
+                <w:bCs/>
+              </w:rPr>
+              <w:t xml:space="preserve">Notes : </w:t>
+            </w:r>
           </w:p>
           <w:p>
             <w:pPr>
@@ -11716,6 +14081,96 @@
     </w:lvl>
   </w:abstractNum>
   <w:abstractNum w:abstractNumId="4" w15:restartNumberingAfterBreak="0">
+    <w:nsid w:val="0B1B3ED3"/>
+    <w:multiLevelType w:val="hybridMultilevel"/>
+    <w:tmpl w:val="635C37CA"/>
+    <w:lvl w:ilvl="0" w:tplc="569C2F14">
+      <w:start w:val="1"/>
+      <w:numFmt w:val="decimal"/>
+      <w:lvlText w:val="%1."/>
+      <w:lvlJc w:val="left"/>
+      <w:pPr>
+        <w:ind w:left="720" w:hanging="360"/>
+      </w:pPr>
+      <w:rPr>
+        <w:rFonts w:hint="default"/>
+        <w:sz w:val="22"/>
+      </w:rPr>
+    </w:lvl>
+    <w:lvl w:ilvl="1" w:tplc="080C0019" w:tentative="1">
+      <w:start w:val="1"/>
+      <w:numFmt w:val="lowerLetter"/>
+      <w:lvlText w:val="%2."/>
+      <w:lvlJc w:val="left"/>
+      <w:pPr>
+        <w:ind w:left="1440" w:hanging="360"/>
+      </w:pPr>
+    </w:lvl>
+    <w:lvl w:ilvl="2" w:tplc="080C001B" w:tentative="1">
+      <w:start w:val="1"/>
+      <w:numFmt w:val="lowerRoman"/>
+      <w:lvlText w:val="%3."/>
+      <w:lvlJc w:val="right"/>
+      <w:pPr>
+        <w:ind w:left="2160" w:hanging="180"/>
+      </w:pPr>
+    </w:lvl>
+    <w:lvl w:ilvl="3" w:tplc="080C000F" w:tentative="1">
+      <w:start w:val="1"/>
+      <w:numFmt w:val="decimal"/>
+      <w:lvlText w:val="%4."/>
+      <w:lvlJc w:val="left"/>
+      <w:pPr>
+        <w:ind w:left="2880" w:hanging="360"/>
+      </w:pPr>
+    </w:lvl>
+    <w:lvl w:ilvl="4" w:tplc="080C0019" w:tentative="1">
+      <w:start w:val="1"/>
+      <w:numFmt w:val="lowerLetter"/>
+      <w:lvlText w:val="%5."/>
+      <w:lvlJc w:val="left"/>
+      <w:pPr>
+        <w:ind w:left="3600" w:hanging="360"/>
+      </w:pPr>
+    </w:lvl>
+    <w:lvl w:ilvl="5" w:tplc="080C001B" w:tentative="1">
+      <w:start w:val="1"/>
+      <w:numFmt w:val="lowerRoman"/>
+      <w:lvlText w:val="%6."/>
+      <w:lvlJc w:val="right"/>
+      <w:pPr>
+        <w:ind w:left="4320" w:hanging="180"/>
+      </w:pPr>
+    </w:lvl>
+    <w:lvl w:ilvl="6" w:tplc="080C000F" w:tentative="1">
+      <w:start w:val="1"/>
+      <w:numFmt w:val="decimal"/>
+      <w:lvlText w:val="%7."/>
+      <w:lvlJc w:val="left"/>
+      <w:pPr>
+        <w:ind w:left="5040" w:hanging="360"/>
+      </w:pPr>
+    </w:lvl>
+    <w:lvl w:ilvl="7" w:tplc="080C0019" w:tentative="1">
+      <w:start w:val="1"/>
+      <w:numFmt w:val="lowerLetter"/>
+      <w:lvlText w:val="%8."/>
+      <w:lvlJc w:val="left"/>
+      <w:pPr>
+        <w:ind w:left="5760" w:hanging="360"/>
+      </w:pPr>
+    </w:lvl>
+    <w:lvl w:ilvl="8" w:tplc="080C001B" w:tentative="1">
+      <w:start w:val="1"/>
+      <w:numFmt w:val="lowerRoman"/>
+      <w:lvlText w:val="%9."/>
+      <w:lvlJc w:val="right"/>
+      <w:pPr>
+        <w:ind w:left="6480" w:hanging="180"/>
+      </w:pPr>
+    </w:lvl>
+  </w:abstractNum>
+  <w:abstractNum w:abstractNumId="5" w15:restartNumberingAfterBreak="0">
     <w:nsid w:val="0B6137BA"/>
     <w:multiLevelType w:val="hybridMultilevel"/>
     <w:tmpl w:val="70FCCD4A"/>
@@ -11805,7 +14260,7 @@
       </w:pPr>
     </w:lvl>
   </w:abstractNum>
-  <w:abstractNum w:abstractNumId="5" w15:restartNumberingAfterBreak="0">
+  <w:abstractNum w:abstractNumId="6" w15:restartNumberingAfterBreak="0">
     <w:nsid w:val="0BE91AC4"/>
     <w:multiLevelType w:val="hybridMultilevel"/>
     <w:tmpl w:val="0E54F8A4"/>
@@ -11920,7 +14375,7 @@
       </w:rPr>
     </w:lvl>
   </w:abstractNum>
-  <w:abstractNum w:abstractNumId="6" w15:restartNumberingAfterBreak="0">
+  <w:abstractNum w:abstractNumId="7" w15:restartNumberingAfterBreak="0">
     <w:nsid w:val="0F1D10A8"/>
     <w:multiLevelType w:val="hybridMultilevel"/>
     <w:tmpl w:val="71BA85E4"/>
@@ -12009,7 +14464,7 @@
       </w:pPr>
     </w:lvl>
   </w:abstractNum>
-  <w:abstractNum w:abstractNumId="7" w15:restartNumberingAfterBreak="0">
+  <w:abstractNum w:abstractNumId="8" w15:restartNumberingAfterBreak="0">
     <w:nsid w:val="107B74F2"/>
     <w:multiLevelType w:val="hybridMultilevel"/>
     <w:tmpl w:val="DAE06DF0"/>
@@ -12100,7 +14555,7 @@
       </w:pPr>
     </w:lvl>
   </w:abstractNum>
-  <w:abstractNum w:abstractNumId="8" w15:restartNumberingAfterBreak="0">
+  <w:abstractNum w:abstractNumId="9" w15:restartNumberingAfterBreak="0">
     <w:nsid w:val="10F1102B"/>
     <w:multiLevelType w:val="hybridMultilevel"/>
     <w:tmpl w:val="FE780BBE"/>
@@ -12189,7 +14644,7 @@
       </w:pPr>
     </w:lvl>
   </w:abstractNum>
-  <w:abstractNum w:abstractNumId="9" w15:restartNumberingAfterBreak="0">
+  <w:abstractNum w:abstractNumId="10" w15:restartNumberingAfterBreak="0">
     <w:nsid w:val="18262460"/>
     <w:multiLevelType w:val="hybridMultilevel"/>
     <w:tmpl w:val="57BC1B48"/>
@@ -12278,7 +14733,7 @@
       </w:pPr>
     </w:lvl>
   </w:abstractNum>
-  <w:abstractNum w:abstractNumId="10" w15:restartNumberingAfterBreak="0">
+  <w:abstractNum w:abstractNumId="11" w15:restartNumberingAfterBreak="0">
     <w:nsid w:val="1D7140D4"/>
     <w:multiLevelType w:val="hybridMultilevel"/>
     <w:tmpl w:val="4BE28554"/>
@@ -12367,7 +14822,7 @@
       </w:pPr>
     </w:lvl>
   </w:abstractNum>
-  <w:abstractNum w:abstractNumId="11" w15:restartNumberingAfterBreak="0">
+  <w:abstractNum w:abstractNumId="12" w15:restartNumberingAfterBreak="0">
     <w:nsid w:val="243D5F52"/>
     <w:multiLevelType w:val="multilevel"/>
     <w:tmpl w:val="2948FF7C"/>
@@ -12492,7 +14947,7 @@
       </w:rPr>
     </w:lvl>
   </w:abstractNum>
-  <w:abstractNum w:abstractNumId="12" w15:restartNumberingAfterBreak="0">
+  <w:abstractNum w:abstractNumId="13" w15:restartNumberingAfterBreak="0">
     <w:nsid w:val="252827AE"/>
     <w:multiLevelType w:val="multilevel"/>
     <w:tmpl w:val="A7724B3C"/>
@@ -12617,7 +15072,7 @@
       </w:rPr>
     </w:lvl>
   </w:abstractNum>
-  <w:abstractNum w:abstractNumId="13" w15:restartNumberingAfterBreak="0">
+  <w:abstractNum w:abstractNumId="14" w15:restartNumberingAfterBreak="0">
     <w:nsid w:val="257D7698"/>
     <w:multiLevelType w:val="multilevel"/>
     <w:tmpl w:val="7F5A161E"/>
@@ -12738,7 +15193,7 @@
       </w:rPr>
     </w:lvl>
   </w:abstractNum>
-  <w:abstractNum w:abstractNumId="14" w15:restartNumberingAfterBreak="0">
+  <w:abstractNum w:abstractNumId="15" w15:restartNumberingAfterBreak="0">
     <w:nsid w:val="2A6948F5"/>
     <w:multiLevelType w:val="multilevel"/>
     <w:tmpl w:val="A7724B3C"/>
@@ -12863,7 +15318,97 @@
       </w:rPr>
     </w:lvl>
   </w:abstractNum>
-  <w:abstractNum w:abstractNumId="15" w15:restartNumberingAfterBreak="0">
+  <w:abstractNum w:abstractNumId="16" w15:restartNumberingAfterBreak="0">
+    <w:nsid w:val="2C2672EC"/>
+    <w:multiLevelType w:val="hybridMultilevel"/>
+    <w:tmpl w:val="7B3082E2"/>
+    <w:lvl w:ilvl="0" w:tplc="C4847E18">
+      <w:start w:val="1"/>
+      <w:numFmt w:val="decimal"/>
+      <w:lvlText w:val="%1."/>
+      <w:lvlJc w:val="left"/>
+      <w:pPr>
+        <w:ind w:left="720" w:hanging="360"/>
+      </w:pPr>
+      <w:rPr>
+        <w:rFonts w:hint="default"/>
+        <w:sz w:val="22"/>
+      </w:rPr>
+    </w:lvl>
+    <w:lvl w:ilvl="1" w:tplc="080C0019" w:tentative="1">
+      <w:start w:val="1"/>
+      <w:numFmt w:val="lowerLetter"/>
+      <w:lvlText w:val="%2."/>
+      <w:lvlJc w:val="left"/>
+      <w:pPr>
+        <w:ind w:left="1440" w:hanging="360"/>
+      </w:pPr>
+    </w:lvl>
+    <w:lvl w:ilvl="2" w:tplc="080C001B" w:tentative="1">
+      <w:start w:val="1"/>
+      <w:numFmt w:val="lowerRoman"/>
+      <w:lvlText w:val="%3."/>
+      <w:lvlJc w:val="right"/>
+      <w:pPr>
+        <w:ind w:left="2160" w:hanging="180"/>
+      </w:pPr>
+    </w:lvl>
+    <w:lvl w:ilvl="3" w:tplc="080C000F" w:tentative="1">
+      <w:start w:val="1"/>
+      <w:numFmt w:val="decimal"/>
+      <w:lvlText w:val="%4."/>
+      <w:lvlJc w:val="left"/>
+      <w:pPr>
+        <w:ind w:left="2880" w:hanging="360"/>
+      </w:pPr>
+    </w:lvl>
+    <w:lvl w:ilvl="4" w:tplc="080C0019" w:tentative="1">
+      <w:start w:val="1"/>
+      <w:numFmt w:val="lowerLetter"/>
+      <w:lvlText w:val="%5."/>
+      <w:lvlJc w:val="left"/>
+      <w:pPr>
+        <w:ind w:left="3600" w:hanging="360"/>
+      </w:pPr>
+    </w:lvl>
+    <w:lvl w:ilvl="5" w:tplc="080C001B" w:tentative="1">
+      <w:start w:val="1"/>
+      <w:numFmt w:val="lowerRoman"/>
+      <w:lvlText w:val="%6."/>
+      <w:lvlJc w:val="right"/>
+      <w:pPr>
+        <w:ind w:left="4320" w:hanging="180"/>
+      </w:pPr>
+    </w:lvl>
+    <w:lvl w:ilvl="6" w:tplc="080C000F" w:tentative="1">
+      <w:start w:val="1"/>
+      <w:numFmt w:val="decimal"/>
+      <w:lvlText w:val="%7."/>
+      <w:lvlJc w:val="left"/>
+      <w:pPr>
+        <w:ind w:left="5040" w:hanging="360"/>
+      </w:pPr>
+    </w:lvl>
+    <w:lvl w:ilvl="7" w:tplc="080C0019" w:tentative="1">
+      <w:start w:val="1"/>
+      <w:numFmt w:val="lowerLetter"/>
+      <w:lvlText w:val="%8."/>
+      <w:lvlJc w:val="left"/>
+      <w:pPr>
+        <w:ind w:left="5760" w:hanging="360"/>
+      </w:pPr>
+    </w:lvl>
+    <w:lvl w:ilvl="8" w:tplc="080C001B" w:tentative="1">
+      <w:start w:val="1"/>
+      <w:numFmt w:val="lowerRoman"/>
+      <w:lvlText w:val="%9."/>
+      <w:lvlJc w:val="right"/>
+      <w:pPr>
+        <w:ind w:left="6480" w:hanging="180"/>
+      </w:pPr>
+    </w:lvl>
+  </w:abstractNum>
+  <w:abstractNum w:abstractNumId="17" w15:restartNumberingAfterBreak="0">
     <w:nsid w:val="3C373B8F"/>
     <w:multiLevelType w:val="multilevel"/>
     <w:tmpl w:val="C1D81DF4"/>
@@ -12986,7 +15531,7 @@
       </w:rPr>
     </w:lvl>
   </w:abstractNum>
-  <w:abstractNum w:abstractNumId="16" w15:restartNumberingAfterBreak="0">
+  <w:abstractNum w:abstractNumId="18" w15:restartNumberingAfterBreak="0">
     <w:nsid w:val="455E6EB5"/>
     <w:multiLevelType w:val="hybridMultilevel"/>
     <w:tmpl w:val="EB1079E2"/>
@@ -13075,7 +15620,97 @@
       </w:pPr>
     </w:lvl>
   </w:abstractNum>
-  <w:abstractNum w:abstractNumId="17" w15:restartNumberingAfterBreak="0">
+  <w:abstractNum w:abstractNumId="19" w15:restartNumberingAfterBreak="0">
+    <w:nsid w:val="469D4AE9"/>
+    <w:multiLevelType w:val="hybridMultilevel"/>
+    <w:tmpl w:val="600E707E"/>
+    <w:lvl w:ilvl="0" w:tplc="817A8DCC">
+      <w:start w:val="1"/>
+      <w:numFmt w:val="decimal"/>
+      <w:lvlText w:val="%1."/>
+      <w:lvlJc w:val="left"/>
+      <w:pPr>
+        <w:ind w:left="720" w:hanging="360"/>
+      </w:pPr>
+      <w:rPr>
+        <w:rFonts w:hint="default"/>
+        <w:sz w:val="22"/>
+      </w:rPr>
+    </w:lvl>
+    <w:lvl w:ilvl="1" w:tplc="080C0019" w:tentative="1">
+      <w:start w:val="1"/>
+      <w:numFmt w:val="lowerLetter"/>
+      <w:lvlText w:val="%2."/>
+      <w:lvlJc w:val="left"/>
+      <w:pPr>
+        <w:ind w:left="1440" w:hanging="360"/>
+      </w:pPr>
+    </w:lvl>
+    <w:lvl w:ilvl="2" w:tplc="080C001B" w:tentative="1">
+      <w:start w:val="1"/>
+      <w:numFmt w:val="lowerRoman"/>
+      <w:lvlText w:val="%3."/>
+      <w:lvlJc w:val="right"/>
+      <w:pPr>
+        <w:ind w:left="2160" w:hanging="180"/>
+      </w:pPr>
+    </w:lvl>
+    <w:lvl w:ilvl="3" w:tplc="080C000F" w:tentative="1">
+      <w:start w:val="1"/>
+      <w:numFmt w:val="decimal"/>
+      <w:lvlText w:val="%4."/>
+      <w:lvlJc w:val="left"/>
+      <w:pPr>
+        <w:ind w:left="2880" w:hanging="360"/>
+      </w:pPr>
+    </w:lvl>
+    <w:lvl w:ilvl="4" w:tplc="080C0019" w:tentative="1">
+      <w:start w:val="1"/>
+      <w:numFmt w:val="lowerLetter"/>
+      <w:lvlText w:val="%5."/>
+      <w:lvlJc w:val="left"/>
+      <w:pPr>
+        <w:ind w:left="3600" w:hanging="360"/>
+      </w:pPr>
+    </w:lvl>
+    <w:lvl w:ilvl="5" w:tplc="080C001B" w:tentative="1">
+      <w:start w:val="1"/>
+      <w:numFmt w:val="lowerRoman"/>
+      <w:lvlText w:val="%6."/>
+      <w:lvlJc w:val="right"/>
+      <w:pPr>
+        <w:ind w:left="4320" w:hanging="180"/>
+      </w:pPr>
+    </w:lvl>
+    <w:lvl w:ilvl="6" w:tplc="080C000F" w:tentative="1">
+      <w:start w:val="1"/>
+      <w:numFmt w:val="decimal"/>
+      <w:lvlText w:val="%7."/>
+      <w:lvlJc w:val="left"/>
+      <w:pPr>
+        <w:ind w:left="5040" w:hanging="360"/>
+      </w:pPr>
+    </w:lvl>
+    <w:lvl w:ilvl="7" w:tplc="080C0019" w:tentative="1">
+      <w:start w:val="1"/>
+      <w:numFmt w:val="lowerLetter"/>
+      <w:lvlText w:val="%8."/>
+      <w:lvlJc w:val="left"/>
+      <w:pPr>
+        <w:ind w:left="5760" w:hanging="360"/>
+      </w:pPr>
+    </w:lvl>
+    <w:lvl w:ilvl="8" w:tplc="080C001B" w:tentative="1">
+      <w:start w:val="1"/>
+      <w:numFmt w:val="lowerRoman"/>
+      <w:lvlText w:val="%9."/>
+      <w:lvlJc w:val="right"/>
+      <w:pPr>
+        <w:ind w:left="6480" w:hanging="180"/>
+      </w:pPr>
+    </w:lvl>
+  </w:abstractNum>
+  <w:abstractNum w:abstractNumId="20" w15:restartNumberingAfterBreak="0">
     <w:nsid w:val="4D5A3D4D"/>
     <w:multiLevelType w:val="multilevel"/>
     <w:tmpl w:val="A7724B3C"/>
@@ -13200,7 +15835,7 @@
       </w:rPr>
     </w:lvl>
   </w:abstractNum>
-  <w:abstractNum w:abstractNumId="18" w15:restartNumberingAfterBreak="0">
+  <w:abstractNum w:abstractNumId="21" w15:restartNumberingAfterBreak="0">
     <w:nsid w:val="50982B98"/>
     <w:multiLevelType w:val="hybridMultilevel"/>
     <w:tmpl w:val="C88A04BC"/>
@@ -13293,7 +15928,7 @@
       </w:pPr>
     </w:lvl>
   </w:abstractNum>
-  <w:abstractNum w:abstractNumId="19" w15:restartNumberingAfterBreak="0">
+  <w:abstractNum w:abstractNumId="22" w15:restartNumberingAfterBreak="0">
     <w:nsid w:val="5AEE1338"/>
     <w:multiLevelType w:val="multilevel"/>
     <w:tmpl w:val="A7724B3C"/>
@@ -13418,7 +16053,7 @@
       </w:rPr>
     </w:lvl>
   </w:abstractNum>
-  <w:abstractNum w:abstractNumId="20" w15:restartNumberingAfterBreak="0">
+  <w:abstractNum w:abstractNumId="23" w15:restartNumberingAfterBreak="0">
     <w:nsid w:val="5B062DBF"/>
     <w:multiLevelType w:val="hybridMultilevel"/>
     <w:tmpl w:val="3F1EAE28"/>
@@ -13507,7 +16142,97 @@
       </w:pPr>
     </w:lvl>
   </w:abstractNum>
-  <w:abstractNum w:abstractNumId="21" w15:restartNumberingAfterBreak="0">
+  <w:abstractNum w:abstractNumId="24" w15:restartNumberingAfterBreak="0">
+    <w:nsid w:val="5DA67369"/>
+    <w:multiLevelType w:val="hybridMultilevel"/>
+    <w:tmpl w:val="E0EE9036"/>
+    <w:lvl w:ilvl="0" w:tplc="C4847E18">
+      <w:start w:val="1"/>
+      <w:numFmt w:val="decimal"/>
+      <w:lvlText w:val="%1."/>
+      <w:lvlJc w:val="left"/>
+      <w:pPr>
+        <w:ind w:left="720" w:hanging="360"/>
+      </w:pPr>
+      <w:rPr>
+        <w:rFonts w:hint="default"/>
+        <w:sz w:val="22"/>
+      </w:rPr>
+    </w:lvl>
+    <w:lvl w:ilvl="1" w:tplc="080C0019" w:tentative="1">
+      <w:start w:val="1"/>
+      <w:numFmt w:val="lowerLetter"/>
+      <w:lvlText w:val="%2."/>
+      <w:lvlJc w:val="left"/>
+      <w:pPr>
+        <w:ind w:left="1440" w:hanging="360"/>
+      </w:pPr>
+    </w:lvl>
+    <w:lvl w:ilvl="2" w:tplc="080C001B" w:tentative="1">
+      <w:start w:val="1"/>
+      <w:numFmt w:val="lowerRoman"/>
+      <w:lvlText w:val="%3."/>
+      <w:lvlJc w:val="right"/>
+      <w:pPr>
+        <w:ind w:left="2160" w:hanging="180"/>
+      </w:pPr>
+    </w:lvl>
+    <w:lvl w:ilvl="3" w:tplc="080C000F" w:tentative="1">
+      <w:start w:val="1"/>
+      <w:numFmt w:val="decimal"/>
+      <w:lvlText w:val="%4."/>
+      <w:lvlJc w:val="left"/>
+      <w:pPr>
+        <w:ind w:left="2880" w:hanging="360"/>
+      </w:pPr>
+    </w:lvl>
+    <w:lvl w:ilvl="4" w:tplc="080C0019" w:tentative="1">
+      <w:start w:val="1"/>
+      <w:numFmt w:val="lowerLetter"/>
+      <w:lvlText w:val="%5."/>
+      <w:lvlJc w:val="left"/>
+      <w:pPr>
+        <w:ind w:left="3600" w:hanging="360"/>
+      </w:pPr>
+    </w:lvl>
+    <w:lvl w:ilvl="5" w:tplc="080C001B" w:tentative="1">
+      <w:start w:val="1"/>
+      <w:numFmt w:val="lowerRoman"/>
+      <w:lvlText w:val="%6."/>
+      <w:lvlJc w:val="right"/>
+      <w:pPr>
+        <w:ind w:left="4320" w:hanging="180"/>
+      </w:pPr>
+    </w:lvl>
+    <w:lvl w:ilvl="6" w:tplc="080C000F" w:tentative="1">
+      <w:start w:val="1"/>
+      <w:numFmt w:val="decimal"/>
+      <w:lvlText w:val="%7."/>
+      <w:lvlJc w:val="left"/>
+      <w:pPr>
+        <w:ind w:left="5040" w:hanging="360"/>
+      </w:pPr>
+    </w:lvl>
+    <w:lvl w:ilvl="7" w:tplc="080C0019" w:tentative="1">
+      <w:start w:val="1"/>
+      <w:numFmt w:val="lowerLetter"/>
+      <w:lvlText w:val="%8."/>
+      <w:lvlJc w:val="left"/>
+      <w:pPr>
+        <w:ind w:left="5760" w:hanging="360"/>
+      </w:pPr>
+    </w:lvl>
+    <w:lvl w:ilvl="8" w:tplc="080C001B" w:tentative="1">
+      <w:start w:val="1"/>
+      <w:numFmt w:val="lowerRoman"/>
+      <w:lvlText w:val="%9."/>
+      <w:lvlJc w:val="right"/>
+      <w:pPr>
+        <w:ind w:left="6480" w:hanging="180"/>
+      </w:pPr>
+    </w:lvl>
+  </w:abstractNum>
+  <w:abstractNum w:abstractNumId="25" w15:restartNumberingAfterBreak="0">
     <w:nsid w:val="61CC2912"/>
     <w:multiLevelType w:val="multilevel"/>
     <w:tmpl w:val="A7724B3C"/>
@@ -13632,7 +16357,7 @@
       </w:rPr>
     </w:lvl>
   </w:abstractNum>
-  <w:abstractNum w:abstractNumId="22" w15:restartNumberingAfterBreak="0">
+  <w:abstractNum w:abstractNumId="26" w15:restartNumberingAfterBreak="0">
     <w:nsid w:val="63213F27"/>
     <w:multiLevelType w:val="hybridMultilevel"/>
     <w:tmpl w:val="D8D0601A"/>
@@ -13721,7 +16446,7 @@
       </w:pPr>
     </w:lvl>
   </w:abstractNum>
-  <w:abstractNum w:abstractNumId="23" w15:restartNumberingAfterBreak="0">
+  <w:abstractNum w:abstractNumId="27" w15:restartNumberingAfterBreak="0">
     <w:nsid w:val="692E4955"/>
     <w:multiLevelType w:val="multilevel"/>
     <w:tmpl w:val="A7724B3C"/>
@@ -13846,7 +16571,97 @@
       </w:rPr>
     </w:lvl>
   </w:abstractNum>
-  <w:abstractNum w:abstractNumId="24" w15:restartNumberingAfterBreak="0">
+  <w:abstractNum w:abstractNumId="28" w15:restartNumberingAfterBreak="0">
+    <w:nsid w:val="6F637420"/>
+    <w:multiLevelType w:val="hybridMultilevel"/>
+    <w:tmpl w:val="922657EA"/>
+    <w:lvl w:ilvl="0" w:tplc="AA2C0274">
+      <w:start w:val="1"/>
+      <w:numFmt w:val="decimal"/>
+      <w:lvlText w:val="%1."/>
+      <w:lvlJc w:val="left"/>
+      <w:pPr>
+        <w:ind w:left="720" w:hanging="360"/>
+      </w:pPr>
+      <w:rPr>
+        <w:rFonts w:hint="default"/>
+        <w:sz w:val="22"/>
+      </w:rPr>
+    </w:lvl>
+    <w:lvl w:ilvl="1" w:tplc="080C0019" w:tentative="1">
+      <w:start w:val="1"/>
+      <w:numFmt w:val="lowerLetter"/>
+      <w:lvlText w:val="%2."/>
+      <w:lvlJc w:val="left"/>
+      <w:pPr>
+        <w:ind w:left="1440" w:hanging="360"/>
+      </w:pPr>
+    </w:lvl>
+    <w:lvl w:ilvl="2" w:tplc="080C001B" w:tentative="1">
+      <w:start w:val="1"/>
+      <w:numFmt w:val="lowerRoman"/>
+      <w:lvlText w:val="%3."/>
+      <w:lvlJc w:val="right"/>
+      <w:pPr>
+        <w:ind w:left="2160" w:hanging="180"/>
+      </w:pPr>
+    </w:lvl>
+    <w:lvl w:ilvl="3" w:tplc="080C000F" w:tentative="1">
+      <w:start w:val="1"/>
+      <w:numFmt w:val="decimal"/>
+      <w:lvlText w:val="%4."/>
+      <w:lvlJc w:val="left"/>
+      <w:pPr>
+        <w:ind w:left="2880" w:hanging="360"/>
+      </w:pPr>
+    </w:lvl>
+    <w:lvl w:ilvl="4" w:tplc="080C0019" w:tentative="1">
+      <w:start w:val="1"/>
+      <w:numFmt w:val="lowerLetter"/>
+      <w:lvlText w:val="%5."/>
+      <w:lvlJc w:val="left"/>
+      <w:pPr>
+        <w:ind w:left="3600" w:hanging="360"/>
+      </w:pPr>
+    </w:lvl>
+    <w:lvl w:ilvl="5" w:tplc="080C001B" w:tentative="1">
+      <w:start w:val="1"/>
+      <w:numFmt w:val="lowerRoman"/>
+      <w:lvlText w:val="%6."/>
+      <w:lvlJc w:val="right"/>
+      <w:pPr>
+        <w:ind w:left="4320" w:hanging="180"/>
+      </w:pPr>
+    </w:lvl>
+    <w:lvl w:ilvl="6" w:tplc="080C000F" w:tentative="1">
+      <w:start w:val="1"/>
+      <w:numFmt w:val="decimal"/>
+      <w:lvlText w:val="%7."/>
+      <w:lvlJc w:val="left"/>
+      <w:pPr>
+        <w:ind w:left="5040" w:hanging="360"/>
+      </w:pPr>
+    </w:lvl>
+    <w:lvl w:ilvl="7" w:tplc="080C0019" w:tentative="1">
+      <w:start w:val="1"/>
+      <w:numFmt w:val="lowerLetter"/>
+      <w:lvlText w:val="%8."/>
+      <w:lvlJc w:val="left"/>
+      <w:pPr>
+        <w:ind w:left="5760" w:hanging="360"/>
+      </w:pPr>
+    </w:lvl>
+    <w:lvl w:ilvl="8" w:tplc="080C001B" w:tentative="1">
+      <w:start w:val="1"/>
+      <w:numFmt w:val="lowerRoman"/>
+      <w:lvlText w:val="%9."/>
+      <w:lvlJc w:val="right"/>
+      <w:pPr>
+        <w:ind w:left="6480" w:hanging="180"/>
+      </w:pPr>
+    </w:lvl>
+  </w:abstractNum>
+  <w:abstractNum w:abstractNumId="29" w15:restartNumberingAfterBreak="0">
     <w:nsid w:val="71953E5D"/>
     <w:multiLevelType w:val="hybridMultilevel"/>
     <w:tmpl w:val="91F29438"/>
@@ -13935,7 +16750,7 @@
       </w:pPr>
     </w:lvl>
   </w:abstractNum>
-  <w:abstractNum w:abstractNumId="25" w15:restartNumberingAfterBreak="0">
+  <w:abstractNum w:abstractNumId="30" w15:restartNumberingAfterBreak="0">
     <w:nsid w:val="776668C8"/>
     <w:multiLevelType w:val="multilevel"/>
     <w:tmpl w:val="A7724B3C"/>
@@ -14060,7 +16875,97 @@
       </w:rPr>
     </w:lvl>
   </w:abstractNum>
-  <w:abstractNum w:abstractNumId="26" w15:restartNumberingAfterBreak="0">
+  <w:abstractNum w:abstractNumId="31" w15:restartNumberingAfterBreak="0">
+    <w:nsid w:val="782D19FB"/>
+    <w:multiLevelType w:val="hybridMultilevel"/>
+    <w:tmpl w:val="E0EE9036"/>
+    <w:lvl w:ilvl="0" w:tplc="C4847E18">
+      <w:start w:val="1"/>
+      <w:numFmt w:val="decimal"/>
+      <w:lvlText w:val="%1."/>
+      <w:lvlJc w:val="left"/>
+      <w:pPr>
+        <w:ind w:left="720" w:hanging="360"/>
+      </w:pPr>
+      <w:rPr>
+        <w:rFonts w:hint="default"/>
+        <w:sz w:val="22"/>
+      </w:rPr>
+    </w:lvl>
+    <w:lvl w:ilvl="1" w:tplc="080C0019" w:tentative="1">
+      <w:start w:val="1"/>
+      <w:numFmt w:val="lowerLetter"/>
+      <w:lvlText w:val="%2."/>
+      <w:lvlJc w:val="left"/>
+      <w:pPr>
+        <w:ind w:left="1440" w:hanging="360"/>
+      </w:pPr>
+    </w:lvl>
+    <w:lvl w:ilvl="2" w:tplc="080C001B" w:tentative="1">
+      <w:start w:val="1"/>
+      <w:numFmt w:val="lowerRoman"/>
+      <w:lvlText w:val="%3."/>
+      <w:lvlJc w:val="right"/>
+      <w:pPr>
+        <w:ind w:left="2160" w:hanging="180"/>
+      </w:pPr>
+    </w:lvl>
+    <w:lvl w:ilvl="3" w:tplc="080C000F" w:tentative="1">
+      <w:start w:val="1"/>
+      <w:numFmt w:val="decimal"/>
+      <w:lvlText w:val="%4."/>
+      <w:lvlJc w:val="left"/>
+      <w:pPr>
+        <w:ind w:left="2880" w:hanging="360"/>
+      </w:pPr>
+    </w:lvl>
+    <w:lvl w:ilvl="4" w:tplc="080C0019" w:tentative="1">
+      <w:start w:val="1"/>
+      <w:numFmt w:val="lowerLetter"/>
+      <w:lvlText w:val="%5."/>
+      <w:lvlJc w:val="left"/>
+      <w:pPr>
+        <w:ind w:left="3600" w:hanging="360"/>
+      </w:pPr>
+    </w:lvl>
+    <w:lvl w:ilvl="5" w:tplc="080C001B" w:tentative="1">
+      <w:start w:val="1"/>
+      <w:numFmt w:val="lowerRoman"/>
+      <w:lvlText w:val="%6."/>
+      <w:lvlJc w:val="right"/>
+      <w:pPr>
+        <w:ind w:left="4320" w:hanging="180"/>
+      </w:pPr>
+    </w:lvl>
+    <w:lvl w:ilvl="6" w:tplc="080C000F" w:tentative="1">
+      <w:start w:val="1"/>
+      <w:numFmt w:val="decimal"/>
+      <w:lvlText w:val="%7."/>
+      <w:lvlJc w:val="left"/>
+      <w:pPr>
+        <w:ind w:left="5040" w:hanging="360"/>
+      </w:pPr>
+    </w:lvl>
+    <w:lvl w:ilvl="7" w:tplc="080C0019" w:tentative="1">
+      <w:start w:val="1"/>
+      <w:numFmt w:val="lowerLetter"/>
+      <w:lvlText w:val="%8."/>
+      <w:lvlJc w:val="left"/>
+      <w:pPr>
+        <w:ind w:left="5760" w:hanging="360"/>
+      </w:pPr>
+    </w:lvl>
+    <w:lvl w:ilvl="8" w:tplc="080C001B" w:tentative="1">
+      <w:start w:val="1"/>
+      <w:numFmt w:val="lowerRoman"/>
+      <w:lvlText w:val="%9."/>
+      <w:lvlJc w:val="right"/>
+      <w:pPr>
+        <w:ind w:left="6480" w:hanging="180"/>
+      </w:pPr>
+    </w:lvl>
+  </w:abstractNum>
+  <w:abstractNum w:abstractNumId="32" w15:restartNumberingAfterBreak="0">
     <w:nsid w:val="791F6335"/>
     <w:multiLevelType w:val="hybridMultilevel"/>
     <w:tmpl w:val="2544EE84"/>
@@ -14150,85 +17055,103 @@
     </w:lvl>
   </w:abstractNum>
   <w:num w:numId="1">
-    <w:abstractNumId w:val="5"/>
+    <w:abstractNumId w:val="6"/>
   </w:num>
   <w:num w:numId="2">
-    <w:abstractNumId w:val="13"/>
+    <w:abstractNumId w:val="14"/>
   </w:num>
   <w:num w:numId="3">
-    <w:abstractNumId w:val="18"/>
+    <w:abstractNumId w:val="21"/>
   </w:num>
   <w:num w:numId="4">
-    <w:abstractNumId w:val="10"/>
+    <w:abstractNumId w:val="11"/>
   </w:num>
   <w:num w:numId="5">
-    <w:abstractNumId w:val="15"/>
+    <w:abstractNumId w:val="17"/>
   </w:num>
   <w:num w:numId="6">
-    <w:abstractNumId w:val="16"/>
+    <w:abstractNumId w:val="18"/>
   </w:num>
   <w:num w:numId="7">
     <w:abstractNumId w:val="0"/>
   </w:num>
   <w:num w:numId="8">
-    <w:abstractNumId w:val="19"/>
+    <w:abstractNumId w:val="22"/>
   </w:num>
   <w:num w:numId="9">
     <w:abstractNumId w:val="1"/>
   </w:num>
   <w:num w:numId="10">
-    <w:abstractNumId w:val="22"/>
+    <w:abstractNumId w:val="26"/>
   </w:num>
   <w:num w:numId="11">
-    <w:abstractNumId w:val="6"/>
+    <w:abstractNumId w:val="7"/>
   </w:num>
   <w:num w:numId="12">
+    <w:abstractNumId w:val="9"/>
+  </w:num>
+  <w:num w:numId="13">
+    <w:abstractNumId w:val="30"/>
+  </w:num>
+  <w:num w:numId="14">
     <w:abstractNumId w:val="8"/>
   </w:num>
-  <w:num w:numId="13">
-    <w:abstractNumId w:val="25"/>
-  </w:num>
-  <w:num w:numId="14">
-    <w:abstractNumId w:val="7"/>
-  </w:num>
   <w:num w:numId="15">
-    <w:abstractNumId w:val="23"/>
+    <w:abstractNumId w:val="27"/>
   </w:num>
   <w:num w:numId="16">
     <w:abstractNumId w:val="2"/>
   </w:num>
   <w:num w:numId="17">
-    <w:abstractNumId w:val="21"/>
+    <w:abstractNumId w:val="25"/>
   </w:num>
   <w:num w:numId="18">
-    <w:abstractNumId w:val="14"/>
+    <w:abstractNumId w:val="15"/>
   </w:num>
   <w:num w:numId="19">
+    <w:abstractNumId w:val="13"/>
+  </w:num>
+  <w:num w:numId="20">
+    <w:abstractNumId w:val="20"/>
+  </w:num>
+  <w:num w:numId="21">
+    <w:abstractNumId w:val="32"/>
+  </w:num>
+  <w:num w:numId="22">
+    <w:abstractNumId w:val="23"/>
+  </w:num>
+  <w:num w:numId="23">
     <w:abstractNumId w:val="12"/>
   </w:num>
-  <w:num w:numId="20">
-    <w:abstractNumId w:val="17"/>
-  </w:num>
-  <w:num w:numId="21">
-    <w:abstractNumId w:val="26"/>
-  </w:num>
-  <w:num w:numId="22">
-    <w:abstractNumId w:val="20"/>
-  </w:num>
-  <w:num w:numId="23">
-    <w:abstractNumId w:val="11"/>
-  </w:num>
   <w:num w:numId="24">
-    <w:abstractNumId w:val="9"/>
+    <w:abstractNumId w:val="10"/>
   </w:num>
   <w:num w:numId="25">
-    <w:abstractNumId w:val="24"/>
+    <w:abstractNumId w:val="29"/>
   </w:num>
   <w:num w:numId="26">
     <w:abstractNumId w:val="3"/>
   </w:num>
   <w:num w:numId="27">
+    <w:abstractNumId w:val="5"/>
+  </w:num>
+  <w:num w:numId="28">
     <w:abstractNumId w:val="4"/>
+  </w:num>
+  <w:num w:numId="29">
+    <w:abstractNumId w:val="24"/>
+  </w:num>
+  <w:num w:numId="30">
+    <w:abstractNumId w:val="28"/>
+  </w:num>
+  <w:num w:numId="31">
+    <w:abstractNumId w:val="19"/>
+  </w:num>
+  <w:num w:numId="32">
+    <w:abstractNumId w:val="31"/>
+  </w:num>
+  <w:num w:numId="33">
+    <w:abstractNumId w:val="16"/>
   </w:num>
   <w:numIdMacAtCleanup w:val="25"/>
 </w:numbering>

</xml_diff>